<commit_message>
Izveidots jautājumu masīvs, atbilžu variantu masīvs un atbildes masīvs. Turpināšu ar testa iedarbināšanas metodi!
</commit_message>
<xml_diff>
--- a/Sazarojuma_konstrukcijas_macibu_materials.docx
+++ b/Sazarojuma_konstrukcijas_macibu_materials.docx
@@ -450,27 +450,14 @@
                             <w:r>
                               <w:t xml:space="preserve"> </w:t>
                             </w:r>
-                            <w:r>
-                              <w:fldChar w:fldCharType="begin"/>
-                            </w:r>
-                            <w:r>
-                              <w:instrText xml:space="preserve"> SEQ Start(IT)_materiāls \* ARABIC </w:instrText>
-                            </w:r>
-                            <w:r>
-                              <w:fldChar w:fldCharType="separate"/>
-                            </w:r>
-                            <w:r>
-                              <w:rPr>
-                                <w:noProof/>
-                              </w:rPr>
-                              <w:t>1</w:t>
-                            </w:r>
-                            <w:r>
-                              <w:rPr>
-                                <w:noProof/>
-                              </w:rPr>
-                              <w:fldChar w:fldCharType="end"/>
-                            </w:r>
+                            <w:fldSimple w:instr=" SEQ Start(IT)_materiāls \* ARABIC ">
+                              <w:r>
+                                <w:rPr>
+                                  <w:noProof/>
+                                </w:rPr>
+                                <w:t>1</w:t>
+                              </w:r>
+                            </w:fldSimple>
                           </w:p>
                         </w:txbxContent>
                       </wps:txbx>
@@ -522,27 +509,14 @@
                       <w:r>
                         <w:t xml:space="preserve"> </w:t>
                       </w:r>
-                      <w:r>
-                        <w:fldChar w:fldCharType="begin"/>
-                      </w:r>
-                      <w:r>
-                        <w:instrText xml:space="preserve"> SEQ Start(IT)_materiāls \* ARABIC </w:instrText>
-                      </w:r>
-                      <w:r>
-                        <w:fldChar w:fldCharType="separate"/>
-                      </w:r>
-                      <w:r>
-                        <w:rPr>
-                          <w:noProof/>
-                        </w:rPr>
-                        <w:t>1</w:t>
-                      </w:r>
-                      <w:r>
-                        <w:rPr>
-                          <w:noProof/>
-                        </w:rPr>
-                        <w:fldChar w:fldCharType="end"/>
-                      </w:r>
+                      <w:fldSimple w:instr=" SEQ Start(IT)_materiāls \* ARABIC ">
+                        <w:r>
+                          <w:rPr>
+                            <w:noProof/>
+                          </w:rPr>
+                          <w:t>1</w:t>
+                        </w:r>
+                      </w:fldSimple>
                     </w:p>
                   </w:txbxContent>
                 </v:textbox>
@@ -1217,7 +1191,23 @@
           <w:noProof/>
           <w:lang w:val="lv-LV"/>
         </w:rPr>
-        <w:t>.</w:t>
+        <w:t xml:space="preserve">,visas </w:t>
+      </w:r>
+      <w:r>
+        <w:rPr>
+          <w:b/>
+          <w:bCs/>
+          <w:noProof/>
+          <w:lang w:val="lv-LV"/>
+        </w:rPr>
+        <w:t>matemātiskās izteiksmes</w:t>
+      </w:r>
+      <w:r>
+        <w:rPr>
+          <w:noProof/>
+          <w:lang w:val="lv-LV"/>
+        </w:rPr>
+        <w:t xml:space="preserve"> arī pieder!</w:t>
       </w:r>
     </w:p>
     <w:tbl>
@@ -2141,6 +2131,17 @@
           <w:szCs w:val="20"/>
           <w:lang w:val="lv-LV"/>
         </w:rPr>
+        <w:t>, izprintēs!</w:t>
+      </w:r>
+      <w:r>
+        <w:rPr>
+          <w:rFonts w:ascii="Courier New" w:eastAsia="Courier New" w:hAnsi="Courier New"/>
+          <w:noProof/>
+          <w:color w:val="00B050"/>
+          <w:sz w:val="18"/>
+          <w:szCs w:val="20"/>
+          <w:lang w:val="lv-LV"/>
+        </w:rPr>
         <w:br/>
       </w:r>
       <w:r>
@@ -2597,6 +2598,16 @@
           <w:lang w:val="lv-LV"/>
         </w:rPr>
         <w:t xml:space="preserve"> patiess</w:t>
+      </w:r>
+      <w:r>
+        <w:rPr>
+          <w:rFonts w:ascii="Courier New" w:eastAsia="Courier New" w:hAnsi="Courier New"/>
+          <w:noProof/>
+          <w:color w:val="00B050"/>
+          <w:sz w:val="20"/>
+          <w:lang w:val="lv-LV"/>
+        </w:rPr>
+        <w:t>, izprintēs!</w:t>
       </w:r>
       <w:r>
         <w:rPr>
@@ -2957,6 +2968,45 @@
           <w:sz w:val="20"/>
           <w:lang w:val="lv-LV"/>
         </w:rPr>
+        <w:t xml:space="preserve"> </w:t>
+      </w:r>
+      <w:r>
+        <w:rPr>
+          <w:rFonts w:ascii="Courier New" w:eastAsia="Courier New" w:hAnsi="Courier New"/>
+          <w:noProof/>
+          <w:color w:val="00B050"/>
+          <w:sz w:val="20"/>
+          <w:lang w:val="lv-LV"/>
+        </w:rPr>
+        <w:t>// Atzime &gt;=60</w:t>
+      </w:r>
+      <w:r>
+        <w:rPr>
+          <w:rFonts w:ascii="Courier New" w:eastAsia="Courier New" w:hAnsi="Courier New"/>
+          <w:noProof/>
+          <w:color w:val="00B050"/>
+          <w:sz w:val="20"/>
+          <w:lang w:val="lv-LV"/>
+        </w:rPr>
+        <w:t xml:space="preserve"> bet &lt; 80</w:t>
+      </w:r>
+      <w:r>
+        <w:rPr>
+          <w:rFonts w:ascii="Courier New" w:eastAsia="Courier New" w:hAnsi="Courier New"/>
+          <w:noProof/>
+          <w:color w:val="00B050"/>
+          <w:sz w:val="20"/>
+          <w:lang w:val="lv-LV"/>
+        </w:rPr>
+        <w:t>, izprintēs!</w:t>
+      </w:r>
+      <w:r>
+        <w:rPr>
+          <w:rFonts w:ascii="Courier New" w:eastAsia="Courier New" w:hAnsi="Courier New"/>
+          <w:noProof/>
+          <w:sz w:val="20"/>
+          <w:lang w:val="lv-LV"/>
+        </w:rPr>
         <w:br/>
         <w:t>} else {</w:t>
       </w:r>
@@ -3948,6 +3998,25 @@
           <w:lang w:val="lv-LV"/>
         </w:rPr>
         <w:t>");</w:t>
+      </w:r>
+      <w:r>
+        <w:rPr>
+          <w:rFonts w:ascii="Courier New" w:eastAsia="Courier New" w:hAnsi="Courier New"/>
+          <w:noProof/>
+          <w:sz w:val="20"/>
+          <w:lang w:val="lv-LV"/>
+        </w:rPr>
+        <w:t xml:space="preserve"> </w:t>
+      </w:r>
+      <w:r>
+        <w:rPr>
+          <w:rFonts w:ascii="Courier New" w:eastAsia="Courier New" w:hAnsi="Courier New"/>
+          <w:noProof/>
+          <w:color w:val="00B050"/>
+          <w:sz w:val="20"/>
+          <w:lang w:val="lv-LV"/>
+        </w:rPr>
+        <w:t>// Diena ir 4!</w:t>
       </w:r>
       <w:r>
         <w:rPr>

</xml_diff>

<commit_message>
Mācību materiālu pielabojumi tekstā un pievienota matemātisko operatoru tabula.
</commit_message>
<xml_diff>
--- a/Sazarojuma_konstrukcijas_macibu_materials.docx
+++ b/Sazarojuma_konstrukcijas_macibu_materials.docx
@@ -432,13 +432,8 @@
                                 <w:lang w:val="lv-LV"/>
                               </w:rPr>
                             </w:pPr>
-                            <w:proofErr w:type="gramStart"/>
                             <w:r>
-                              <w:t>Start(</w:t>
-                            </w:r>
-                            <w:proofErr w:type="gramEnd"/>
-                            <w:r>
-                              <w:t xml:space="preserve">IT) </w:t>
+                              <w:t xml:space="preserve">Start(IT) </w:t>
                             </w:r>
                             <w:r>
                               <w:rPr>
@@ -450,14 +445,27 @@
                             <w:r>
                               <w:t xml:space="preserve"> </w:t>
                             </w:r>
-                            <w:fldSimple w:instr=" SEQ Start(IT)_materiāls \* ARABIC ">
-                              <w:r>
-                                <w:rPr>
-                                  <w:noProof/>
-                                </w:rPr>
-                                <w:t>1</w:t>
-                              </w:r>
-                            </w:fldSimple>
+                            <w:r>
+                              <w:fldChar w:fldCharType="begin"/>
+                            </w:r>
+                            <w:r>
+                              <w:instrText xml:space="preserve"> SEQ Start(IT)_materiāls \* ARABIC </w:instrText>
+                            </w:r>
+                            <w:r>
+                              <w:fldChar w:fldCharType="separate"/>
+                            </w:r>
+                            <w:r>
+                              <w:rPr>
+                                <w:noProof/>
+                              </w:rPr>
+                              <w:t>1</w:t>
+                            </w:r>
+                            <w:r>
+                              <w:rPr>
+                                <w:noProof/>
+                              </w:rPr>
+                              <w:fldChar w:fldCharType="end"/>
+                            </w:r>
                           </w:p>
                         </w:txbxContent>
                       </wps:txbx>
@@ -491,13 +499,8 @@
                           <w:lang w:val="lv-LV"/>
                         </w:rPr>
                       </w:pPr>
-                      <w:proofErr w:type="gramStart"/>
                       <w:r>
-                        <w:t>Start(</w:t>
-                      </w:r>
-                      <w:proofErr w:type="gramEnd"/>
-                      <w:r>
-                        <w:t xml:space="preserve">IT) </w:t>
+                        <w:t xml:space="preserve">Start(IT) </w:t>
                       </w:r>
                       <w:r>
                         <w:rPr>
@@ -509,14 +512,27 @@
                       <w:r>
                         <w:t xml:space="preserve"> </w:t>
                       </w:r>
-                      <w:fldSimple w:instr=" SEQ Start(IT)_materiāls \* ARABIC ">
-                        <w:r>
-                          <w:rPr>
-                            <w:noProof/>
-                          </w:rPr>
-                          <w:t>1</w:t>
-                        </w:r>
-                      </w:fldSimple>
+                      <w:r>
+                        <w:fldChar w:fldCharType="begin"/>
+                      </w:r>
+                      <w:r>
+                        <w:instrText xml:space="preserve"> SEQ Start(IT)_materiāls \* ARABIC </w:instrText>
+                      </w:r>
+                      <w:r>
+                        <w:fldChar w:fldCharType="separate"/>
+                      </w:r>
+                      <w:r>
+                        <w:rPr>
+                          <w:noProof/>
+                        </w:rPr>
+                        <w:t>1</w:t>
+                      </w:r>
+                      <w:r>
+                        <w:rPr>
+                          <w:noProof/>
+                        </w:rPr>
+                        <w:fldChar w:fldCharType="end"/>
+                      </w:r>
                     </w:p>
                   </w:txbxContent>
                 </v:textbox>
@@ -1214,23 +1230,22 @@
       <w:tblPr>
         <w:tblStyle w:val="LightGrid-Accent1"/>
         <w:tblW w:w="0" w:type="auto"/>
-        <w:jc w:val="center"/>
+        <w:tblInd w:w="-1293" w:type="dxa"/>
         <w:tblLook w:val="04A0" w:firstRow="1" w:lastRow="0" w:firstColumn="1" w:lastColumn="0" w:noHBand="0" w:noVBand="1"/>
       </w:tblPr>
       <w:tblGrid>
-        <w:gridCol w:w="3133"/>
-        <w:gridCol w:w="3133"/>
+        <w:gridCol w:w="2394"/>
+        <w:gridCol w:w="2394"/>
       </w:tblGrid>
       <w:tr>
         <w:trPr>
           <w:cnfStyle w:val="100000000000" w:firstRow="1" w:lastRow="0" w:firstColumn="0" w:lastColumn="0" w:oddVBand="0" w:evenVBand="0" w:oddHBand="0" w:evenHBand="0" w:firstRowFirstColumn="0" w:firstRowLastColumn="0" w:lastRowFirstColumn="0" w:lastRowLastColumn="0"/>
-          <w:trHeight w:val="388"/>
-          <w:jc w:val="center"/>
+          <w:trHeight w:val="373"/>
         </w:trPr>
         <w:tc>
           <w:tcPr>
             <w:cnfStyle w:val="001000000000" w:firstRow="0" w:lastRow="0" w:firstColumn="1" w:lastColumn="0" w:oddVBand="0" w:evenVBand="0" w:oddHBand="0" w:evenHBand="0" w:firstRowFirstColumn="0" w:firstRowLastColumn="0" w:lastRowFirstColumn="0" w:lastRowLastColumn="0"/>
-            <w:tcW w:w="3133" w:type="dxa"/>
+            <w:tcW w:w="2394" w:type="dxa"/>
           </w:tcPr>
           <w:p>
             <w:pPr>
@@ -1245,14 +1260,14 @@
                 <w:noProof/>
                 <w:lang w:val="lv-LV"/>
               </w:rPr>
-              <w:t>Javā</w:t>
+              <w:t>S</w:t>
             </w:r>
             <w:r>
               <w:rPr>
                 <w:noProof/>
                 <w:lang w:val="lv-LV"/>
               </w:rPr>
-              <w:t xml:space="preserve"> salīdzināšanas </w:t>
+              <w:t xml:space="preserve">alīdzināšanas </w:t>
             </w:r>
             <w:r>
               <w:rPr>
@@ -1265,7 +1280,7 @@
         </w:tc>
         <w:tc>
           <w:tcPr>
-            <w:tcW w:w="3133" w:type="dxa"/>
+            <w:tcW w:w="2394" w:type="dxa"/>
           </w:tcPr>
           <w:p>
             <w:pPr>
@@ -1289,13 +1304,12 @@
       <w:tr>
         <w:trPr>
           <w:cnfStyle w:val="000000100000" w:firstRow="0" w:lastRow="0" w:firstColumn="0" w:lastColumn="0" w:oddVBand="0" w:evenVBand="0" w:oddHBand="1" w:evenHBand="0" w:firstRowFirstColumn="0" w:firstRowLastColumn="0" w:lastRowFirstColumn="0" w:lastRowLastColumn="0"/>
-          <w:trHeight w:val="388"/>
-          <w:jc w:val="center"/>
+          <w:trHeight w:val="373"/>
         </w:trPr>
         <w:tc>
           <w:tcPr>
             <w:cnfStyle w:val="001000000000" w:firstRow="0" w:lastRow="0" w:firstColumn="1" w:lastColumn="0" w:oddVBand="0" w:evenVBand="0" w:oddHBand="0" w:evenHBand="0" w:firstRowFirstColumn="0" w:firstRowLastColumn="0" w:lastRowFirstColumn="0" w:lastRowLastColumn="0"/>
-            <w:tcW w:w="3133" w:type="dxa"/>
+            <w:tcW w:w="2394" w:type="dxa"/>
           </w:tcPr>
           <w:p>
             <w:pPr>
@@ -1316,7 +1330,7 @@
         </w:tc>
         <w:tc>
           <w:tcPr>
-            <w:tcW w:w="3133" w:type="dxa"/>
+            <w:tcW w:w="2394" w:type="dxa"/>
           </w:tcPr>
           <w:p>
             <w:pPr>
@@ -1340,13 +1354,12 @@
       <w:tr>
         <w:trPr>
           <w:cnfStyle w:val="000000010000" w:firstRow="0" w:lastRow="0" w:firstColumn="0" w:lastColumn="0" w:oddVBand="0" w:evenVBand="0" w:oddHBand="0" w:evenHBand="1" w:firstRowFirstColumn="0" w:firstRowLastColumn="0" w:lastRowFirstColumn="0" w:lastRowLastColumn="0"/>
-          <w:trHeight w:val="388"/>
-          <w:jc w:val="center"/>
+          <w:trHeight w:val="373"/>
         </w:trPr>
         <w:tc>
           <w:tcPr>
             <w:cnfStyle w:val="001000000000" w:firstRow="0" w:lastRow="0" w:firstColumn="1" w:lastColumn="0" w:oddVBand="0" w:evenVBand="0" w:oddHBand="0" w:evenHBand="0" w:firstRowFirstColumn="0" w:firstRowLastColumn="0" w:lastRowFirstColumn="0" w:lastRowLastColumn="0"/>
-            <w:tcW w:w="3133" w:type="dxa"/>
+            <w:tcW w:w="2394" w:type="dxa"/>
           </w:tcPr>
           <w:p>
             <w:pPr>
@@ -1367,7 +1380,7 @@
         </w:tc>
         <w:tc>
           <w:tcPr>
-            <w:tcW w:w="3133" w:type="dxa"/>
+            <w:tcW w:w="2394" w:type="dxa"/>
           </w:tcPr>
           <w:p>
             <w:pPr>
@@ -1391,13 +1404,12 @@
       <w:tr>
         <w:trPr>
           <w:cnfStyle w:val="000000100000" w:firstRow="0" w:lastRow="0" w:firstColumn="0" w:lastColumn="0" w:oddVBand="0" w:evenVBand="0" w:oddHBand="1" w:evenHBand="0" w:firstRowFirstColumn="0" w:firstRowLastColumn="0" w:lastRowFirstColumn="0" w:lastRowLastColumn="0"/>
-          <w:trHeight w:val="388"/>
-          <w:jc w:val="center"/>
+          <w:trHeight w:val="373"/>
         </w:trPr>
         <w:tc>
           <w:tcPr>
             <w:cnfStyle w:val="001000000000" w:firstRow="0" w:lastRow="0" w:firstColumn="1" w:lastColumn="0" w:oddVBand="0" w:evenVBand="0" w:oddHBand="0" w:evenHBand="0" w:firstRowFirstColumn="0" w:firstRowLastColumn="0" w:lastRowFirstColumn="0" w:lastRowLastColumn="0"/>
-            <w:tcW w:w="3133" w:type="dxa"/>
+            <w:tcW w:w="2394" w:type="dxa"/>
           </w:tcPr>
           <w:p>
             <w:pPr>
@@ -1418,7 +1430,7 @@
         </w:tc>
         <w:tc>
           <w:tcPr>
-            <w:tcW w:w="3133" w:type="dxa"/>
+            <w:tcW w:w="2394" w:type="dxa"/>
           </w:tcPr>
           <w:p>
             <w:pPr>
@@ -1442,13 +1454,12 @@
       <w:tr>
         <w:trPr>
           <w:cnfStyle w:val="000000010000" w:firstRow="0" w:lastRow="0" w:firstColumn="0" w:lastColumn="0" w:oddVBand="0" w:evenVBand="0" w:oddHBand="0" w:evenHBand="1" w:firstRowFirstColumn="0" w:firstRowLastColumn="0" w:lastRowFirstColumn="0" w:lastRowLastColumn="0"/>
-          <w:trHeight w:val="388"/>
-          <w:jc w:val="center"/>
+          <w:trHeight w:val="373"/>
         </w:trPr>
         <w:tc>
           <w:tcPr>
             <w:cnfStyle w:val="001000000000" w:firstRow="0" w:lastRow="0" w:firstColumn="1" w:lastColumn="0" w:oddVBand="0" w:evenVBand="0" w:oddHBand="0" w:evenHBand="0" w:firstRowFirstColumn="0" w:firstRowLastColumn="0" w:lastRowFirstColumn="0" w:lastRowLastColumn="0"/>
-            <w:tcW w:w="3133" w:type="dxa"/>
+            <w:tcW w:w="2394" w:type="dxa"/>
           </w:tcPr>
           <w:p>
             <w:pPr>
@@ -1469,7 +1480,7 @@
         </w:tc>
         <w:tc>
           <w:tcPr>
-            <w:tcW w:w="3133" w:type="dxa"/>
+            <w:tcW w:w="2394" w:type="dxa"/>
           </w:tcPr>
           <w:p>
             <w:pPr>
@@ -1493,13 +1504,12 @@
       <w:tr>
         <w:trPr>
           <w:cnfStyle w:val="000000100000" w:firstRow="0" w:lastRow="0" w:firstColumn="0" w:lastColumn="0" w:oddVBand="0" w:evenVBand="0" w:oddHBand="1" w:evenHBand="0" w:firstRowFirstColumn="0" w:firstRowLastColumn="0" w:lastRowFirstColumn="0" w:lastRowLastColumn="0"/>
-          <w:trHeight w:val="372"/>
-          <w:jc w:val="center"/>
+          <w:trHeight w:val="357"/>
         </w:trPr>
         <w:tc>
           <w:tcPr>
             <w:cnfStyle w:val="001000000000" w:firstRow="0" w:lastRow="0" w:firstColumn="1" w:lastColumn="0" w:oddVBand="0" w:evenVBand="0" w:oddHBand="0" w:evenHBand="0" w:firstRowFirstColumn="0" w:firstRowLastColumn="0" w:lastRowFirstColumn="0" w:lastRowLastColumn="0"/>
-            <w:tcW w:w="3133" w:type="dxa"/>
+            <w:tcW w:w="2394" w:type="dxa"/>
           </w:tcPr>
           <w:p>
             <w:pPr>
@@ -1520,7 +1530,7 @@
         </w:tc>
         <w:tc>
           <w:tcPr>
-            <w:tcW w:w="3133" w:type="dxa"/>
+            <w:tcW w:w="2394" w:type="dxa"/>
           </w:tcPr>
           <w:p>
             <w:pPr>
@@ -1544,13 +1554,12 @@
       <w:tr>
         <w:trPr>
           <w:cnfStyle w:val="000000010000" w:firstRow="0" w:lastRow="0" w:firstColumn="0" w:lastColumn="0" w:oddVBand="0" w:evenVBand="0" w:oddHBand="0" w:evenHBand="1" w:firstRowFirstColumn="0" w:firstRowLastColumn="0" w:lastRowFirstColumn="0" w:lastRowLastColumn="0"/>
-          <w:trHeight w:val="388"/>
-          <w:jc w:val="center"/>
+          <w:trHeight w:val="373"/>
         </w:trPr>
         <w:tc>
           <w:tcPr>
             <w:cnfStyle w:val="001000000000" w:firstRow="0" w:lastRow="0" w:firstColumn="1" w:lastColumn="0" w:oddVBand="0" w:evenVBand="0" w:oddHBand="0" w:evenHBand="0" w:firstRowFirstColumn="0" w:firstRowLastColumn="0" w:lastRowFirstColumn="0" w:lastRowLastColumn="0"/>
-            <w:tcW w:w="3133" w:type="dxa"/>
+            <w:tcW w:w="2394" w:type="dxa"/>
           </w:tcPr>
           <w:p>
             <w:pPr>
@@ -1571,7 +1580,7 @@
         </w:tc>
         <w:tc>
           <w:tcPr>
-            <w:tcW w:w="3133" w:type="dxa"/>
+            <w:tcW w:w="2394" w:type="dxa"/>
           </w:tcPr>
           <w:p>
             <w:pPr>
@@ -1593,35 +1602,26 @@
         </w:tc>
       </w:tr>
     </w:tbl>
-    <w:p>
-      <w:pPr>
-        <w:rPr>
-          <w:noProof/>
-          <w:lang w:val="lv-LV"/>
-        </w:rPr>
-      </w:pPr>
-    </w:p>
     <w:tbl>
       <w:tblPr>
         <w:tblStyle w:val="LightGrid-Accent1"/>
+        <w:tblpPr w:leftFromText="180" w:rightFromText="180" w:vertAnchor="text" w:horzAnchor="page" w:tblpX="5515" w:tblpY="-2922"/>
         <w:tblW w:w="0" w:type="auto"/>
-        <w:jc w:val="center"/>
         <w:tblLook w:val="04A0" w:firstRow="1" w:lastRow="0" w:firstColumn="1" w:lastColumn="0" w:noHBand="0" w:noVBand="1"/>
       </w:tblPr>
       <w:tblGrid>
-        <w:gridCol w:w="3638"/>
-        <w:gridCol w:w="3638"/>
+        <w:gridCol w:w="3141"/>
+        <w:gridCol w:w="3141"/>
       </w:tblGrid>
       <w:tr>
         <w:trPr>
           <w:cnfStyle w:val="100000000000" w:firstRow="1" w:lastRow="0" w:firstColumn="0" w:lastColumn="0" w:oddVBand="0" w:evenVBand="0" w:oddHBand="0" w:evenHBand="0" w:firstRowFirstColumn="0" w:firstRowLastColumn="0" w:lastRowFirstColumn="0" w:lastRowLastColumn="0"/>
-          <w:trHeight w:val="380"/>
-          <w:jc w:val="center"/>
+          <w:trHeight w:val="310"/>
         </w:trPr>
         <w:tc>
           <w:tcPr>
             <w:cnfStyle w:val="001000000000" w:firstRow="0" w:lastRow="0" w:firstColumn="1" w:lastColumn="0" w:oddVBand="0" w:evenVBand="0" w:oddHBand="0" w:evenHBand="0" w:firstRowFirstColumn="0" w:firstRowLastColumn="0" w:lastRowFirstColumn="0" w:lastRowLastColumn="0"/>
-            <w:tcW w:w="3638" w:type="dxa"/>
+            <w:tcW w:w="3141" w:type="dxa"/>
           </w:tcPr>
           <w:p>
             <w:pPr>
@@ -1636,13 +1636,41 @@
                 <w:noProof/>
                 <w:lang w:val="lv-LV"/>
               </w:rPr>
-              <w:t>Javā loģiskais operatora apzīmējums</w:t>
+              <w:t>Matemāti</w:t>
+            </w:r>
+            <w:r>
+              <w:rPr>
+                <w:noProof/>
+                <w:lang w:val="lv-LV"/>
+              </w:rPr>
+              <w:t>s</w:t>
+            </w:r>
+            <w:r>
+              <w:rPr>
+                <w:noProof/>
+                <w:lang w:val="lv-LV"/>
+              </w:rPr>
+              <w:t>k</w:t>
+            </w:r>
+            <w:r>
+              <w:rPr>
+                <w:noProof/>
+                <w:lang w:val="lv-LV"/>
+              </w:rPr>
+              <w:t>a</w:t>
+            </w:r>
+            <w:r>
+              <w:rPr>
+                <w:noProof/>
+                <w:lang w:val="lv-LV"/>
+              </w:rPr>
+              <w:t xml:space="preserve"> operatora apzīmējums</w:t>
             </w:r>
           </w:p>
         </w:tc>
         <w:tc>
           <w:tcPr>
-            <w:tcW w:w="3638" w:type="dxa"/>
+            <w:tcW w:w="3141" w:type="dxa"/>
           </w:tcPr>
           <w:p>
             <w:pPr>
@@ -1666,13 +1694,445 @@
       <w:tr>
         <w:trPr>
           <w:cnfStyle w:val="000000100000" w:firstRow="0" w:lastRow="0" w:firstColumn="0" w:lastColumn="0" w:oddVBand="0" w:evenVBand="0" w:oddHBand="1" w:evenHBand="0" w:firstRowFirstColumn="0" w:firstRowLastColumn="0" w:lastRowFirstColumn="0" w:lastRowLastColumn="0"/>
-          <w:trHeight w:val="380"/>
-          <w:jc w:val="center"/>
+          <w:trHeight w:val="310"/>
         </w:trPr>
         <w:tc>
           <w:tcPr>
             <w:cnfStyle w:val="001000000000" w:firstRow="0" w:lastRow="0" w:firstColumn="1" w:lastColumn="0" w:oddVBand="0" w:evenVBand="0" w:oddHBand="0" w:evenHBand="0" w:firstRowFirstColumn="0" w:firstRowLastColumn="0" w:lastRowFirstColumn="0" w:lastRowLastColumn="0"/>
-            <w:tcW w:w="3638" w:type="dxa"/>
+            <w:tcW w:w="3141" w:type="dxa"/>
+          </w:tcPr>
+          <w:p>
+            <w:pPr>
+              <w:jc w:val="center"/>
+              <w:rPr>
+                <w:noProof/>
+                <w:lang w:val="lv-LV"/>
+              </w:rPr>
+            </w:pPr>
+            <w:r>
+              <w:rPr>
+                <w:noProof/>
+                <w:lang w:val="lv-LV"/>
+              </w:rPr>
+              <w:t>+</w:t>
+            </w:r>
+          </w:p>
+        </w:tc>
+        <w:tc>
+          <w:tcPr>
+            <w:tcW w:w="3141" w:type="dxa"/>
+          </w:tcPr>
+          <w:p>
+            <w:pPr>
+              <w:jc w:val="center"/>
+              <w:cnfStyle w:val="000000100000" w:firstRow="0" w:lastRow="0" w:firstColumn="0" w:lastColumn="0" w:oddVBand="0" w:evenVBand="0" w:oddHBand="1" w:evenHBand="0" w:firstRowFirstColumn="0" w:firstRowLastColumn="0" w:lastRowFirstColumn="0" w:lastRowLastColumn="0"/>
+              <w:rPr>
+                <w:noProof/>
+                <w:lang w:val="lv-LV"/>
+              </w:rPr>
+            </w:pPr>
+            <w:r>
+              <w:rPr>
+                <w:noProof/>
+                <w:lang w:val="lv-LV"/>
+              </w:rPr>
+              <w:t>Saskaitīt</w:t>
+            </w:r>
+          </w:p>
+        </w:tc>
+      </w:tr>
+      <w:tr>
+        <w:trPr>
+          <w:cnfStyle w:val="000000010000" w:firstRow="0" w:lastRow="0" w:firstColumn="0" w:lastColumn="0" w:oddVBand="0" w:evenVBand="0" w:oddHBand="0" w:evenHBand="1" w:firstRowFirstColumn="0" w:firstRowLastColumn="0" w:lastRowFirstColumn="0" w:lastRowLastColumn="0"/>
+          <w:trHeight w:val="310"/>
+        </w:trPr>
+        <w:tc>
+          <w:tcPr>
+            <w:cnfStyle w:val="001000000000" w:firstRow="0" w:lastRow="0" w:firstColumn="1" w:lastColumn="0" w:oddVBand="0" w:evenVBand="0" w:oddHBand="0" w:evenHBand="0" w:firstRowFirstColumn="0" w:firstRowLastColumn="0" w:lastRowFirstColumn="0" w:lastRowLastColumn="0"/>
+            <w:tcW w:w="3141" w:type="dxa"/>
+          </w:tcPr>
+          <w:p>
+            <w:pPr>
+              <w:jc w:val="center"/>
+              <w:rPr>
+                <w:noProof/>
+                <w:lang w:val="lv-LV"/>
+              </w:rPr>
+            </w:pPr>
+            <w:r>
+              <w:rPr>
+                <w:noProof/>
+                <w:lang w:val="lv-LV"/>
+              </w:rPr>
+              <w:t>-</w:t>
+            </w:r>
+          </w:p>
+        </w:tc>
+        <w:tc>
+          <w:tcPr>
+            <w:tcW w:w="3141" w:type="dxa"/>
+          </w:tcPr>
+          <w:p>
+            <w:pPr>
+              <w:jc w:val="center"/>
+              <w:cnfStyle w:val="000000010000" w:firstRow="0" w:lastRow="0" w:firstColumn="0" w:lastColumn="0" w:oddVBand="0" w:evenVBand="0" w:oddHBand="0" w:evenHBand="1" w:firstRowFirstColumn="0" w:firstRowLastColumn="0" w:lastRowFirstColumn="0" w:lastRowLastColumn="0"/>
+              <w:rPr>
+                <w:noProof/>
+                <w:lang w:val="lv-LV"/>
+              </w:rPr>
+            </w:pPr>
+            <w:r>
+              <w:rPr>
+                <w:noProof/>
+                <w:lang w:val="lv-LV"/>
+              </w:rPr>
+              <w:t>Atņemt</w:t>
+            </w:r>
+          </w:p>
+        </w:tc>
+      </w:tr>
+      <w:tr>
+        <w:trPr>
+          <w:cnfStyle w:val="000000100000" w:firstRow="0" w:lastRow="0" w:firstColumn="0" w:lastColumn="0" w:oddVBand="0" w:evenVBand="0" w:oddHBand="1" w:evenHBand="0" w:firstRowFirstColumn="0" w:firstRowLastColumn="0" w:lastRowFirstColumn="0" w:lastRowLastColumn="0"/>
+          <w:trHeight w:val="310"/>
+        </w:trPr>
+        <w:tc>
+          <w:tcPr>
+            <w:cnfStyle w:val="001000000000" w:firstRow="0" w:lastRow="0" w:firstColumn="1" w:lastColumn="0" w:oddVBand="0" w:evenVBand="0" w:oddHBand="0" w:evenHBand="0" w:firstRowFirstColumn="0" w:firstRowLastColumn="0" w:lastRowFirstColumn="0" w:lastRowLastColumn="0"/>
+            <w:tcW w:w="3141" w:type="dxa"/>
+          </w:tcPr>
+          <w:p>
+            <w:pPr>
+              <w:jc w:val="center"/>
+              <w:rPr>
+                <w:noProof/>
+                <w:lang w:val="lv-LV"/>
+              </w:rPr>
+            </w:pPr>
+            <w:r>
+              <w:rPr>
+                <w:noProof/>
+                <w:lang w:val="lv-LV"/>
+              </w:rPr>
+              <w:t>*</w:t>
+            </w:r>
+          </w:p>
+        </w:tc>
+        <w:tc>
+          <w:tcPr>
+            <w:tcW w:w="3141" w:type="dxa"/>
+          </w:tcPr>
+          <w:p>
+            <w:pPr>
+              <w:jc w:val="center"/>
+              <w:cnfStyle w:val="000000100000" w:firstRow="0" w:lastRow="0" w:firstColumn="0" w:lastColumn="0" w:oddVBand="0" w:evenVBand="0" w:oddHBand="1" w:evenHBand="0" w:firstRowFirstColumn="0" w:firstRowLastColumn="0" w:lastRowFirstColumn="0" w:lastRowLastColumn="0"/>
+              <w:rPr>
+                <w:noProof/>
+                <w:lang w:val="lv-LV"/>
+              </w:rPr>
+            </w:pPr>
+            <w:r>
+              <w:rPr>
+                <w:noProof/>
+                <w:lang w:val="lv-LV"/>
+              </w:rPr>
+              <w:t>Reizināt</w:t>
+            </w:r>
+          </w:p>
+        </w:tc>
+      </w:tr>
+      <w:tr>
+        <w:trPr>
+          <w:cnfStyle w:val="000000010000" w:firstRow="0" w:lastRow="0" w:firstColumn="0" w:lastColumn="0" w:oddVBand="0" w:evenVBand="0" w:oddHBand="0" w:evenHBand="1" w:firstRowFirstColumn="0" w:firstRowLastColumn="0" w:lastRowFirstColumn="0" w:lastRowLastColumn="0"/>
+          <w:trHeight w:val="310"/>
+        </w:trPr>
+        <w:tc>
+          <w:tcPr>
+            <w:cnfStyle w:val="001000000000" w:firstRow="0" w:lastRow="0" w:firstColumn="1" w:lastColumn="0" w:oddVBand="0" w:evenVBand="0" w:oddHBand="0" w:evenHBand="0" w:firstRowFirstColumn="0" w:firstRowLastColumn="0" w:lastRowFirstColumn="0" w:lastRowLastColumn="0"/>
+            <w:tcW w:w="3141" w:type="dxa"/>
+          </w:tcPr>
+          <w:p>
+            <w:pPr>
+              <w:jc w:val="center"/>
+              <w:rPr>
+                <w:noProof/>
+                <w:lang w:val="lv-LV"/>
+              </w:rPr>
+            </w:pPr>
+            <w:r>
+              <w:rPr>
+                <w:noProof/>
+                <w:lang w:val="lv-LV"/>
+              </w:rPr>
+              <w:t>/</w:t>
+            </w:r>
+          </w:p>
+        </w:tc>
+        <w:tc>
+          <w:tcPr>
+            <w:tcW w:w="3141" w:type="dxa"/>
+          </w:tcPr>
+          <w:p>
+            <w:pPr>
+              <w:jc w:val="center"/>
+              <w:cnfStyle w:val="000000010000" w:firstRow="0" w:lastRow="0" w:firstColumn="0" w:lastColumn="0" w:oddVBand="0" w:evenVBand="0" w:oddHBand="0" w:evenHBand="1" w:firstRowFirstColumn="0" w:firstRowLastColumn="0" w:lastRowFirstColumn="0" w:lastRowLastColumn="0"/>
+              <w:rPr>
+                <w:noProof/>
+                <w:lang w:val="lv-LV"/>
+              </w:rPr>
+            </w:pPr>
+            <w:r>
+              <w:rPr>
+                <w:noProof/>
+                <w:lang w:val="lv-LV"/>
+              </w:rPr>
+              <w:t>Dalīt</w:t>
+            </w:r>
+          </w:p>
+        </w:tc>
+      </w:tr>
+      <w:tr>
+        <w:trPr>
+          <w:cnfStyle w:val="000000100000" w:firstRow="0" w:lastRow="0" w:firstColumn="0" w:lastColumn="0" w:oddVBand="0" w:evenVBand="0" w:oddHBand="1" w:evenHBand="0" w:firstRowFirstColumn="0" w:firstRowLastColumn="0" w:lastRowFirstColumn="0" w:lastRowLastColumn="0"/>
+          <w:trHeight w:val="310"/>
+        </w:trPr>
+        <w:tc>
+          <w:tcPr>
+            <w:cnfStyle w:val="001000000000" w:firstRow="0" w:lastRow="0" w:firstColumn="1" w:lastColumn="0" w:oddVBand="0" w:evenVBand="0" w:oddHBand="0" w:evenHBand="0" w:firstRowFirstColumn="0" w:firstRowLastColumn="0" w:lastRowFirstColumn="0" w:lastRowLastColumn="0"/>
+            <w:tcW w:w="3141" w:type="dxa"/>
+          </w:tcPr>
+          <w:p>
+            <w:pPr>
+              <w:jc w:val="center"/>
+              <w:rPr>
+                <w:noProof/>
+                <w:lang w:val="lv-LV"/>
+              </w:rPr>
+            </w:pPr>
+            <w:r>
+              <w:rPr>
+                <w:noProof/>
+                <w:lang w:val="lv-LV"/>
+              </w:rPr>
+              <w:t>%</w:t>
+            </w:r>
+          </w:p>
+        </w:tc>
+        <w:tc>
+          <w:tcPr>
+            <w:tcW w:w="3141" w:type="dxa"/>
+          </w:tcPr>
+          <w:p>
+            <w:pPr>
+              <w:jc w:val="center"/>
+              <w:cnfStyle w:val="000000100000" w:firstRow="0" w:lastRow="0" w:firstColumn="0" w:lastColumn="0" w:oddVBand="0" w:evenVBand="0" w:oddHBand="1" w:evenHBand="0" w:firstRowFirstColumn="0" w:firstRowLastColumn="0" w:lastRowFirstColumn="0" w:lastRowLastColumn="0"/>
+              <w:rPr>
+                <w:noProof/>
+                <w:lang w:val="lv-LV"/>
+              </w:rPr>
+            </w:pPr>
+            <w:r>
+              <w:rPr>
+                <w:noProof/>
+                <w:lang w:val="lv-LV"/>
+              </w:rPr>
+              <w:t>Modulis</w:t>
+            </w:r>
+          </w:p>
+        </w:tc>
+      </w:tr>
+      <w:tr>
+        <w:trPr>
+          <w:cnfStyle w:val="000000010000" w:firstRow="0" w:lastRow="0" w:firstColumn="0" w:lastColumn="0" w:oddVBand="0" w:evenVBand="0" w:oddHBand="0" w:evenHBand="1" w:firstRowFirstColumn="0" w:firstRowLastColumn="0" w:lastRowFirstColumn="0" w:lastRowLastColumn="0"/>
+          <w:trHeight w:val="323"/>
+        </w:trPr>
+        <w:tc>
+          <w:tcPr>
+            <w:cnfStyle w:val="001000000000" w:firstRow="0" w:lastRow="0" w:firstColumn="1" w:lastColumn="0" w:oddVBand="0" w:evenVBand="0" w:oddHBand="0" w:evenHBand="0" w:firstRowFirstColumn="0" w:firstRowLastColumn="0" w:lastRowFirstColumn="0" w:lastRowLastColumn="0"/>
+            <w:tcW w:w="3141" w:type="dxa"/>
+          </w:tcPr>
+          <w:p>
+            <w:pPr>
+              <w:jc w:val="center"/>
+              <w:rPr>
+                <w:noProof/>
+                <w:lang w:val="lv-LV"/>
+              </w:rPr>
+            </w:pPr>
+            <w:r>
+              <w:rPr>
+                <w:noProof/>
+                <w:lang w:val="lv-LV"/>
+              </w:rPr>
+              <w:t>++</w:t>
+            </w:r>
+          </w:p>
+        </w:tc>
+        <w:tc>
+          <w:tcPr>
+            <w:tcW w:w="3141" w:type="dxa"/>
+          </w:tcPr>
+          <w:p>
+            <w:pPr>
+              <w:jc w:val="center"/>
+              <w:cnfStyle w:val="000000010000" w:firstRow="0" w:lastRow="0" w:firstColumn="0" w:lastColumn="0" w:oddVBand="0" w:evenVBand="0" w:oddHBand="0" w:evenHBand="1" w:firstRowFirstColumn="0" w:firstRowLastColumn="0" w:lastRowFirstColumn="0" w:lastRowLastColumn="0"/>
+              <w:rPr>
+                <w:noProof/>
+                <w:lang w:val="lv-LV"/>
+              </w:rPr>
+            </w:pPr>
+            <w:r>
+              <w:rPr>
+                <w:noProof/>
+                <w:lang w:val="lv-LV"/>
+              </w:rPr>
+              <w:t>Pieskaitīt 1 pie sevis</w:t>
+            </w:r>
+          </w:p>
+        </w:tc>
+      </w:tr>
+      <w:tr>
+        <w:trPr>
+          <w:cnfStyle w:val="000000100000" w:firstRow="0" w:lastRow="0" w:firstColumn="0" w:lastColumn="0" w:oddVBand="0" w:evenVBand="0" w:oddHBand="1" w:evenHBand="0" w:firstRowFirstColumn="0" w:firstRowLastColumn="0" w:lastRowFirstColumn="0" w:lastRowLastColumn="0"/>
+          <w:trHeight w:val="296"/>
+        </w:trPr>
+        <w:tc>
+          <w:tcPr>
+            <w:cnfStyle w:val="001000000000" w:firstRow="0" w:lastRow="0" w:firstColumn="1" w:lastColumn="0" w:oddVBand="0" w:evenVBand="0" w:oddHBand="0" w:evenHBand="0" w:firstRowFirstColumn="0" w:firstRowLastColumn="0" w:lastRowFirstColumn="0" w:lastRowLastColumn="0"/>
+            <w:tcW w:w="3141" w:type="dxa"/>
+          </w:tcPr>
+          <w:p>
+            <w:pPr>
+              <w:jc w:val="center"/>
+              <w:rPr>
+                <w:noProof/>
+                <w:lang w:val="lv-LV"/>
+              </w:rPr>
+            </w:pPr>
+            <w:r>
+              <w:rPr>
+                <w:noProof/>
+                <w:lang w:val="lv-LV"/>
+              </w:rPr>
+              <w:t>--</w:t>
+            </w:r>
+          </w:p>
+        </w:tc>
+        <w:tc>
+          <w:tcPr>
+            <w:tcW w:w="3141" w:type="dxa"/>
+          </w:tcPr>
+          <w:p>
+            <w:pPr>
+              <w:jc w:val="center"/>
+              <w:cnfStyle w:val="000000100000" w:firstRow="0" w:lastRow="0" w:firstColumn="0" w:lastColumn="0" w:oddVBand="0" w:evenVBand="0" w:oddHBand="1" w:evenHBand="0" w:firstRowFirstColumn="0" w:firstRowLastColumn="0" w:lastRowFirstColumn="0" w:lastRowLastColumn="0"/>
+              <w:rPr>
+                <w:noProof/>
+                <w:lang w:val="lv-LV"/>
+              </w:rPr>
+            </w:pPr>
+            <w:r>
+              <w:rPr>
+                <w:noProof/>
+                <w:lang w:val="lv-LV"/>
+              </w:rPr>
+              <w:t>Atņemt 1 pie sevis</w:t>
+            </w:r>
+          </w:p>
+        </w:tc>
+      </w:tr>
+    </w:tbl>
+    <w:tbl>
+      <w:tblPr>
+        <w:tblStyle w:val="LightGrid-Accent1"/>
+        <w:tblpPr w:leftFromText="180" w:rightFromText="180" w:vertAnchor="text" w:horzAnchor="margin" w:tblpXSpec="center" w:tblpY="384"/>
+        <w:tblW w:w="0" w:type="auto"/>
+        <w:tblLook w:val="04A0" w:firstRow="1" w:lastRow="0" w:firstColumn="1" w:lastColumn="0" w:noHBand="0" w:noVBand="1"/>
+      </w:tblPr>
+      <w:tblGrid>
+        <w:gridCol w:w="2935"/>
+        <w:gridCol w:w="2935"/>
+      </w:tblGrid>
+      <w:tr>
+        <w:trPr>
+          <w:cnfStyle w:val="100000000000" w:firstRow="1" w:lastRow="0" w:firstColumn="0" w:lastColumn="0" w:oddVBand="0" w:evenVBand="0" w:oddHBand="0" w:evenHBand="0" w:firstRowFirstColumn="0" w:firstRowLastColumn="0" w:lastRowFirstColumn="0" w:lastRowLastColumn="0"/>
+          <w:trHeight w:val="438"/>
+        </w:trPr>
+        <w:tc>
+          <w:tcPr>
+            <w:cnfStyle w:val="001000000000" w:firstRow="0" w:lastRow="0" w:firstColumn="1" w:lastColumn="0" w:oddVBand="0" w:evenVBand="0" w:oddHBand="0" w:evenHBand="0" w:firstRowFirstColumn="0" w:firstRowLastColumn="0" w:lastRowFirstColumn="0" w:lastRowLastColumn="0"/>
+            <w:tcW w:w="2935" w:type="dxa"/>
+          </w:tcPr>
+          <w:p>
+            <w:pPr>
+              <w:jc w:val="center"/>
+              <w:rPr>
+                <w:noProof/>
+                <w:lang w:val="lv-LV"/>
+              </w:rPr>
+            </w:pPr>
+            <w:r>
+              <w:rPr>
+                <w:noProof/>
+                <w:lang w:val="lv-LV"/>
+              </w:rPr>
+              <w:t>L</w:t>
+            </w:r>
+            <w:r>
+              <w:rPr>
+                <w:noProof/>
+                <w:lang w:val="lv-LV"/>
+              </w:rPr>
+              <w:t>oģisk</w:t>
+            </w:r>
+            <w:r>
+              <w:rPr>
+                <w:noProof/>
+                <w:lang w:val="lv-LV"/>
+              </w:rPr>
+              <w:t>ā</w:t>
+            </w:r>
+            <w:r>
+              <w:rPr>
+                <w:noProof/>
+                <w:lang w:val="lv-LV"/>
+              </w:rPr>
+              <w:t xml:space="preserve"> operatora apzīmējums</w:t>
+            </w:r>
+          </w:p>
+        </w:tc>
+        <w:tc>
+          <w:tcPr>
+            <w:tcW w:w="2935" w:type="dxa"/>
+          </w:tcPr>
+          <w:p>
+            <w:pPr>
+              <w:jc w:val="center"/>
+              <w:cnfStyle w:val="100000000000" w:firstRow="1" w:lastRow="0" w:firstColumn="0" w:lastColumn="0" w:oddVBand="0" w:evenVBand="0" w:oddHBand="0" w:evenHBand="0" w:firstRowFirstColumn="0" w:firstRowLastColumn="0" w:lastRowFirstColumn="0" w:lastRowLastColumn="0"/>
+              <w:rPr>
+                <w:noProof/>
+                <w:lang w:val="lv-LV"/>
+              </w:rPr>
+            </w:pPr>
+            <w:r>
+              <w:rPr>
+                <w:noProof/>
+                <w:lang w:val="lv-LV"/>
+              </w:rPr>
+              <w:t>Operatora nozīme</w:t>
+            </w:r>
+          </w:p>
+        </w:tc>
+      </w:tr>
+      <w:tr>
+        <w:trPr>
+          <w:cnfStyle w:val="000000100000" w:firstRow="0" w:lastRow="0" w:firstColumn="0" w:lastColumn="0" w:oddVBand="0" w:evenVBand="0" w:oddHBand="1" w:evenHBand="0" w:firstRowFirstColumn="0" w:firstRowLastColumn="0" w:lastRowFirstColumn="0" w:lastRowLastColumn="0"/>
+          <w:trHeight w:val="438"/>
+        </w:trPr>
+        <w:tc>
+          <w:tcPr>
+            <w:cnfStyle w:val="001000000000" w:firstRow="0" w:lastRow="0" w:firstColumn="1" w:lastColumn="0" w:oddVBand="0" w:evenVBand="0" w:oddHBand="0" w:evenHBand="0" w:firstRowFirstColumn="0" w:firstRowLastColumn="0" w:lastRowFirstColumn="0" w:lastRowLastColumn="0"/>
+            <w:tcW w:w="2935" w:type="dxa"/>
           </w:tcPr>
           <w:p>
             <w:pPr>
@@ -1693,7 +2153,7 @@
         </w:tc>
         <w:tc>
           <w:tcPr>
-            <w:tcW w:w="3638" w:type="dxa"/>
+            <w:tcW w:w="2935" w:type="dxa"/>
           </w:tcPr>
           <w:p>
             <w:pPr>
@@ -1717,13 +2177,12 @@
       <w:tr>
         <w:trPr>
           <w:cnfStyle w:val="000000010000" w:firstRow="0" w:lastRow="0" w:firstColumn="0" w:lastColumn="0" w:oddVBand="0" w:evenVBand="0" w:oddHBand="0" w:evenHBand="1" w:firstRowFirstColumn="0" w:firstRowLastColumn="0" w:lastRowFirstColumn="0" w:lastRowLastColumn="0"/>
-          <w:trHeight w:val="380"/>
-          <w:jc w:val="center"/>
+          <w:trHeight w:val="438"/>
         </w:trPr>
         <w:tc>
           <w:tcPr>
             <w:cnfStyle w:val="001000000000" w:firstRow="0" w:lastRow="0" w:firstColumn="1" w:lastColumn="0" w:oddVBand="0" w:evenVBand="0" w:oddHBand="0" w:evenHBand="0" w:firstRowFirstColumn="0" w:firstRowLastColumn="0" w:lastRowFirstColumn="0" w:lastRowLastColumn="0"/>
-            <w:tcW w:w="3638" w:type="dxa"/>
+            <w:tcW w:w="2935" w:type="dxa"/>
           </w:tcPr>
           <w:p>
             <w:pPr>
@@ -1744,7 +2203,7 @@
         </w:tc>
         <w:tc>
           <w:tcPr>
-            <w:tcW w:w="3638" w:type="dxa"/>
+            <w:tcW w:w="2935" w:type="dxa"/>
           </w:tcPr>
           <w:p>
             <w:pPr>
@@ -1768,13 +2227,12 @@
       <w:tr>
         <w:trPr>
           <w:cnfStyle w:val="000000100000" w:firstRow="0" w:lastRow="0" w:firstColumn="0" w:lastColumn="0" w:oddVBand="0" w:evenVBand="0" w:oddHBand="1" w:evenHBand="0" w:firstRowFirstColumn="0" w:firstRowLastColumn="0" w:lastRowFirstColumn="0" w:lastRowLastColumn="0"/>
-          <w:trHeight w:val="380"/>
-          <w:jc w:val="center"/>
+          <w:trHeight w:val="438"/>
         </w:trPr>
         <w:tc>
           <w:tcPr>
             <w:cnfStyle w:val="001000000000" w:firstRow="0" w:lastRow="0" w:firstColumn="1" w:lastColumn="0" w:oddVBand="0" w:evenVBand="0" w:oddHBand="0" w:evenHBand="0" w:firstRowFirstColumn="0" w:firstRowLastColumn="0" w:lastRowFirstColumn="0" w:lastRowLastColumn="0"/>
-            <w:tcW w:w="3638" w:type="dxa"/>
+            <w:tcW w:w="2935" w:type="dxa"/>
           </w:tcPr>
           <w:p>
             <w:pPr>
@@ -1795,7 +2253,7 @@
         </w:tc>
         <w:tc>
           <w:tcPr>
-            <w:tcW w:w="3638" w:type="dxa"/>
+            <w:tcW w:w="2935" w:type="dxa"/>
           </w:tcPr>
           <w:p>
             <w:pPr>
@@ -1819,6 +2277,7 @@
     </w:tbl>
     <w:p>
       <w:pPr>
+        <w:pStyle w:val="Heading2"/>
         <w:rPr>
           <w:noProof/>
           <w:lang w:val="lv-LV"/>
@@ -1847,6 +2306,13 @@
         </w:rPr>
         <w:t>. Koda fragmenti ar komentāriem</w:t>
       </w:r>
+      <w:r>
+        <w:rPr>
+          <w:noProof/>
+          <w:lang w:val="lv-LV"/>
+        </w:rPr>
+        <w:t xml:space="preserve"> un piebildes</w:t>
+      </w:r>
     </w:p>
     <w:p>
       <w:pPr>
@@ -3112,7 +3578,7 @@
         <w:rPr>
           <w:rFonts w:eastAsia="Courier New"/>
           <w:noProof/>
-          <w:sz w:val="20"/>
+          <w:szCs w:val="24"/>
           <w:lang w:val="lv-LV"/>
         </w:rPr>
       </w:pPr>
@@ -3120,7 +3586,7 @@
         <w:rPr>
           <w:rFonts w:eastAsia="Courier New"/>
           <w:noProof/>
-          <w:sz w:val="20"/>
+          <w:szCs w:val="24"/>
           <w:lang w:val="lv-LV"/>
         </w:rPr>
         <w:t xml:space="preserve">Java valodā </w:t>
@@ -3131,7 +3597,7 @@
           <w:b/>
           <w:bCs/>
           <w:noProof/>
-          <w:sz w:val="20"/>
+          <w:szCs w:val="24"/>
           <w:lang w:val="lv-LV"/>
         </w:rPr>
         <w:t>switch</w:t>
@@ -3140,7 +3606,7 @@
         <w:rPr>
           <w:rFonts w:eastAsia="Courier New"/>
           <w:noProof/>
-          <w:sz w:val="20"/>
+          <w:szCs w:val="24"/>
           <w:lang w:val="lv-LV"/>
         </w:rPr>
         <w:t xml:space="preserve"> </w:t>
@@ -3149,7 +3615,7 @@
         <w:rPr>
           <w:rFonts w:eastAsia="Courier New"/>
           <w:noProof/>
-          <w:sz w:val="20"/>
+          <w:szCs w:val="24"/>
           <w:lang w:val="lv-LV"/>
         </w:rPr>
         <w:t xml:space="preserve">un </w:t>
@@ -3160,7 +3626,7 @@
           <w:b/>
           <w:bCs/>
           <w:noProof/>
-          <w:sz w:val="20"/>
+          <w:szCs w:val="24"/>
           <w:lang w:val="lv-LV"/>
         </w:rPr>
         <w:t>case</w:t>
@@ -3169,7 +3635,7 @@
         <w:rPr>
           <w:rFonts w:eastAsia="Courier New"/>
           <w:noProof/>
-          <w:sz w:val="20"/>
+          <w:szCs w:val="24"/>
           <w:lang w:val="lv-LV"/>
         </w:rPr>
         <w:t xml:space="preserve"> </w:t>
@@ -3178,7 +3644,7 @@
         <w:rPr>
           <w:rFonts w:eastAsia="Courier New"/>
           <w:noProof/>
-          <w:sz w:val="20"/>
+          <w:szCs w:val="24"/>
           <w:lang w:val="lv-LV"/>
         </w:rPr>
         <w:t>tiek izmantot</w:t>
@@ -3187,7 +3653,7 @@
         <w:rPr>
           <w:rFonts w:eastAsia="Courier New"/>
           <w:noProof/>
-          <w:sz w:val="20"/>
+          <w:szCs w:val="24"/>
           <w:lang w:val="lv-LV"/>
         </w:rPr>
         <w:t>i</w:t>
@@ -3196,7 +3662,7 @@
         <w:rPr>
           <w:rFonts w:eastAsia="Courier New"/>
           <w:noProof/>
-          <w:sz w:val="20"/>
+          <w:szCs w:val="24"/>
           <w:lang w:val="lv-LV"/>
         </w:rPr>
         <w:t xml:space="preserve">, lai vienkāršotu vairāku izvēles </w:t>
@@ -3205,7 +3671,7 @@
         <w:rPr>
           <w:rFonts w:eastAsia="Courier New"/>
           <w:noProof/>
-          <w:sz w:val="20"/>
+          <w:szCs w:val="24"/>
           <w:lang w:val="lv-LV"/>
         </w:rPr>
         <w:t>nosacījumus</w:t>
@@ -3214,7 +3680,7 @@
         <w:rPr>
           <w:rFonts w:eastAsia="Courier New"/>
           <w:noProof/>
-          <w:sz w:val="20"/>
+          <w:szCs w:val="24"/>
           <w:lang w:val="lv-LV"/>
         </w:rPr>
         <w:t xml:space="preserve">, kad ir nepieciešams salīdzināt vienu mainīgo ar vairākām vērtībām. Tas ir </w:t>
@@ -3225,7 +3691,7 @@
           <w:b/>
           <w:bCs/>
           <w:noProof/>
-          <w:sz w:val="20"/>
+          <w:szCs w:val="24"/>
           <w:lang w:val="lv-LV"/>
         </w:rPr>
         <w:t>vieglāk</w:t>
@@ -3236,7 +3702,7 @@
           <w:b/>
           <w:bCs/>
           <w:noProof/>
-          <w:sz w:val="20"/>
+          <w:szCs w:val="24"/>
           <w:lang w:val="lv-LV"/>
         </w:rPr>
         <w:t xml:space="preserve"> </w:t>
@@ -3245,7 +3711,7 @@
         <w:rPr>
           <w:rFonts w:eastAsia="Courier New"/>
           <w:noProof/>
-          <w:sz w:val="20"/>
+          <w:szCs w:val="24"/>
           <w:lang w:val="lv-LV"/>
         </w:rPr>
         <w:t>un</w:t>
@@ -3256,7 +3722,7 @@
           <w:b/>
           <w:bCs/>
           <w:noProof/>
-          <w:sz w:val="20"/>
+          <w:szCs w:val="24"/>
           <w:lang w:val="lv-LV"/>
         </w:rPr>
         <w:t xml:space="preserve"> efektīvāk</w:t>
@@ -3265,7 +3731,7 @@
         <w:rPr>
           <w:rFonts w:eastAsia="Courier New"/>
           <w:noProof/>
-          <w:sz w:val="20"/>
+          <w:szCs w:val="24"/>
           <w:lang w:val="lv-LV"/>
         </w:rPr>
         <w:t xml:space="preserve"> nekā</w:t>
@@ -3274,7 +3740,7 @@
         <w:rPr>
           <w:rFonts w:eastAsia="Courier New"/>
           <w:noProof/>
-          <w:sz w:val="20"/>
+          <w:szCs w:val="24"/>
           <w:lang w:val="lv-LV"/>
         </w:rPr>
         <w:t xml:space="preserve"> vairāki </w:t>
@@ -3283,7 +3749,7 @@
         <w:rPr>
           <w:rFonts w:eastAsia="Courier New"/>
           <w:noProof/>
-          <w:sz w:val="20"/>
+          <w:szCs w:val="24"/>
           <w:lang w:val="lv-LV"/>
         </w:rPr>
         <w:t>if</w:t>
@@ -3292,7 +3758,7 @@
         <w:rPr>
           <w:rFonts w:eastAsia="Courier New"/>
           <w:noProof/>
-          <w:sz w:val="20"/>
+          <w:szCs w:val="24"/>
           <w:lang w:val="lv-LV"/>
         </w:rPr>
         <w:t>–</w:t>
@@ -3301,7 +3767,7 @@
         <w:rPr>
           <w:rFonts w:eastAsia="Courier New"/>
           <w:noProof/>
-          <w:sz w:val="20"/>
+          <w:szCs w:val="24"/>
           <w:lang w:val="lv-LV"/>
         </w:rPr>
         <w:t>else</w:t>
@@ -3310,7 +3776,7 @@
         <w:rPr>
           <w:rFonts w:eastAsia="Courier New"/>
           <w:noProof/>
-          <w:sz w:val="20"/>
+          <w:szCs w:val="24"/>
           <w:lang w:val="lv-LV"/>
         </w:rPr>
         <w:t xml:space="preserve"> bloki</w:t>
@@ -3319,7 +3785,7 @@
         <w:rPr>
           <w:rFonts w:eastAsia="Courier New"/>
           <w:noProof/>
-          <w:sz w:val="20"/>
+          <w:szCs w:val="24"/>
           <w:lang w:val="lv-LV"/>
         </w:rPr>
         <w:t xml:space="preserve"> pēc kārtas.</w:t>
@@ -3330,7 +3796,7 @@
         <w:rPr>
           <w:rFonts w:eastAsia="Courier New"/>
           <w:noProof/>
-          <w:sz w:val="20"/>
+          <w:szCs w:val="24"/>
           <w:lang w:val="lv-LV"/>
         </w:rPr>
       </w:pPr>
@@ -3338,7 +3804,7 @@
         <w:rPr>
           <w:rFonts w:eastAsia="Courier New"/>
           <w:noProof/>
-          <w:sz w:val="20"/>
+          <w:szCs w:val="24"/>
           <w:lang w:val="lv-LV"/>
         </w:rPr>
         <w:t xml:space="preserve">Case vērtībām ir jābūt </w:t>
@@ -3349,7 +3815,7 @@
           <w:b/>
           <w:bCs/>
           <w:noProof/>
-          <w:sz w:val="20"/>
+          <w:szCs w:val="24"/>
           <w:lang w:val="lv-LV"/>
         </w:rPr>
         <w:t>tāda paša</w:t>
@@ -3360,7 +3826,7 @@
           <w:b/>
           <w:bCs/>
           <w:noProof/>
-          <w:sz w:val="20"/>
+          <w:szCs w:val="24"/>
           <w:lang w:val="lv-LV"/>
         </w:rPr>
         <w:t xml:space="preserve"> mainīgā</w:t>
@@ -3371,7 +3837,7 @@
           <w:b/>
           <w:bCs/>
           <w:noProof/>
-          <w:sz w:val="20"/>
+          <w:szCs w:val="24"/>
           <w:lang w:val="lv-LV"/>
         </w:rPr>
         <w:t xml:space="preserve"> tipa</w:t>
@@ -3380,7 +3846,7 @@
         <w:rPr>
           <w:rFonts w:eastAsia="Courier New"/>
           <w:noProof/>
-          <w:sz w:val="20"/>
+          <w:szCs w:val="24"/>
           <w:lang w:val="lv-LV"/>
         </w:rPr>
         <w:t xml:space="preserve"> kā switch izteiksmē</w:t>
@@ -3389,7 +3855,7 @@
         <w:rPr>
           <w:rFonts w:eastAsia="Courier New"/>
           <w:noProof/>
-          <w:sz w:val="20"/>
+          <w:szCs w:val="24"/>
           <w:lang w:val="lv-LV"/>
         </w:rPr>
         <w:t xml:space="preserve"> mainīgā</w:t>
@@ -3398,7 +3864,7 @@
         <w:rPr>
           <w:rFonts w:eastAsia="Courier New"/>
           <w:noProof/>
-          <w:sz w:val="20"/>
+          <w:szCs w:val="24"/>
           <w:lang w:val="lv-LV"/>
         </w:rPr>
         <w:t>,</w:t>
@@ -3407,7 +3873,7 @@
         <w:rPr>
           <w:rFonts w:eastAsia="Courier New"/>
           <w:noProof/>
-          <w:sz w:val="20"/>
+          <w:szCs w:val="24"/>
           <w:lang w:val="lv-LV"/>
         </w:rPr>
         <w:t xml:space="preserve"> un case </w:t>
@@ -3418,7 +3884,7 @@
           <w:b/>
           <w:bCs/>
           <w:noProof/>
-          <w:sz w:val="20"/>
+          <w:szCs w:val="24"/>
           <w:lang w:val="lv-LV"/>
         </w:rPr>
         <w:t>dublikāti</w:t>
@@ -3427,7 +3893,7 @@
         <w:rPr>
           <w:rFonts w:eastAsia="Courier New"/>
           <w:noProof/>
-          <w:sz w:val="20"/>
+          <w:szCs w:val="24"/>
           <w:lang w:val="lv-LV"/>
         </w:rPr>
         <w:t xml:space="preserve"> </w:t>
@@ -3438,7 +3904,7 @@
           <w:b/>
           <w:bCs/>
           <w:noProof/>
-          <w:sz w:val="20"/>
+          <w:szCs w:val="24"/>
           <w:lang w:val="lv-LV"/>
         </w:rPr>
         <w:t>nav atļauti</w:t>
@@ -3447,7 +3913,7 @@
         <w:rPr>
           <w:rFonts w:eastAsia="Courier New"/>
           <w:noProof/>
-          <w:sz w:val="20"/>
+          <w:szCs w:val="24"/>
           <w:lang w:val="lv-LV"/>
         </w:rPr>
         <w:t>.</w:t>
@@ -3456,7 +3922,7 @@
         <w:rPr>
           <w:rFonts w:eastAsia="Courier New"/>
           <w:noProof/>
-          <w:sz w:val="20"/>
+          <w:szCs w:val="24"/>
           <w:lang w:val="lv-LV"/>
         </w:rPr>
         <w:t xml:space="preserve"> </w:t>
@@ -3465,7 +3931,7 @@
         <w:rPr>
           <w:rFonts w:eastAsia="Courier New"/>
           <w:noProof/>
-          <w:sz w:val="20"/>
+          <w:szCs w:val="24"/>
           <w:lang w:val="lv-LV"/>
         </w:rPr>
         <w:t>Tad</w:t>
@@ -3474,7 +3940,7 @@
         <w:rPr>
           <w:rFonts w:eastAsia="Courier New"/>
           <w:noProof/>
-          <w:sz w:val="20"/>
+          <w:szCs w:val="24"/>
           <w:lang w:val="lv-LV"/>
         </w:rPr>
         <w:t>, kad case nosacījums ir izpildīts</w:t>
@@ -3483,7 +3949,7 @@
         <w:rPr>
           <w:rFonts w:eastAsia="Courier New"/>
           <w:noProof/>
-          <w:sz w:val="20"/>
+          <w:szCs w:val="24"/>
           <w:lang w:val="lv-LV"/>
         </w:rPr>
         <w:t xml:space="preserve"> tiek pielietots </w:t>
@@ -3494,7 +3960,7 @@
           <w:b/>
           <w:bCs/>
           <w:noProof/>
-          <w:sz w:val="20"/>
+          <w:szCs w:val="24"/>
           <w:lang w:val="lv-LV"/>
         </w:rPr>
         <w:t>break</w:t>
@@ -3503,10 +3969,93 @@
         <w:rPr>
           <w:rFonts w:eastAsia="Courier New"/>
           <w:noProof/>
-          <w:sz w:val="20"/>
+          <w:szCs w:val="24"/>
           <w:lang w:val="lv-LV"/>
         </w:rPr>
         <w:t>, lai izietu no switch un turpinātu programmas darbību.</w:t>
+      </w:r>
+      <w:r>
+        <w:rPr>
+          <w:rFonts w:eastAsia="Courier New"/>
+          <w:noProof/>
+          <w:szCs w:val="24"/>
+          <w:lang w:val="lv-LV"/>
+        </w:rPr>
+        <w:t xml:space="preserve"> Break ir nepieciešams, lai novērstu visu nākamo</w:t>
+      </w:r>
+      <w:r>
+        <w:rPr>
+          <w:rFonts w:eastAsia="Courier New"/>
+          <w:noProof/>
+          <w:szCs w:val="24"/>
+          <w:lang w:val="lv-LV"/>
+        </w:rPr>
+        <w:t xml:space="preserve"> case</w:t>
+      </w:r>
+      <w:r>
+        <w:rPr>
+          <w:rFonts w:eastAsia="Courier New"/>
+          <w:noProof/>
+          <w:szCs w:val="24"/>
+          <w:lang w:val="lv-LV"/>
+        </w:rPr>
+        <w:t xml:space="preserve"> kodu izpildīšanu pēc kārtas</w:t>
+      </w:r>
+      <w:r>
+        <w:rPr>
+          <w:rFonts w:eastAsia="Courier New"/>
+          <w:noProof/>
+          <w:szCs w:val="24"/>
+          <w:lang w:val="lv-LV"/>
+        </w:rPr>
+        <w:t>.</w:t>
+      </w:r>
+      <w:r>
+        <w:rPr>
+          <w:rFonts w:eastAsia="Courier New"/>
+          <w:noProof/>
+          <w:szCs w:val="24"/>
+          <w:lang w:val="lv-LV"/>
+        </w:rPr>
+        <w:t xml:space="preserve"> Switch beigās var pielietot </w:t>
+      </w:r>
+      <w:r>
+        <w:rPr>
+          <w:rFonts w:eastAsia="Courier New"/>
+          <w:b/>
+          <w:bCs/>
+          <w:noProof/>
+          <w:szCs w:val="24"/>
+          <w:lang w:val="lv-LV"/>
+        </w:rPr>
+        <w:t>default</w:t>
+      </w:r>
+      <w:r>
+        <w:rPr>
+          <w:rFonts w:eastAsia="Courier New"/>
+          <w:noProof/>
+          <w:szCs w:val="24"/>
+          <w:lang w:val="lv-LV"/>
+        </w:rPr>
+        <w:t xml:space="preserve"> kā noklusējumu, ja neviens no case neizpildās</w:t>
+      </w:r>
+      <w:r>
+        <w:rPr>
+          <w:rFonts w:eastAsia="Courier New"/>
+          <w:noProof/>
+          <w:szCs w:val="24"/>
+          <w:lang w:val="lv-LV"/>
+        </w:rPr>
+        <w:t>, bet nav obligāti</w:t>
+      </w:r>
+      <w:r>
+        <w:rPr>
+          <w:rFonts w:eastAsia="Courier New"/>
+          <w:noProof/>
+          <w:szCs w:val="24"/>
+          <w:lang w:val="lv-LV"/>
+        </w:rPr>
+        <w:t>.</w:t>
       </w:r>
     </w:p>
     <w:p>
@@ -4183,7 +4732,7 @@
         <w:rPr>
           <w:rFonts w:eastAsia="Courier New"/>
           <w:noProof/>
-          <w:sz w:val="20"/>
+          <w:szCs w:val="24"/>
           <w:lang w:val="lv-LV"/>
         </w:rPr>
         <w:lastRenderedPageBreak/>
@@ -4195,7 +4744,7 @@
           <w:b/>
           <w:bCs/>
           <w:noProof/>
-          <w:sz w:val="20"/>
+          <w:szCs w:val="24"/>
           <w:lang w:val="lv-LV"/>
         </w:rPr>
         <w:t>trīskāršais operators</w:t>
@@ -4204,7 +4753,7 @@
         <w:rPr>
           <w:rFonts w:eastAsia="Courier New"/>
           <w:noProof/>
-          <w:sz w:val="20"/>
+          <w:szCs w:val="24"/>
           <w:lang w:val="lv-LV"/>
         </w:rPr>
         <w:t xml:space="preserve">, jo tas sastāv no </w:t>
@@ -4215,7 +4764,7 @@
           <w:b/>
           <w:bCs/>
           <w:noProof/>
-          <w:sz w:val="20"/>
+          <w:szCs w:val="24"/>
           <w:lang w:val="lv-LV"/>
         </w:rPr>
         <w:t>tr</w:t>
@@ -4226,7 +4775,7 @@
           <w:b/>
           <w:bCs/>
           <w:noProof/>
-          <w:sz w:val="20"/>
+          <w:szCs w:val="24"/>
           <w:lang w:val="lv-LV"/>
         </w:rPr>
         <w:t>īs</w:t>
@@ -4237,7 +4786,7 @@
           <w:b/>
           <w:bCs/>
           <w:noProof/>
-          <w:sz w:val="20"/>
+          <w:szCs w:val="24"/>
           <w:lang w:val="lv-LV"/>
         </w:rPr>
         <w:t xml:space="preserve"> operandiem</w:t>
@@ -4246,7 +4795,7 @@
         <w:rPr>
           <w:rFonts w:eastAsia="Courier New"/>
           <w:noProof/>
-          <w:sz w:val="20"/>
+          <w:szCs w:val="24"/>
           <w:lang w:val="lv-LV"/>
         </w:rPr>
         <w:t>.</w:t>
@@ -4254,6 +4803,8 @@
       <w:r>
         <w:rPr>
           <w:noProof/>
+          <w:sz w:val="24"/>
+          <w:szCs w:val="24"/>
           <w:lang w:val="lv-LV"/>
         </w:rPr>
         <w:t xml:space="preserve"> </w:t>
@@ -4262,10 +4813,10 @@
         <w:rPr>
           <w:rFonts w:eastAsia="Courier New"/>
           <w:noProof/>
-          <w:sz w:val="20"/>
-          <w:lang w:val="lv-LV"/>
-        </w:rPr>
-        <w:t>To var izmantot, lai aizstātu vairākas koda rindiņas ar vienu rindiņu, un to visbiežāk izmanto, lai aizstātu vienkāršus "if else" paziņojumus:</w:t>
+          <w:szCs w:val="24"/>
+          <w:lang w:val="lv-LV"/>
+        </w:rPr>
+        <w:t>To var izmantot, lai aizstātu koda rindiņas ar vienu rindiņu, un to visbiežāk izmanto, lai aizstātu vienkāršus "if else" paziņojumus:</w:t>
       </w:r>
     </w:p>
     <w:p>
@@ -5018,7 +5569,21 @@
           <w:noProof/>
           <w:lang w:val="lv-LV"/>
         </w:rPr>
-        <w:t xml:space="preserve"> studentu atzīmi (0-100) vairākās kategorijās: 90+ Izcils, 75-89 Labi, 50-74  Viduvēji, &lt;50  Neapmierinoši.</w:t>
+        <w:t xml:space="preserve"> studentu atzīmi (0-100) vairākās kategorijās: 90+ Izcil</w:t>
+      </w:r>
+      <w:r>
+        <w:rPr>
+          <w:noProof/>
+          <w:lang w:val="lv-LV"/>
+        </w:rPr>
+        <w:t>i</w:t>
+      </w:r>
+      <w:r>
+        <w:rPr>
+          <w:noProof/>
+          <w:lang w:val="lv-LV"/>
+        </w:rPr>
+        <w:t>, 75-89 Labi, 50-74  Viduvēji, &lt;50  Neapmierinoši.</w:t>
       </w:r>
     </w:p>
     <w:p>
@@ -6189,6 +6754,7 @@
     <w:p>
       <w:pPr>
         <w:rPr>
+          <w:rStyle w:val="Hyperlink"/>
           <w:noProof/>
           <w:lang w:val="lv-LV"/>
         </w:rPr>
@@ -6211,13 +6777,52 @@
         </w:r>
       </w:hyperlink>
     </w:p>
+    <w:p>
+      <w:pPr>
+        <w:rPr>
+          <w:noProof/>
+          <w:color w:val="000000" w:themeColor="text1"/>
+          <w:lang w:val="lv-LV"/>
+        </w:rPr>
+      </w:pPr>
+      <w:r>
+        <w:rPr>
+          <w:rStyle w:val="Hyperlink"/>
+          <w:noProof/>
+          <w:color w:val="000000" w:themeColor="text1"/>
+          <w:u w:val="none"/>
+          <w:lang w:val="lv-LV"/>
+        </w:rPr>
+        <w:t>-ChatGPT</w:t>
+      </w:r>
+      <w:r>
+        <w:rPr>
+          <w:rStyle w:val="Hyperlink"/>
+          <w:noProof/>
+          <w:color w:val="000000" w:themeColor="text1"/>
+          <w:u w:val="none"/>
+          <w:lang w:val="lv-LV"/>
+        </w:rPr>
+        <w:t xml:space="preserve">: </w:t>
+      </w:r>
+      <w:hyperlink r:id="rId18" w:history="1">
+        <w:r>
+          <w:rPr>
+            <w:rStyle w:val="Hyperlink"/>
+            <w:noProof/>
+            <w:lang w:val="lv-LV"/>
+          </w:rPr>
+          <w:t>https://chatgpt.com</w:t>
+        </w:r>
+      </w:hyperlink>
+    </w:p>
     <w:sectPr>
-      <w:headerReference w:type="even" r:id="rId18"/>
-      <w:headerReference w:type="default" r:id="rId19"/>
-      <w:footerReference w:type="even" r:id="rId20"/>
-      <w:footerReference w:type="default" r:id="rId21"/>
-      <w:headerReference w:type="first" r:id="rId22"/>
-      <w:footerReference w:type="first" r:id="rId23"/>
+      <w:headerReference w:type="even" r:id="rId19"/>
+      <w:headerReference w:type="default" r:id="rId20"/>
+      <w:footerReference w:type="even" r:id="rId21"/>
+      <w:footerReference w:type="default" r:id="rId22"/>
+      <w:headerReference w:type="first" r:id="rId23"/>
+      <w:footerReference w:type="first" r:id="rId24"/>
       <w:pgSz w:w="12240" w:h="15840"/>
       <w:pgMar w:top="1440" w:right="1800" w:bottom="1440" w:left="1800" w:header="720" w:footer="720" w:gutter="0"/>
       <w:cols w:space="720"/>

</xml_diff>

<commit_message>
Mācību materiālam pievienoju vairāk teoriju un bildes.
</commit_message>
<xml_diff>
--- a/Sazarojuma_konstrukcijas_macibu_materials.docx
+++ b/Sazarojuma_konstrukcijas_macibu_materials.docx
@@ -389,7 +389,7 @@
         <mc:AlternateContent>
           <mc:Choice Requires="wps">
             <w:drawing>
-              <wp:anchor distT="0" distB="0" distL="114300" distR="114300" simplePos="0" relativeHeight="251662336" behindDoc="0" locked="0" layoutInCell="1" allowOverlap="1" wp14:anchorId="79A1335C" wp14:editId="6583E10F">
+              <wp:anchor distT="0" distB="0" distL="114300" distR="114300" simplePos="0" relativeHeight="251656192" behindDoc="0" locked="0" layoutInCell="1" allowOverlap="1" wp14:anchorId="79A1335C" wp14:editId="05BC4523">
                 <wp:simplePos x="0" y="0"/>
                 <wp:positionH relativeFrom="column">
                   <wp:posOffset>1059815</wp:posOffset>
@@ -445,27 +445,14 @@
                             <w:r>
                               <w:t xml:space="preserve"> </w:t>
                             </w:r>
-                            <w:r>
-                              <w:fldChar w:fldCharType="begin"/>
-                            </w:r>
-                            <w:r>
-                              <w:instrText xml:space="preserve"> SEQ Start(IT)_materiāls \* ARABIC </w:instrText>
-                            </w:r>
-                            <w:r>
-                              <w:fldChar w:fldCharType="separate"/>
-                            </w:r>
-                            <w:r>
-                              <w:rPr>
-                                <w:noProof/>
-                              </w:rPr>
-                              <w:t>1</w:t>
-                            </w:r>
-                            <w:r>
-                              <w:rPr>
-                                <w:noProof/>
-                              </w:rPr>
-                              <w:fldChar w:fldCharType="end"/>
-                            </w:r>
+                            <w:fldSimple w:instr=" SEQ Start(IT)_materiāls \* ARABIC ">
+                              <w:r>
+                                <w:rPr>
+                                  <w:noProof/>
+                                </w:rPr>
+                                <w:t>1</w:t>
+                              </w:r>
+                            </w:fldSimple>
                           </w:p>
                         </w:txbxContent>
                       </wps:txbx>
@@ -487,7 +474,7 @@
                 <v:stroke joinstyle="miter"/>
                 <v:path gradientshapeok="t" o:connecttype="rect"/>
               </v:shapetype>
-              <v:shape id="Text Box 3" o:spid="_x0000_s1026" type="#_x0000_t202" style="position:absolute;margin-left:83.45pt;margin-top:177.25pt;width:265.4pt;height:.05pt;z-index:251662336;visibility:visible;mso-wrap-style:square;mso-wrap-distance-left:9pt;mso-wrap-distance-top:0;mso-wrap-distance-right:9pt;mso-wrap-distance-bottom:0;mso-position-horizontal:absolute;mso-position-horizontal-relative:text;mso-position-vertical:absolute;mso-position-vertical-relative:text;v-text-anchor:top" o:gfxdata="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" stroked="f">
+              <v:shape id="Text Box 3" o:spid="_x0000_s1026" type="#_x0000_t202" style="position:absolute;margin-left:83.45pt;margin-top:177.25pt;width:265.4pt;height:.05pt;z-index:251656192;visibility:visible;mso-wrap-style:square;mso-wrap-distance-left:9pt;mso-wrap-distance-top:0;mso-wrap-distance-right:9pt;mso-wrap-distance-bottom:0;mso-position-horizontal:absolute;mso-position-horizontal-relative:text;mso-position-vertical:absolute;mso-position-vertical-relative:text;v-text-anchor:top" o:gfxdata="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" stroked="f">
                 <v:textbox style="mso-fit-shape-to-text:t" inset="0,0,0,0">
                   <w:txbxContent>
                     <w:p>
@@ -512,27 +499,14 @@
                       <w:r>
                         <w:t xml:space="preserve"> </w:t>
                       </w:r>
-                      <w:r>
-                        <w:fldChar w:fldCharType="begin"/>
-                      </w:r>
-                      <w:r>
-                        <w:instrText xml:space="preserve"> SEQ Start(IT)_materiāls \* ARABIC </w:instrText>
-                      </w:r>
-                      <w:r>
-                        <w:fldChar w:fldCharType="separate"/>
-                      </w:r>
-                      <w:r>
-                        <w:rPr>
-                          <w:noProof/>
-                        </w:rPr>
-                        <w:t>1</w:t>
-                      </w:r>
-                      <w:r>
-                        <w:rPr>
-                          <w:noProof/>
-                        </w:rPr>
-                        <w:fldChar w:fldCharType="end"/>
-                      </w:r>
+                      <w:fldSimple w:instr=" SEQ Start(IT)_materiāls \* ARABIC ">
+                        <w:r>
+                          <w:rPr>
+                            <w:noProof/>
+                          </w:rPr>
+                          <w:t>1</w:t>
+                        </w:r>
+                      </w:fldSimple>
                     </w:p>
                   </w:txbxContent>
                 </v:textbox>
@@ -557,7 +531,7 @@
         <mc:AlternateContent>
           <mc:Choice Requires="wps">
             <w:drawing>
-              <wp:anchor distT="0" distB="0" distL="114300" distR="114300" simplePos="0" relativeHeight="251669504" behindDoc="0" locked="0" layoutInCell="1" allowOverlap="1" wp14:anchorId="28676A12" wp14:editId="1ABE932F">
+              <wp:anchor distT="0" distB="0" distL="114300" distR="114300" simplePos="0" relativeHeight="251658240" behindDoc="0" locked="0" layoutInCell="1" allowOverlap="1" wp14:anchorId="28676A12" wp14:editId="0B8B9BAE">
                 <wp:simplePos x="0" y="0"/>
                 <wp:positionH relativeFrom="column">
                   <wp:posOffset>528320</wp:posOffset>
@@ -655,7 +629,7 @@
           </mc:Choice>
           <mc:Fallback>
             <w:pict>
-              <v:shape w14:anchorId="28676A12" id="Text Box 5" o:spid="_x0000_s1027" type="#_x0000_t202" style="position:absolute;margin-left:41.6pt;margin-top:335.7pt;width:349.25pt;height:.05pt;z-index:251669504;visibility:visible;mso-wrap-style:square;mso-wrap-distance-left:9pt;mso-wrap-distance-top:0;mso-wrap-distance-right:9pt;mso-wrap-distance-bottom:0;mso-position-horizontal:absolute;mso-position-horizontal-relative:text;mso-position-vertical:absolute;mso-position-vertical-relative:text;v-text-anchor:top" o:gfxdata="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" stroked="f">
+              <v:shape w14:anchorId="28676A12" id="Text Box 5" o:spid="_x0000_s1027" type="#_x0000_t202" style="position:absolute;margin-left:41.6pt;margin-top:335.7pt;width:349.25pt;height:.05pt;z-index:251658240;visibility:visible;mso-wrap-style:square;mso-wrap-distance-left:9pt;mso-wrap-distance-top:0;mso-wrap-distance-right:9pt;mso-wrap-distance-bottom:0;mso-position-horizontal:absolute;mso-position-horizontal-relative:text;mso-position-vertical:absolute;mso-position-vertical-relative:text;v-text-anchor:top" o:gfxdata="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" stroked="f">
                 <v:textbox style="mso-fit-shape-to-text:t" inset="0,0,0,0">
                   <w:txbxContent>
                     <w:p>
@@ -720,7 +694,7 @@
           <w:lang w:val="lv-LV"/>
         </w:rPr>
         <w:drawing>
-          <wp:anchor distT="0" distB="0" distL="114300" distR="114300" simplePos="0" relativeHeight="251667456" behindDoc="0" locked="0" layoutInCell="1" allowOverlap="1" wp14:anchorId="2F93D80C" wp14:editId="4353F4DF">
+          <wp:anchor distT="0" distB="0" distL="114300" distR="114300" simplePos="0" relativeHeight="251657216" behindDoc="0" locked="0" layoutInCell="1" allowOverlap="1" wp14:anchorId="2F93D80C" wp14:editId="05E00D4C">
             <wp:simplePos x="0" y="0"/>
             <wp:positionH relativeFrom="column">
               <wp:posOffset>528614</wp:posOffset>
@@ -774,14 +748,56 @@
           <w:noProof/>
           <w:lang w:val="lv-LV"/>
         </w:rPr>
-        <w:t>Javā sazarojuma konstrukcijas tiek apzīmētas ar mazajiem burtiem</w:t>
-      </w:r>
-      <w:r>
-        <w:rPr>
-          <w:noProof/>
-          <w:lang w:val="lv-LV"/>
-        </w:rPr>
-        <w:t>, un izmanto nosācījuma vārdus -</w:t>
+        <w:t>Javā sazarojuma konstrukcijas tiek apzīmētas ar maz</w:t>
+      </w:r>
+      <w:r>
+        <w:rPr>
+          <w:noProof/>
+          <w:lang w:val="lv-LV"/>
+        </w:rPr>
+        <w:t>iem</w:t>
+      </w:r>
+      <w:r>
+        <w:rPr>
+          <w:noProof/>
+          <w:lang w:val="lv-LV"/>
+        </w:rPr>
+        <w:t xml:space="preserve"> burtiem</w:t>
+      </w:r>
+      <w:r>
+        <w:rPr>
+          <w:noProof/>
+          <w:lang w:val="lv-LV"/>
+        </w:rPr>
+        <w:t xml:space="preserve">, un izmanto </w:t>
+      </w:r>
+      <w:r>
+        <w:rPr>
+          <w:noProof/>
+          <w:lang w:val="lv-LV"/>
+        </w:rPr>
+        <w:t>atsl</w:t>
+      </w:r>
+      <w:r>
+        <w:rPr>
+          <w:noProof/>
+          <w:lang w:val="lv-LV"/>
+        </w:rPr>
+        <w:t>ē</w:t>
+      </w:r>
+      <w:r>
+        <w:rPr>
+          <w:noProof/>
+          <w:lang w:val="lv-LV"/>
+        </w:rPr>
+        <w:t>g</w:t>
+      </w:r>
+      <w:r>
+        <w:rPr>
+          <w:noProof/>
+          <w:lang w:val="lv-LV"/>
+        </w:rPr>
+        <w:t>vārdus -</w:t>
       </w:r>
       <w:r>
         <w:rPr>
@@ -1116,28 +1132,33 @@
       </w:r>
       <w:r>
         <w:rPr>
+          <w:noProof/>
+          <w:lang w:val="lv-LV"/>
+        </w:rPr>
+        <w:t>jebkādu apgalvojumu</w:t>
+      </w:r>
+      <w:r>
+        <w:rPr>
+          <w:noProof/>
+          <w:lang w:val="lv-LV"/>
+        </w:rPr>
+        <w:t xml:space="preserve">, par kuru var pateikt, vai tas </w:t>
+      </w:r>
+      <w:r>
+        <w:rPr>
+          <w:noProof/>
+          <w:lang w:val="lv-LV"/>
+        </w:rPr>
+        <w:t>ir</w:t>
+      </w:r>
+      <w:r>
+        <w:rPr>
           <w:b/>
           <w:bCs/>
           <w:noProof/>
           <w:lang w:val="lv-LV"/>
         </w:rPr>
-        <w:t>jebkādu apgalvojumu</w:t>
-      </w:r>
-      <w:r>
-        <w:rPr>
-          <w:noProof/>
-          <w:lang w:val="lv-LV"/>
-        </w:rPr>
-        <w:t xml:space="preserve">, par kuru var pateikt, vai tas </w:t>
-      </w:r>
-      <w:r>
-        <w:rPr>
-          <w:b/>
-          <w:bCs/>
-          <w:noProof/>
-          <w:lang w:val="lv-LV"/>
-        </w:rPr>
-        <w:t>ir patiess vai nepatiess</w:t>
+        <w:t xml:space="preserve"> patiess vai nepatiess</w:t>
       </w:r>
       <w:r>
         <w:rPr>
@@ -1200,14 +1221,35 @@
           <w:noProof/>
           <w:lang w:val="lv-LV"/>
         </w:rPr>
-        <w:t>, lai veiktu tālākas darbības ar šiem nosacījumiem</w:t>
-      </w:r>
-      <w:r>
-        <w:rPr>
-          <w:noProof/>
-          <w:lang w:val="lv-LV"/>
-        </w:rPr>
-        <w:t xml:space="preserve">,visas </w:t>
+        <w:t xml:space="preserve">, lai veiktu </w:t>
+      </w:r>
+      <w:r>
+        <w:rPr>
+          <w:noProof/>
+          <w:lang w:val="lv-LV"/>
+        </w:rPr>
+        <w:t xml:space="preserve">vairākas </w:t>
+      </w:r>
+      <w:r>
+        <w:rPr>
+          <w:noProof/>
+          <w:lang w:val="lv-LV"/>
+        </w:rPr>
+        <w:t>darbības ar nosacījumiem</w:t>
+      </w:r>
+      <w:r>
+        <w:rPr>
+          <w:noProof/>
+          <w:lang w:val="lv-LV"/>
+        </w:rPr>
+        <w:t>,</w:t>
+      </w:r>
+      <w:r>
+        <w:rPr>
+          <w:noProof/>
+          <w:lang w:val="lv-LV"/>
+        </w:rPr>
+        <w:t xml:space="preserve"> </w:t>
       </w:r>
       <w:r>
         <w:rPr>
@@ -1223,7 +1265,28 @@
           <w:noProof/>
           <w:lang w:val="lv-LV"/>
         </w:rPr>
-        <w:t xml:space="preserve"> arī pieder!</w:t>
+        <w:t xml:space="preserve"> arī </w:t>
+      </w:r>
+      <w:r>
+        <w:rPr>
+          <w:noProof/>
+          <w:lang w:val="lv-LV"/>
+        </w:rPr>
+        <w:t xml:space="preserve">bieži </w:t>
+      </w:r>
+      <w:r>
+        <w:rPr>
+          <w:noProof/>
+          <w:lang w:val="lv-LV"/>
+        </w:rPr>
+        <w:t>izmanto</w:t>
+      </w:r>
+      <w:r>
+        <w:rPr>
+          <w:noProof/>
+          <w:lang w:val="lv-LV"/>
+        </w:rPr>
+        <w:t>!</w:t>
       </w:r>
     </w:p>
     <w:tbl>
@@ -2292,830 +2355,10 @@
           <w:lang w:val="lv-LV"/>
         </w:rPr>
       </w:pPr>
-      <w:r>
-        <w:rPr>
-          <w:noProof/>
-          <w:lang w:val="lv-LV"/>
-        </w:rPr>
-        <w:t>3</w:t>
-      </w:r>
-      <w:r>
-        <w:rPr>
-          <w:noProof/>
-          <w:lang w:val="lv-LV"/>
-        </w:rPr>
-        <w:t>. Koda fragmenti ar komentāriem</w:t>
-      </w:r>
-      <w:r>
-        <w:rPr>
-          <w:noProof/>
-          <w:lang w:val="lv-LV"/>
-        </w:rPr>
-        <w:t xml:space="preserve"> un piebildes</w:t>
-      </w:r>
     </w:p>
     <w:p>
       <w:pPr>
-        <w:rPr>
-          <w:b/>
-          <w:bCs/>
-          <w:noProof/>
-          <w:lang w:val="lv-LV"/>
-        </w:rPr>
-      </w:pPr>
-      <w:r>
-        <w:rPr>
-          <w:b/>
-          <w:bCs/>
-          <w:noProof/>
-          <w:lang w:val="lv-LV"/>
-        </w:rPr>
-        <w:t>if piemērs:</w:t>
-      </w:r>
-    </w:p>
-    <w:p>
-      <w:pPr>
-        <w:rPr>
-          <w:noProof/>
-          <w:sz w:val="20"/>
-          <w:szCs w:val="20"/>
-          <w:lang w:val="lv-LV"/>
-        </w:rPr>
-      </w:pPr>
-      <w:r>
-        <w:rPr>
-          <w:rFonts w:ascii="Courier New" w:eastAsia="Courier New" w:hAnsi="Courier New"/>
-          <w:noProof/>
-          <w:sz w:val="18"/>
-          <w:szCs w:val="20"/>
-          <w:lang w:val="lv-LV"/>
-        </w:rPr>
-        <w:t>int x = 5;</w:t>
-      </w:r>
-      <w:r>
-        <w:rPr>
-          <w:rFonts w:ascii="Courier New" w:eastAsia="Courier New" w:hAnsi="Courier New"/>
-          <w:noProof/>
-          <w:sz w:val="18"/>
-          <w:szCs w:val="20"/>
-          <w:lang w:val="lv-LV"/>
-        </w:rPr>
-        <w:t xml:space="preserve"> </w:t>
-      </w:r>
-      <w:r>
-        <w:rPr>
-          <w:rFonts w:ascii="Courier New" w:eastAsia="Courier New" w:hAnsi="Courier New"/>
-          <w:noProof/>
-          <w:color w:val="00B050"/>
-          <w:sz w:val="18"/>
-          <w:szCs w:val="20"/>
-          <w:lang w:val="lv-LV"/>
-        </w:rPr>
-        <w:t>//</w:t>
-      </w:r>
-      <w:r>
-        <w:rPr>
-          <w:rFonts w:ascii="Courier New" w:eastAsia="Courier New" w:hAnsi="Courier New"/>
-          <w:noProof/>
-          <w:color w:val="00B050"/>
-          <w:sz w:val="18"/>
-          <w:szCs w:val="20"/>
-          <w:lang w:val="lv-LV"/>
-        </w:rPr>
-        <w:t xml:space="preserve"> </w:t>
-      </w:r>
-      <w:r>
-        <w:rPr>
-          <w:rFonts w:ascii="Courier New" w:eastAsia="Courier New" w:hAnsi="Courier New"/>
-          <w:noProof/>
-          <w:color w:val="00B050"/>
-          <w:sz w:val="18"/>
-          <w:szCs w:val="20"/>
-          <w:lang w:val="lv-LV"/>
-        </w:rPr>
-        <w:t>Mainīgā vērtība</w:t>
-      </w:r>
-      <w:r>
-        <w:rPr>
-          <w:rFonts w:ascii="Courier New" w:eastAsia="Courier New" w:hAnsi="Courier New"/>
-          <w:noProof/>
-          <w:color w:val="00B050"/>
-          <w:sz w:val="18"/>
-          <w:szCs w:val="20"/>
-          <w:lang w:val="lv-LV"/>
-        </w:rPr>
-        <w:br/>
-      </w:r>
-      <w:r>
-        <w:rPr>
-          <w:rFonts w:ascii="Courier New" w:eastAsia="Courier New" w:hAnsi="Courier New"/>
-          <w:noProof/>
-          <w:sz w:val="18"/>
-          <w:szCs w:val="20"/>
-          <w:lang w:val="lv-LV"/>
-        </w:rPr>
-        <w:t>if (x &gt; 0) {</w:t>
-      </w:r>
-      <w:r>
-        <w:rPr>
-          <w:rFonts w:ascii="Courier New" w:eastAsia="Courier New" w:hAnsi="Courier New"/>
-          <w:noProof/>
-          <w:sz w:val="18"/>
-          <w:szCs w:val="20"/>
-          <w:lang w:val="lv-LV"/>
-        </w:rPr>
-        <w:t xml:space="preserve"> </w:t>
-      </w:r>
-      <w:r>
-        <w:rPr>
-          <w:rFonts w:ascii="Courier New" w:eastAsia="Courier New" w:hAnsi="Courier New"/>
-          <w:noProof/>
-          <w:color w:val="00B050"/>
-          <w:sz w:val="18"/>
-          <w:szCs w:val="20"/>
-          <w:lang w:val="lv-LV"/>
-        </w:rPr>
-        <w:t>//</w:t>
-      </w:r>
-      <w:r>
-        <w:rPr>
-          <w:rFonts w:ascii="Courier New" w:eastAsia="Courier New" w:hAnsi="Courier New"/>
-          <w:noProof/>
-          <w:color w:val="00B050"/>
-          <w:sz w:val="18"/>
-          <w:szCs w:val="20"/>
-          <w:lang w:val="lv-LV"/>
-        </w:rPr>
-        <w:t xml:space="preserve"> </w:t>
-      </w:r>
-      <w:r>
-        <w:rPr>
-          <w:rFonts w:ascii="Courier New" w:eastAsia="Courier New" w:hAnsi="Courier New"/>
-          <w:noProof/>
-          <w:color w:val="00B050"/>
-          <w:sz w:val="18"/>
-          <w:szCs w:val="20"/>
-          <w:lang w:val="lv-LV"/>
-        </w:rPr>
-        <w:t xml:space="preserve">Uzdod </w:t>
-      </w:r>
-      <w:r>
-        <w:rPr>
-          <w:rFonts w:ascii="Courier New" w:eastAsia="Courier New" w:hAnsi="Courier New"/>
-          <w:noProof/>
-          <w:color w:val="00B050"/>
-          <w:sz w:val="18"/>
-          <w:szCs w:val="20"/>
-          <w:lang w:val="lv-LV"/>
-        </w:rPr>
-        <w:t xml:space="preserve">loģiskā </w:t>
-      </w:r>
-      <w:r>
-        <w:rPr>
-          <w:rFonts w:ascii="Courier New" w:eastAsia="Courier New" w:hAnsi="Courier New"/>
-          <w:noProof/>
-          <w:color w:val="00B050"/>
-          <w:sz w:val="18"/>
-          <w:szCs w:val="20"/>
-          <w:lang w:val="lv-LV"/>
-        </w:rPr>
-        <w:t>operatora nosacījumu</w:t>
-      </w:r>
-      <w:r>
-        <w:rPr>
-          <w:rFonts w:ascii="Courier New" w:eastAsia="Courier New" w:hAnsi="Courier New"/>
-          <w:noProof/>
-          <w:color w:val="00B050"/>
-          <w:sz w:val="18"/>
-          <w:szCs w:val="20"/>
-          <w:lang w:val="lv-LV"/>
-        </w:rPr>
-        <w:br/>
-      </w:r>
-      <w:r>
-        <w:rPr>
-          <w:rFonts w:ascii="Courier New" w:eastAsia="Courier New" w:hAnsi="Courier New"/>
-          <w:noProof/>
-          <w:sz w:val="18"/>
-          <w:szCs w:val="20"/>
-          <w:lang w:val="lv-LV"/>
-        </w:rPr>
-        <w:t xml:space="preserve">    System.out.println("x ir pozitīvs</w:t>
-      </w:r>
-      <w:r>
-        <w:rPr>
-          <w:rFonts w:ascii="Courier New" w:eastAsia="Courier New" w:hAnsi="Courier New"/>
-          <w:noProof/>
-          <w:sz w:val="18"/>
-          <w:szCs w:val="20"/>
-          <w:lang w:val="lv-LV"/>
-        </w:rPr>
-        <w:t>!</w:t>
-      </w:r>
-      <w:r>
-        <w:rPr>
-          <w:rFonts w:ascii="Courier New" w:eastAsia="Courier New" w:hAnsi="Courier New"/>
-          <w:noProof/>
-          <w:sz w:val="18"/>
-          <w:szCs w:val="20"/>
-          <w:lang w:val="lv-LV"/>
-        </w:rPr>
-        <w:t xml:space="preserve">"); </w:t>
-      </w:r>
-      <w:r>
-        <w:rPr>
-          <w:rFonts w:ascii="Courier New" w:eastAsia="Courier New" w:hAnsi="Courier New"/>
-          <w:noProof/>
-          <w:color w:val="00B050"/>
-          <w:sz w:val="18"/>
-          <w:szCs w:val="20"/>
-          <w:lang w:val="lv-LV"/>
-        </w:rPr>
-        <w:t xml:space="preserve">// </w:t>
-      </w:r>
-      <w:r>
-        <w:rPr>
-          <w:rFonts w:ascii="Courier New" w:eastAsia="Courier New" w:hAnsi="Courier New"/>
-          <w:noProof/>
-          <w:color w:val="00B050"/>
-          <w:sz w:val="18"/>
-          <w:szCs w:val="20"/>
-          <w:lang w:val="lv-LV"/>
-        </w:rPr>
-        <w:t>I</w:t>
-      </w:r>
-      <w:r>
-        <w:rPr>
-          <w:rFonts w:ascii="Courier New" w:eastAsia="Courier New" w:hAnsi="Courier New"/>
-          <w:noProof/>
-          <w:color w:val="00B050"/>
-          <w:sz w:val="18"/>
-          <w:szCs w:val="20"/>
-          <w:lang w:val="lv-LV"/>
-        </w:rPr>
-        <w:t>zvada</w:t>
-      </w:r>
-      <w:r>
-        <w:rPr>
-          <w:rFonts w:ascii="Courier New" w:eastAsia="Courier New" w:hAnsi="Courier New"/>
-          <w:noProof/>
-          <w:color w:val="00B050"/>
-          <w:sz w:val="18"/>
-          <w:szCs w:val="20"/>
-          <w:lang w:val="lv-LV"/>
-        </w:rPr>
-        <w:t>,</w:t>
-      </w:r>
-      <w:r>
-        <w:rPr>
-          <w:rFonts w:ascii="Courier New" w:eastAsia="Courier New" w:hAnsi="Courier New"/>
-          <w:noProof/>
-          <w:color w:val="00B050"/>
-          <w:sz w:val="18"/>
-          <w:szCs w:val="20"/>
-          <w:lang w:val="lv-LV"/>
-        </w:rPr>
-        <w:t xml:space="preserve"> ja </w:t>
-      </w:r>
-      <w:r>
-        <w:rPr>
-          <w:rFonts w:ascii="Courier New" w:eastAsia="Courier New" w:hAnsi="Courier New"/>
-          <w:noProof/>
-          <w:color w:val="00B050"/>
-          <w:sz w:val="18"/>
-          <w:szCs w:val="20"/>
-          <w:lang w:val="lv-LV"/>
-        </w:rPr>
-        <w:t>ir patiess</w:t>
-      </w:r>
-      <w:r>
-        <w:rPr>
-          <w:rFonts w:ascii="Courier New" w:eastAsia="Courier New" w:hAnsi="Courier New"/>
-          <w:noProof/>
-          <w:color w:val="00B050"/>
-          <w:sz w:val="18"/>
-          <w:szCs w:val="20"/>
-          <w:lang w:val="lv-LV"/>
-        </w:rPr>
-        <w:t>, izprintēs!</w:t>
-      </w:r>
-      <w:r>
-        <w:rPr>
-          <w:rFonts w:ascii="Courier New" w:eastAsia="Courier New" w:hAnsi="Courier New"/>
-          <w:noProof/>
-          <w:color w:val="00B050"/>
-          <w:sz w:val="18"/>
-          <w:szCs w:val="20"/>
-          <w:lang w:val="lv-LV"/>
-        </w:rPr>
-        <w:br/>
-      </w:r>
-      <w:r>
-        <w:rPr>
-          <w:rFonts w:ascii="Courier New" w:eastAsia="Courier New" w:hAnsi="Courier New"/>
-          <w:noProof/>
-          <w:sz w:val="18"/>
-          <w:szCs w:val="20"/>
-          <w:lang w:val="lv-LV"/>
-        </w:rPr>
-        <w:t>}</w:t>
-      </w:r>
-    </w:p>
-    <w:p>
-      <w:pPr>
-        <w:rPr>
-          <w:b/>
-          <w:bCs/>
-          <w:noProof/>
-          <w:lang w:val="lv-LV"/>
-        </w:rPr>
-      </w:pPr>
-      <w:r>
-        <w:rPr>
-          <w:b/>
-          <w:bCs/>
-          <w:noProof/>
-          <w:lang w:val="lv-LV"/>
-        </w:rPr>
-        <w:t>if</w:t>
-      </w:r>
-      <w:r>
-        <w:rPr>
-          <w:b/>
-          <w:bCs/>
-          <w:noProof/>
-          <w:lang w:val="lv-LV"/>
-        </w:rPr>
-        <w:t xml:space="preserve">, </w:t>
-      </w:r>
-      <w:r>
-        <w:rPr>
-          <w:b/>
-          <w:bCs/>
-          <w:noProof/>
-          <w:lang w:val="lv-LV"/>
-        </w:rPr>
-        <w:t>else piemērs:</w:t>
-      </w:r>
-    </w:p>
-    <w:p>
-      <w:pPr>
-        <w:rPr>
-          <w:rFonts w:ascii="Courier New" w:eastAsia="Courier New" w:hAnsi="Courier New"/>
-          <w:noProof/>
-          <w:sz w:val="20"/>
-          <w:lang w:val="lv-LV"/>
-        </w:rPr>
-      </w:pPr>
-      <w:r>
-        <w:rPr>
-          <w:rFonts w:ascii="Courier New" w:eastAsia="Courier New" w:hAnsi="Courier New"/>
-          <w:noProof/>
-          <w:sz w:val="20"/>
-          <w:lang w:val="lv-LV"/>
-        </w:rPr>
-        <w:t>bool</w:t>
-      </w:r>
-      <w:r>
-        <w:rPr>
-          <w:rFonts w:ascii="Courier New" w:eastAsia="Courier New" w:hAnsi="Courier New"/>
-          <w:noProof/>
-          <w:sz w:val="20"/>
-          <w:lang w:val="lv-LV"/>
-        </w:rPr>
-        <w:t>ean</w:t>
-      </w:r>
-      <w:r>
-        <w:rPr>
-          <w:rFonts w:ascii="Courier New" w:eastAsia="Courier New" w:hAnsi="Courier New"/>
-          <w:noProof/>
-          <w:sz w:val="20"/>
-          <w:lang w:val="lv-LV"/>
-        </w:rPr>
-        <w:t xml:space="preserve"> </w:t>
-      </w:r>
-      <w:r>
-        <w:rPr>
-          <w:rFonts w:ascii="Courier New" w:eastAsia="Courier New" w:hAnsi="Courier New"/>
-          <w:noProof/>
-          <w:sz w:val="20"/>
-          <w:lang w:val="lv-LV"/>
-        </w:rPr>
-        <w:t>suns</w:t>
-      </w:r>
-      <w:r>
-        <w:rPr>
-          <w:rFonts w:ascii="Courier New" w:eastAsia="Courier New" w:hAnsi="Courier New"/>
-          <w:noProof/>
-          <w:sz w:val="20"/>
-          <w:lang w:val="lv-LV"/>
-        </w:rPr>
-        <w:t xml:space="preserve"> = </w:t>
-      </w:r>
-      <w:r>
-        <w:rPr>
-          <w:rFonts w:ascii="Courier New" w:eastAsia="Courier New" w:hAnsi="Courier New"/>
-          <w:noProof/>
-          <w:sz w:val="20"/>
-          <w:lang w:val="lv-LV"/>
-        </w:rPr>
-        <w:t>false</w:t>
-      </w:r>
-      <w:r>
-        <w:rPr>
-          <w:rFonts w:ascii="Courier New" w:eastAsia="Courier New" w:hAnsi="Courier New"/>
-          <w:noProof/>
-          <w:sz w:val="20"/>
-          <w:lang w:val="lv-LV"/>
-        </w:rPr>
-        <w:t>;</w:t>
-      </w:r>
-      <w:r>
-        <w:rPr>
-          <w:rFonts w:ascii="Courier New" w:eastAsia="Courier New" w:hAnsi="Courier New"/>
-          <w:noProof/>
-          <w:sz w:val="20"/>
-          <w:lang w:val="lv-LV"/>
-        </w:rPr>
-        <w:t xml:space="preserve"> </w:t>
-      </w:r>
-      <w:r>
-        <w:rPr>
-          <w:rFonts w:ascii="Courier New" w:eastAsia="Courier New" w:hAnsi="Courier New"/>
-          <w:noProof/>
-          <w:color w:val="00B050"/>
-          <w:sz w:val="20"/>
-          <w:lang w:val="lv-LV"/>
-        </w:rPr>
-        <w:t>//</w:t>
-      </w:r>
-      <w:r>
-        <w:rPr>
-          <w:rFonts w:ascii="Courier New" w:eastAsia="Courier New" w:hAnsi="Courier New"/>
-          <w:noProof/>
-          <w:color w:val="00B050"/>
-          <w:sz w:val="20"/>
-          <w:lang w:val="lv-LV"/>
-        </w:rPr>
-        <w:t xml:space="preserve"> </w:t>
-      </w:r>
-      <w:r>
-        <w:rPr>
-          <w:rFonts w:ascii="Courier New" w:eastAsia="Courier New" w:hAnsi="Courier New"/>
-          <w:noProof/>
-          <w:color w:val="00B050"/>
-          <w:sz w:val="20"/>
-          <w:lang w:val="lv-LV"/>
-        </w:rPr>
-        <w:t>Mainīgā vērtība</w:t>
-      </w:r>
-      <w:r>
-        <w:rPr>
-          <w:rFonts w:ascii="Courier New" w:eastAsia="Courier New" w:hAnsi="Courier New"/>
-          <w:noProof/>
-          <w:color w:val="00B050"/>
-          <w:sz w:val="20"/>
-          <w:lang w:val="lv-LV"/>
-        </w:rPr>
-        <w:br/>
-      </w:r>
-      <w:r>
-        <w:rPr>
-          <w:rFonts w:ascii="Courier New" w:eastAsia="Courier New" w:hAnsi="Courier New"/>
-          <w:noProof/>
-          <w:sz w:val="20"/>
-          <w:lang w:val="lv-LV"/>
-        </w:rPr>
-        <w:t>if (</w:t>
-      </w:r>
-      <w:r>
-        <w:rPr>
-          <w:rFonts w:ascii="Courier New" w:eastAsia="Courier New" w:hAnsi="Courier New"/>
-          <w:noProof/>
-          <w:sz w:val="20"/>
-          <w:lang w:val="lv-LV"/>
-        </w:rPr>
-        <w:t xml:space="preserve">suns </w:t>
-      </w:r>
-      <w:r>
-        <w:rPr>
-          <w:rFonts w:ascii="Courier New" w:eastAsia="Courier New" w:hAnsi="Courier New"/>
-          <w:noProof/>
-          <w:sz w:val="20"/>
-          <w:lang w:val="lv-LV"/>
-        </w:rPr>
-        <w:t>=</w:t>
-      </w:r>
-      <w:r>
-        <w:rPr>
-          <w:rFonts w:ascii="Courier New" w:eastAsia="Courier New" w:hAnsi="Courier New"/>
-          <w:noProof/>
-          <w:sz w:val="20"/>
-          <w:lang w:val="lv-LV"/>
-        </w:rPr>
-        <w:t>= true</w:t>
-      </w:r>
-      <w:r>
-        <w:rPr>
-          <w:rFonts w:ascii="Courier New" w:eastAsia="Courier New" w:hAnsi="Courier New"/>
-          <w:noProof/>
-          <w:sz w:val="20"/>
-          <w:lang w:val="lv-LV"/>
-        </w:rPr>
-        <w:t>) {</w:t>
-      </w:r>
-      <w:r>
-        <w:rPr>
-          <w:rFonts w:ascii="Courier New" w:eastAsia="Courier New" w:hAnsi="Courier New"/>
-          <w:noProof/>
-          <w:sz w:val="20"/>
-          <w:lang w:val="lv-LV"/>
-        </w:rPr>
-        <w:t xml:space="preserve"> </w:t>
-      </w:r>
-      <w:r>
-        <w:rPr>
-          <w:rFonts w:ascii="Courier New" w:eastAsia="Courier New" w:hAnsi="Courier New"/>
-          <w:noProof/>
-          <w:color w:val="00B050"/>
-          <w:sz w:val="20"/>
-          <w:lang w:val="lv-LV"/>
-        </w:rPr>
-        <w:t>//</w:t>
-      </w:r>
-      <w:r>
-        <w:rPr>
-          <w:rFonts w:ascii="Courier New" w:eastAsia="Courier New" w:hAnsi="Courier New"/>
-          <w:noProof/>
-          <w:color w:val="00B050"/>
-          <w:sz w:val="20"/>
-          <w:lang w:val="lv-LV"/>
-        </w:rPr>
-        <w:t xml:space="preserve"> </w:t>
-      </w:r>
-      <w:r>
-        <w:rPr>
-          <w:rFonts w:ascii="Courier New" w:eastAsia="Courier New" w:hAnsi="Courier New"/>
-          <w:noProof/>
-          <w:color w:val="00B050"/>
-          <w:sz w:val="20"/>
-          <w:lang w:val="lv-LV"/>
-        </w:rPr>
-        <w:t xml:space="preserve">Uzdod </w:t>
-      </w:r>
-      <w:r>
-        <w:rPr>
-          <w:rFonts w:ascii="Courier New" w:eastAsia="Courier New" w:hAnsi="Courier New"/>
-          <w:noProof/>
-          <w:color w:val="00B050"/>
-          <w:sz w:val="20"/>
-          <w:lang w:val="lv-LV"/>
-        </w:rPr>
-        <w:t xml:space="preserve">salīdzināšanas </w:t>
-      </w:r>
-      <w:r>
-        <w:rPr>
-          <w:rFonts w:ascii="Courier New" w:eastAsia="Courier New" w:hAnsi="Courier New"/>
-          <w:noProof/>
-          <w:color w:val="00B050"/>
-          <w:sz w:val="20"/>
-          <w:lang w:val="lv-LV"/>
-        </w:rPr>
-        <w:t>nosacījumu</w:t>
-      </w:r>
-      <w:r>
-        <w:rPr>
-          <w:rFonts w:ascii="Courier New" w:eastAsia="Courier New" w:hAnsi="Courier New"/>
-          <w:noProof/>
-          <w:sz w:val="20"/>
-          <w:lang w:val="lv-LV"/>
-        </w:rPr>
-        <w:br/>
-        <w:t xml:space="preserve">    System.out.println("</w:t>
-      </w:r>
-      <w:r>
-        <w:rPr>
-          <w:rFonts w:ascii="Courier New" w:eastAsia="Courier New" w:hAnsi="Courier New"/>
-          <w:noProof/>
-          <w:sz w:val="20"/>
-          <w:lang w:val="lv-LV"/>
-        </w:rPr>
-        <w:t>Tas ir suns</w:t>
-      </w:r>
-      <w:r>
-        <w:rPr>
-          <w:rFonts w:ascii="Courier New" w:eastAsia="Courier New" w:hAnsi="Courier New"/>
-          <w:noProof/>
-          <w:sz w:val="20"/>
-          <w:lang w:val="lv-LV"/>
-        </w:rPr>
-        <w:t>!</w:t>
-      </w:r>
-      <w:r>
-        <w:rPr>
-          <w:rFonts w:ascii="Courier New" w:eastAsia="Courier New" w:hAnsi="Courier New"/>
-          <w:noProof/>
-          <w:sz w:val="20"/>
-          <w:lang w:val="lv-LV"/>
-        </w:rPr>
-        <w:t>");</w:t>
-      </w:r>
-      <w:r>
-        <w:rPr>
-          <w:rFonts w:ascii="Courier New" w:eastAsia="Courier New" w:hAnsi="Courier New"/>
-          <w:noProof/>
-          <w:sz w:val="20"/>
-          <w:lang w:val="lv-LV"/>
-        </w:rPr>
-        <w:t xml:space="preserve"> </w:t>
-      </w:r>
-      <w:r>
-        <w:rPr>
-          <w:rFonts w:ascii="Courier New" w:eastAsia="Courier New" w:hAnsi="Courier New"/>
-          <w:noProof/>
-          <w:color w:val="00B050"/>
-          <w:sz w:val="20"/>
-          <w:lang w:val="lv-LV"/>
-        </w:rPr>
-        <w:t>//</w:t>
-      </w:r>
-      <w:r>
-        <w:rPr>
-          <w:rFonts w:ascii="Courier New" w:eastAsia="Courier New" w:hAnsi="Courier New"/>
-          <w:noProof/>
-          <w:color w:val="00B050"/>
-          <w:sz w:val="20"/>
-          <w:lang w:val="lv-LV"/>
-        </w:rPr>
-        <w:t xml:space="preserve"> </w:t>
-      </w:r>
-      <w:r>
-        <w:rPr>
-          <w:rFonts w:ascii="Courier New" w:eastAsia="Courier New" w:hAnsi="Courier New"/>
-          <w:noProof/>
-          <w:color w:val="00B050"/>
-          <w:sz w:val="20"/>
-          <w:lang w:val="lv-LV"/>
-        </w:rPr>
-        <w:t>Izvada</w:t>
-      </w:r>
-      <w:r>
-        <w:rPr>
-          <w:rFonts w:ascii="Courier New" w:eastAsia="Courier New" w:hAnsi="Courier New"/>
-          <w:noProof/>
-          <w:color w:val="00B050"/>
-          <w:sz w:val="20"/>
-          <w:lang w:val="lv-LV"/>
-        </w:rPr>
-        <w:t>,</w:t>
-      </w:r>
-      <w:r>
-        <w:rPr>
-          <w:rFonts w:ascii="Courier New" w:eastAsia="Courier New" w:hAnsi="Courier New"/>
-          <w:noProof/>
-          <w:color w:val="00B050"/>
-          <w:sz w:val="20"/>
-          <w:lang w:val="lv-LV"/>
-        </w:rPr>
-        <w:t xml:space="preserve"> ja ir patiess</w:t>
-      </w:r>
-      <w:r>
-        <w:rPr>
-          <w:rFonts w:ascii="Courier New" w:eastAsia="Courier New" w:hAnsi="Courier New"/>
-          <w:noProof/>
-          <w:sz w:val="20"/>
-          <w:lang w:val="lv-LV"/>
-        </w:rPr>
-        <w:br/>
-        <w:t>} else {</w:t>
-      </w:r>
-      <w:r>
-        <w:rPr>
-          <w:rFonts w:ascii="Courier New" w:eastAsia="Courier New" w:hAnsi="Courier New"/>
-          <w:noProof/>
-          <w:sz w:val="20"/>
-          <w:lang w:val="lv-LV"/>
-        </w:rPr>
-        <w:br/>
-        <w:t xml:space="preserve">    System.out.println("</w:t>
-      </w:r>
-      <w:r>
-        <w:rPr>
-          <w:rFonts w:ascii="Courier New" w:eastAsia="Courier New" w:hAnsi="Courier New"/>
-          <w:noProof/>
-          <w:sz w:val="20"/>
-          <w:lang w:val="lv-LV"/>
-        </w:rPr>
-        <w:t>Tas nav suns</w:t>
-      </w:r>
-      <w:r>
-        <w:rPr>
-          <w:rFonts w:ascii="Courier New" w:eastAsia="Courier New" w:hAnsi="Courier New"/>
-          <w:noProof/>
-          <w:sz w:val="20"/>
-          <w:lang w:val="lv-LV"/>
-        </w:rPr>
-        <w:t>!</w:t>
-      </w:r>
-      <w:r>
-        <w:rPr>
-          <w:rFonts w:ascii="Courier New" w:eastAsia="Courier New" w:hAnsi="Courier New"/>
-          <w:noProof/>
-          <w:sz w:val="20"/>
-          <w:lang w:val="lv-LV"/>
-        </w:rPr>
-        <w:t>");</w:t>
-      </w:r>
-      <w:r>
-        <w:rPr>
-          <w:rFonts w:ascii="Courier New" w:eastAsia="Courier New" w:hAnsi="Courier New"/>
-          <w:noProof/>
-          <w:sz w:val="20"/>
-          <w:lang w:val="lv-LV"/>
-        </w:rPr>
-        <w:t xml:space="preserve"> </w:t>
-      </w:r>
-      <w:r>
-        <w:rPr>
-          <w:rFonts w:ascii="Courier New" w:eastAsia="Courier New" w:hAnsi="Courier New"/>
-          <w:noProof/>
-          <w:color w:val="00B050"/>
-          <w:sz w:val="20"/>
-          <w:lang w:val="lv-LV"/>
-        </w:rPr>
-        <w:t xml:space="preserve">//Izvada, ja </w:t>
-      </w:r>
-      <w:r>
-        <w:rPr>
-          <w:rFonts w:ascii="Courier New" w:eastAsia="Courier New" w:hAnsi="Courier New"/>
-          <w:noProof/>
-          <w:color w:val="00B050"/>
-          <w:sz w:val="20"/>
-          <w:lang w:val="lv-LV"/>
-        </w:rPr>
-        <w:t>nav</w:t>
-      </w:r>
-      <w:r>
-        <w:rPr>
-          <w:rFonts w:ascii="Courier New" w:eastAsia="Courier New" w:hAnsi="Courier New"/>
-          <w:noProof/>
-          <w:color w:val="00B050"/>
-          <w:sz w:val="20"/>
-          <w:lang w:val="lv-LV"/>
-        </w:rPr>
-        <w:t xml:space="preserve"> patiess</w:t>
-      </w:r>
-      <w:r>
-        <w:rPr>
-          <w:rFonts w:ascii="Courier New" w:eastAsia="Courier New" w:hAnsi="Courier New"/>
-          <w:noProof/>
-          <w:color w:val="00B050"/>
-          <w:sz w:val="20"/>
-          <w:lang w:val="lv-LV"/>
-        </w:rPr>
-        <w:t>, izprintēs!</w:t>
-      </w:r>
-      <w:r>
-        <w:rPr>
-          <w:rFonts w:ascii="Courier New" w:eastAsia="Courier New" w:hAnsi="Courier New"/>
-          <w:noProof/>
-          <w:color w:val="00B050"/>
-          <w:sz w:val="20"/>
-          <w:lang w:val="lv-LV"/>
-        </w:rPr>
-        <w:br/>
-      </w:r>
-      <w:r>
-        <w:rPr>
-          <w:rFonts w:ascii="Courier New" w:eastAsia="Courier New" w:hAnsi="Courier New"/>
-          <w:noProof/>
-          <w:sz w:val="20"/>
-          <w:lang w:val="lv-LV"/>
-        </w:rPr>
-        <w:t>}</w:t>
-      </w:r>
-    </w:p>
-    <w:p>
-      <w:pPr>
-        <w:rPr>
-          <w:rFonts w:ascii="Courier New" w:eastAsia="Courier New" w:hAnsi="Courier New"/>
-          <w:noProof/>
-          <w:sz w:val="20"/>
-          <w:lang w:val="lv-LV"/>
-        </w:rPr>
-      </w:pPr>
-      <w:r>
-        <w:rPr>
-          <w:rFonts w:ascii="Courier New" w:eastAsia="Courier New" w:hAnsi="Courier New"/>
-          <w:noProof/>
-          <w:sz w:val="20"/>
-          <w:lang w:val="lv-LV"/>
-        </w:rPr>
-        <w:br w:type="page"/>
-      </w:r>
-    </w:p>
-    <w:p>
-      <w:pPr>
+        <w:pStyle w:val="Heading2"/>
         <w:rPr>
           <w:noProof/>
           <w:lang w:val="lv-LV"/>
@@ -3124,457 +2367,1427 @@
     </w:p>
     <w:p>
       <w:pPr>
-        <w:rPr>
-          <w:b/>
-          <w:bCs/>
+        <w:pStyle w:val="Heading2"/>
+        <w:rPr>
           <w:noProof/>
           <w:lang w:val="lv-LV"/>
         </w:rPr>
       </w:pPr>
       <w:r>
         <w:rPr>
-          <w:b/>
-          <w:bCs/>
-          <w:noProof/>
-          <w:lang w:val="lv-LV"/>
-        </w:rPr>
-        <w:t>if, else if, else</w:t>
-      </w:r>
-      <w:r>
-        <w:rPr>
-          <w:b/>
-          <w:bCs/>
-          <w:noProof/>
-          <w:lang w:val="lv-LV"/>
-        </w:rPr>
-        <w:t xml:space="preserve"> piemērs:</w:t>
+          <w:noProof/>
+        </w:rPr>
+        <w:drawing>
+          <wp:anchor distT="0" distB="0" distL="114300" distR="114300" simplePos="0" relativeHeight="251671552" behindDoc="0" locked="0" layoutInCell="1" allowOverlap="1" wp14:anchorId="406A64C4" wp14:editId="23E67BE7">
+            <wp:simplePos x="0" y="0"/>
+            <wp:positionH relativeFrom="column">
+              <wp:posOffset>3824747</wp:posOffset>
+            </wp:positionH>
+            <wp:positionV relativeFrom="paragraph">
+              <wp:posOffset>1408373</wp:posOffset>
+            </wp:positionV>
+            <wp:extent cx="2010410" cy="818515"/>
+            <wp:effectExtent l="0" t="0" r="8890" b="635"/>
+            <wp:wrapTopAndBottom/>
+            <wp:docPr id="12" name="Picture 6">
+              <a:extLst xmlns:a="http://schemas.openxmlformats.org/drawingml/2006/main">
+                <a:ext uri="{FF2B5EF4-FFF2-40B4-BE49-F238E27FC236}">
+                  <a16:creationId xmlns:a16="http://schemas.microsoft.com/office/drawing/2014/main" id="{064EEE00-AF07-4B68-8AEB-CCAF28A05409}"/>
+                </a:ext>
+              </a:extLst>
+            </wp:docPr>
+            <wp:cNvGraphicFramePr>
+              <a:graphicFrameLocks xmlns:a="http://schemas.openxmlformats.org/drawingml/2006/main" noChangeAspect="1"/>
+            </wp:cNvGraphicFramePr>
+            <a:graphic xmlns:a="http://schemas.openxmlformats.org/drawingml/2006/main">
+              <a:graphicData uri="http://schemas.openxmlformats.org/drawingml/2006/picture">
+                <pic:pic xmlns:pic="http://schemas.openxmlformats.org/drawingml/2006/picture">
+                  <pic:nvPicPr>
+                    <pic:cNvPr id="7" name="Picture 6">
+                      <a:extLst>
+                        <a:ext uri="{FF2B5EF4-FFF2-40B4-BE49-F238E27FC236}">
+                          <a16:creationId xmlns:a16="http://schemas.microsoft.com/office/drawing/2014/main" id="{064EEE00-AF07-4B68-8AEB-CCAF28A05409}"/>
+                        </a:ext>
+                      </a:extLst>
+                    </pic:cNvPr>
+                    <pic:cNvPicPr>
+                      <a:picLocks noChangeAspect="1"/>
+                    </pic:cNvPicPr>
+                  </pic:nvPicPr>
+                  <pic:blipFill>
+                    <a:blip r:embed="rId10"/>
+                    <a:stretch>
+                      <a:fillRect/>
+                    </a:stretch>
+                  </pic:blipFill>
+                  <pic:spPr>
+                    <a:xfrm>
+                      <a:off x="0" y="0"/>
+                      <a:ext cx="2010410" cy="818515"/>
+                    </a:xfrm>
+                    <a:prstGeom prst="rect">
+                      <a:avLst/>
+                    </a:prstGeom>
+                  </pic:spPr>
+                </pic:pic>
+              </a:graphicData>
+            </a:graphic>
+            <wp14:sizeRelH relativeFrom="margin">
+              <wp14:pctWidth>0</wp14:pctWidth>
+            </wp14:sizeRelH>
+            <wp14:sizeRelV relativeFrom="margin">
+              <wp14:pctHeight>0</wp14:pctHeight>
+            </wp14:sizeRelV>
+          </wp:anchor>
+        </w:drawing>
+      </w:r>
+      <w:r>
+        <w:rPr>
+          <w:noProof/>
+        </w:rPr>
+        <w:drawing>
+          <wp:anchor distT="0" distB="0" distL="114300" distR="114300" simplePos="0" relativeHeight="251668480" behindDoc="0" locked="0" layoutInCell="1" allowOverlap="1" wp14:anchorId="08647DF6" wp14:editId="5C2C0710">
+            <wp:simplePos x="0" y="0"/>
+            <wp:positionH relativeFrom="column">
+              <wp:posOffset>787</wp:posOffset>
+            </wp:positionH>
+            <wp:positionV relativeFrom="paragraph">
+              <wp:posOffset>574608</wp:posOffset>
+            </wp:positionV>
+            <wp:extent cx="2991485" cy="2715895"/>
+            <wp:effectExtent l="0" t="0" r="0" b="8255"/>
+            <wp:wrapTopAndBottom/>
+            <wp:docPr id="2" name="Picture 4">
+              <a:extLst xmlns:a="http://schemas.openxmlformats.org/drawingml/2006/main">
+                <a:ext uri="{FF2B5EF4-FFF2-40B4-BE49-F238E27FC236}">
+                  <a16:creationId xmlns:a16="http://schemas.microsoft.com/office/drawing/2014/main" id="{D9F43719-A70F-48DD-A654-B661AE0DFADE}"/>
+                </a:ext>
+              </a:extLst>
+            </wp:docPr>
+            <wp:cNvGraphicFramePr>
+              <a:graphicFrameLocks xmlns:a="http://schemas.openxmlformats.org/drawingml/2006/main" noChangeAspect="1"/>
+            </wp:cNvGraphicFramePr>
+            <a:graphic xmlns:a="http://schemas.openxmlformats.org/drawingml/2006/main">
+              <a:graphicData uri="http://schemas.openxmlformats.org/drawingml/2006/picture">
+                <pic:pic xmlns:pic="http://schemas.openxmlformats.org/drawingml/2006/picture">
+                  <pic:nvPicPr>
+                    <pic:cNvPr id="5" name="Picture 4">
+                      <a:extLst>
+                        <a:ext uri="{FF2B5EF4-FFF2-40B4-BE49-F238E27FC236}">
+                          <a16:creationId xmlns:a16="http://schemas.microsoft.com/office/drawing/2014/main" id="{D9F43719-A70F-48DD-A654-B661AE0DFADE}"/>
+                        </a:ext>
+                      </a:extLst>
+                    </pic:cNvPr>
+                    <pic:cNvPicPr>
+                      <a:picLocks noChangeAspect="1"/>
+                    </pic:cNvPicPr>
+                  </pic:nvPicPr>
+                  <pic:blipFill>
+                    <a:blip r:embed="rId11"/>
+                    <a:stretch>
+                      <a:fillRect/>
+                    </a:stretch>
+                  </pic:blipFill>
+                  <pic:spPr>
+                    <a:xfrm>
+                      <a:off x="0" y="0"/>
+                      <a:ext cx="2991485" cy="2715895"/>
+                    </a:xfrm>
+                    <a:prstGeom prst="rect">
+                      <a:avLst/>
+                    </a:prstGeom>
+                  </pic:spPr>
+                </pic:pic>
+              </a:graphicData>
+            </a:graphic>
+            <wp14:sizeRelH relativeFrom="margin">
+              <wp14:pctWidth>0</wp14:pctWidth>
+            </wp14:sizeRelH>
+            <wp14:sizeRelV relativeFrom="margin">
+              <wp14:pctHeight>0</wp14:pctHeight>
+            </wp14:sizeRelV>
+          </wp:anchor>
+        </w:drawing>
       </w:r>
     </w:p>
     <w:p>
       <w:pPr>
         <w:rPr>
-          <w:rFonts w:ascii="Courier New" w:eastAsia="Courier New" w:hAnsi="Courier New"/>
-          <w:noProof/>
-          <w:sz w:val="20"/>
+          <w:rFonts w:asciiTheme="majorHAnsi" w:eastAsiaTheme="majorEastAsia" w:hAnsiTheme="majorHAnsi" w:cstheme="majorBidi"/>
+          <w:b/>
+          <w:bCs/>
+          <w:noProof/>
+          <w:color w:val="4F81BD" w:themeColor="accent1"/>
+          <w:sz w:val="26"/>
+          <w:szCs w:val="26"/>
           <w:lang w:val="lv-LV"/>
         </w:rPr>
       </w:pPr>
-      <w:r>
-        <w:rPr>
-          <w:rFonts w:ascii="Courier New" w:eastAsia="Courier New" w:hAnsi="Courier New"/>
-          <w:noProof/>
-          <w:sz w:val="20"/>
-          <w:lang w:val="lv-LV"/>
-        </w:rPr>
-        <w:t xml:space="preserve">int </w:t>
-      </w:r>
-      <w:r>
-        <w:rPr>
-          <w:rFonts w:ascii="Courier New" w:eastAsia="Courier New" w:hAnsi="Courier New"/>
-          <w:noProof/>
-          <w:sz w:val="20"/>
-          <w:lang w:val="lv-LV"/>
-        </w:rPr>
-        <w:t>atzime</w:t>
-      </w:r>
-      <w:r>
-        <w:rPr>
-          <w:rFonts w:ascii="Courier New" w:eastAsia="Courier New" w:hAnsi="Courier New"/>
-          <w:noProof/>
-          <w:sz w:val="20"/>
-          <w:lang w:val="lv-LV"/>
-        </w:rPr>
-        <w:t xml:space="preserve"> = </w:t>
-      </w:r>
-      <w:r>
-        <w:rPr>
-          <w:rFonts w:ascii="Courier New" w:eastAsia="Courier New" w:hAnsi="Courier New"/>
-          <w:noProof/>
-          <w:sz w:val="20"/>
-          <w:lang w:val="lv-LV"/>
-        </w:rPr>
-        <w:t>75;</w:t>
-      </w:r>
-      <w:r>
-        <w:rPr>
-          <w:rFonts w:ascii="Courier New" w:eastAsia="Courier New" w:hAnsi="Courier New"/>
-          <w:noProof/>
-          <w:sz w:val="20"/>
-          <w:lang w:val="lv-LV"/>
-        </w:rPr>
-        <w:t xml:space="preserve"> </w:t>
-      </w:r>
-      <w:r>
-        <w:rPr>
-          <w:rFonts w:ascii="Courier New" w:eastAsia="Courier New" w:hAnsi="Courier New"/>
-          <w:noProof/>
-          <w:color w:val="00B050"/>
-          <w:sz w:val="20"/>
-          <w:lang w:val="lv-LV"/>
-        </w:rPr>
-        <w:t>// Mainīga vērtība</w:t>
-      </w:r>
-      <w:r>
-        <w:rPr>
-          <w:rFonts w:ascii="Courier New" w:eastAsia="Courier New" w:hAnsi="Courier New"/>
-          <w:noProof/>
-          <w:color w:val="00B050"/>
-          <w:sz w:val="20"/>
-          <w:lang w:val="lv-LV"/>
-        </w:rPr>
-        <w:br/>
-      </w:r>
-      <w:r>
-        <w:rPr>
-          <w:rFonts w:ascii="Courier New" w:eastAsia="Courier New" w:hAnsi="Courier New"/>
-          <w:noProof/>
-          <w:sz w:val="20"/>
-          <w:lang w:val="lv-LV"/>
-        </w:rPr>
-        <w:t>if (</w:t>
-      </w:r>
-      <w:r>
-        <w:rPr>
-          <w:rFonts w:ascii="Courier New" w:eastAsia="Courier New" w:hAnsi="Courier New"/>
-          <w:noProof/>
-          <w:sz w:val="20"/>
-          <w:lang w:val="lv-LV"/>
-        </w:rPr>
-        <w:t>atzime</w:t>
-      </w:r>
-      <w:r>
-        <w:rPr>
-          <w:rFonts w:ascii="Courier New" w:eastAsia="Courier New" w:hAnsi="Courier New"/>
-          <w:noProof/>
-          <w:sz w:val="20"/>
-          <w:lang w:val="lv-LV"/>
-        </w:rPr>
-        <w:t xml:space="preserve"> &gt; </w:t>
-      </w:r>
-      <w:r>
-        <w:rPr>
-          <w:rFonts w:ascii="Courier New" w:eastAsia="Courier New" w:hAnsi="Courier New"/>
-          <w:noProof/>
-          <w:sz w:val="20"/>
-          <w:lang w:val="lv-LV"/>
-        </w:rPr>
-        <w:t>80</w:t>
-      </w:r>
-      <w:r>
-        <w:rPr>
-          <w:rFonts w:ascii="Courier New" w:eastAsia="Courier New" w:hAnsi="Courier New"/>
-          <w:noProof/>
-          <w:sz w:val="20"/>
-          <w:lang w:val="lv-LV"/>
-        </w:rPr>
-        <w:t>) {</w:t>
-      </w:r>
-      <w:r>
-        <w:rPr>
-          <w:rFonts w:ascii="Courier New" w:eastAsia="Courier New" w:hAnsi="Courier New"/>
-          <w:noProof/>
-          <w:sz w:val="20"/>
-          <w:lang w:val="lv-LV"/>
-        </w:rPr>
-        <w:t xml:space="preserve"> </w:t>
-      </w:r>
-      <w:r>
-        <w:rPr>
-          <w:rFonts w:ascii="Courier New" w:eastAsia="Courier New" w:hAnsi="Courier New"/>
-          <w:noProof/>
-          <w:color w:val="00B050"/>
-          <w:sz w:val="20"/>
-          <w:lang w:val="lv-LV"/>
-        </w:rPr>
-        <w:t>// Pirmais salīdzinašanas nosacījums</w:t>
-      </w:r>
-      <w:r>
-        <w:rPr>
-          <w:rFonts w:ascii="Courier New" w:eastAsia="Courier New" w:hAnsi="Courier New"/>
-          <w:noProof/>
-          <w:sz w:val="20"/>
-          <w:lang w:val="lv-LV"/>
-        </w:rPr>
-        <w:br/>
-        <w:t xml:space="preserve">    System.out.println("Izcili</w:t>
-      </w:r>
-      <w:r>
-        <w:rPr>
-          <w:rFonts w:ascii="Courier New" w:eastAsia="Courier New" w:hAnsi="Courier New"/>
-          <w:noProof/>
-          <w:sz w:val="20"/>
-          <w:lang w:val="lv-LV"/>
-        </w:rPr>
-        <w:t>!</w:t>
-      </w:r>
-      <w:r>
-        <w:rPr>
-          <w:rFonts w:ascii="Courier New" w:eastAsia="Courier New" w:hAnsi="Courier New"/>
-          <w:noProof/>
-          <w:sz w:val="20"/>
-          <w:lang w:val="lv-LV"/>
-        </w:rPr>
-        <w:t>");</w:t>
-      </w:r>
-      <w:r>
-        <w:rPr>
-          <w:rFonts w:ascii="Courier New" w:eastAsia="Courier New" w:hAnsi="Courier New"/>
-          <w:noProof/>
-          <w:sz w:val="20"/>
-          <w:lang w:val="lv-LV"/>
-        </w:rPr>
-        <w:br/>
-        <w:t>} else if (</w:t>
-      </w:r>
-      <w:r>
-        <w:rPr>
-          <w:rFonts w:ascii="Courier New" w:eastAsia="Courier New" w:hAnsi="Courier New"/>
-          <w:noProof/>
-          <w:sz w:val="20"/>
-          <w:lang w:val="lv-LV"/>
-        </w:rPr>
-        <w:t>atzime</w:t>
-      </w:r>
-      <w:r>
-        <w:rPr>
-          <w:rFonts w:ascii="Courier New" w:eastAsia="Courier New" w:hAnsi="Courier New"/>
-          <w:noProof/>
-          <w:sz w:val="20"/>
-          <w:lang w:val="lv-LV"/>
-        </w:rPr>
-        <w:t xml:space="preserve"> &gt;</w:t>
-      </w:r>
-      <w:r>
-        <w:rPr>
-          <w:rFonts w:ascii="Courier New" w:eastAsia="Courier New" w:hAnsi="Courier New"/>
-          <w:noProof/>
-          <w:sz w:val="20"/>
-          <w:lang w:val="lv-LV"/>
-        </w:rPr>
-        <w:t>=</w:t>
-      </w:r>
-      <w:r>
-        <w:rPr>
-          <w:rFonts w:ascii="Courier New" w:eastAsia="Courier New" w:hAnsi="Courier New"/>
-          <w:noProof/>
-          <w:sz w:val="20"/>
-          <w:lang w:val="lv-LV"/>
-        </w:rPr>
-        <w:t xml:space="preserve"> </w:t>
-      </w:r>
-      <w:r>
-        <w:rPr>
-          <w:rFonts w:ascii="Courier New" w:eastAsia="Courier New" w:hAnsi="Courier New"/>
-          <w:noProof/>
-          <w:sz w:val="20"/>
-          <w:lang w:val="lv-LV"/>
-        </w:rPr>
-        <w:t>60</w:t>
-      </w:r>
-      <w:r>
-        <w:rPr>
-          <w:rFonts w:ascii="Courier New" w:eastAsia="Courier New" w:hAnsi="Courier New"/>
-          <w:noProof/>
-          <w:sz w:val="20"/>
-          <w:lang w:val="lv-LV"/>
-        </w:rPr>
-        <w:t>) {</w:t>
-      </w:r>
-      <w:r>
-        <w:rPr>
-          <w:rFonts w:ascii="Courier New" w:eastAsia="Courier New" w:hAnsi="Courier New"/>
-          <w:noProof/>
-          <w:sz w:val="20"/>
-          <w:lang w:val="lv-LV"/>
-        </w:rPr>
-        <w:t xml:space="preserve"> </w:t>
-      </w:r>
-      <w:r>
-        <w:rPr>
-          <w:rFonts w:ascii="Courier New" w:eastAsia="Courier New" w:hAnsi="Courier New"/>
-          <w:noProof/>
-          <w:color w:val="00B050"/>
-          <w:sz w:val="20"/>
-          <w:lang w:val="lv-LV"/>
-        </w:rPr>
-        <w:t>// Otrais salīdzināšanas nosacījums</w:t>
-      </w:r>
-      <w:r>
-        <w:rPr>
-          <w:rFonts w:ascii="Courier New" w:eastAsia="Courier New" w:hAnsi="Courier New"/>
-          <w:noProof/>
-          <w:sz w:val="20"/>
-          <w:lang w:val="lv-LV"/>
-        </w:rPr>
-        <w:br/>
-        <w:t xml:space="preserve">    System.out.println("Labi</w:t>
-      </w:r>
-      <w:r>
-        <w:rPr>
-          <w:rFonts w:ascii="Courier New" w:eastAsia="Courier New" w:hAnsi="Courier New"/>
-          <w:noProof/>
-          <w:sz w:val="20"/>
-          <w:lang w:val="lv-LV"/>
-        </w:rPr>
-        <w:t>!</w:t>
-      </w:r>
-      <w:r>
-        <w:rPr>
-          <w:rFonts w:ascii="Courier New" w:eastAsia="Courier New" w:hAnsi="Courier New"/>
-          <w:noProof/>
-          <w:sz w:val="20"/>
-          <w:lang w:val="lv-LV"/>
-        </w:rPr>
-        <w:t>");</w:t>
-      </w:r>
-      <w:r>
-        <w:rPr>
-          <w:rFonts w:ascii="Courier New" w:eastAsia="Courier New" w:hAnsi="Courier New"/>
-          <w:noProof/>
-          <w:sz w:val="20"/>
-          <w:lang w:val="lv-LV"/>
-        </w:rPr>
-        <w:t xml:space="preserve"> </w:t>
-      </w:r>
-      <w:r>
-        <w:rPr>
-          <w:rFonts w:ascii="Courier New" w:eastAsia="Courier New" w:hAnsi="Courier New"/>
-          <w:noProof/>
-          <w:color w:val="00B050"/>
-          <w:sz w:val="20"/>
-          <w:lang w:val="lv-LV"/>
-        </w:rPr>
-        <w:t>// Atzime &gt;=60</w:t>
-      </w:r>
-      <w:r>
-        <w:rPr>
-          <w:rFonts w:ascii="Courier New" w:eastAsia="Courier New" w:hAnsi="Courier New"/>
-          <w:noProof/>
-          <w:color w:val="00B050"/>
-          <w:sz w:val="20"/>
-          <w:lang w:val="lv-LV"/>
-        </w:rPr>
-        <w:t xml:space="preserve"> bet &lt; 80</w:t>
-      </w:r>
-      <w:r>
-        <w:rPr>
-          <w:rFonts w:ascii="Courier New" w:eastAsia="Courier New" w:hAnsi="Courier New"/>
-          <w:noProof/>
-          <w:color w:val="00B050"/>
-          <w:sz w:val="20"/>
-          <w:lang w:val="lv-LV"/>
-        </w:rPr>
-        <w:t>, izprintēs!</w:t>
-      </w:r>
-      <w:r>
-        <w:rPr>
-          <w:rFonts w:ascii="Courier New" w:eastAsia="Courier New" w:hAnsi="Courier New"/>
-          <w:noProof/>
-          <w:sz w:val="20"/>
-          <w:lang w:val="lv-LV"/>
-        </w:rPr>
-        <w:br/>
-        <w:t>} else {</w:t>
-      </w:r>
-      <w:r>
-        <w:rPr>
-          <w:rFonts w:ascii="Courier New" w:eastAsia="Courier New" w:hAnsi="Courier New"/>
-          <w:noProof/>
-          <w:sz w:val="20"/>
-          <w:lang w:val="lv-LV"/>
-        </w:rPr>
-        <w:t xml:space="preserve"> </w:t>
-      </w:r>
-      <w:r>
-        <w:rPr>
-          <w:rFonts w:ascii="Courier New" w:eastAsia="Courier New" w:hAnsi="Courier New"/>
-          <w:noProof/>
-          <w:color w:val="00B050"/>
-          <w:sz w:val="20"/>
-          <w:lang w:val="lv-LV"/>
-        </w:rPr>
-        <w:t>// Pretējais gadījums</w:t>
-      </w:r>
-      <w:r>
-        <w:rPr>
-          <w:rFonts w:ascii="Courier New" w:eastAsia="Courier New" w:hAnsi="Courier New"/>
-          <w:noProof/>
-          <w:color w:val="00B050"/>
-          <w:sz w:val="20"/>
-          <w:lang w:val="lv-LV"/>
-        </w:rPr>
-        <w:t xml:space="preserve"> </w:t>
-      </w:r>
-      <w:r>
-        <w:rPr>
-          <w:rFonts w:ascii="Courier New" w:eastAsia="Courier New" w:hAnsi="Courier New"/>
-          <w:noProof/>
-          <w:color w:val="00B050"/>
-          <w:sz w:val="20"/>
-          <w:lang w:val="lv-LV"/>
-        </w:rPr>
-        <w:t>iepriekšējiem</w:t>
-      </w:r>
-      <w:r>
-        <w:rPr>
-          <w:rFonts w:ascii="Courier New" w:eastAsia="Courier New" w:hAnsi="Courier New"/>
-          <w:noProof/>
-          <w:color w:val="00B050"/>
-          <w:sz w:val="20"/>
-          <w:lang w:val="lv-LV"/>
-        </w:rPr>
-        <w:t xml:space="preserve"> nosacījumiem</w:t>
-      </w:r>
-      <w:r>
-        <w:rPr>
-          <w:rFonts w:ascii="Courier New" w:eastAsia="Courier New" w:hAnsi="Courier New"/>
-          <w:noProof/>
-          <w:color w:val="00B050"/>
-          <w:sz w:val="20"/>
-          <w:lang w:val="lv-LV"/>
-        </w:rPr>
-        <w:br/>
-      </w:r>
-      <w:r>
-        <w:rPr>
-          <w:rFonts w:ascii="Courier New" w:eastAsia="Courier New" w:hAnsi="Courier New"/>
-          <w:noProof/>
-          <w:sz w:val="20"/>
-          <w:lang w:val="lv-LV"/>
-        </w:rPr>
-        <w:t xml:space="preserve">    System.out.println("Neapmierinoši</w:t>
-      </w:r>
-      <w:r>
-        <w:rPr>
-          <w:rFonts w:ascii="Courier New" w:eastAsia="Courier New" w:hAnsi="Courier New"/>
-          <w:noProof/>
-          <w:sz w:val="20"/>
-          <w:lang w:val="lv-LV"/>
-        </w:rPr>
-        <w:t>!</w:t>
-      </w:r>
-      <w:r>
-        <w:rPr>
-          <w:rFonts w:ascii="Courier New" w:eastAsia="Courier New" w:hAnsi="Courier New"/>
-          <w:noProof/>
-          <w:sz w:val="20"/>
-          <w:lang w:val="lv-LV"/>
-        </w:rPr>
-        <w:t>");</w:t>
-      </w:r>
-      <w:r>
-        <w:rPr>
-          <w:rFonts w:ascii="Courier New" w:eastAsia="Courier New" w:hAnsi="Courier New"/>
-          <w:noProof/>
-          <w:sz w:val="20"/>
-          <w:lang w:val="lv-LV"/>
-        </w:rPr>
-        <w:br/>
-        <w:t>}</w:t>
-      </w:r>
     </w:p>
     <w:p>
       <w:pPr>
+        <w:pStyle w:val="Heading2"/>
+        <w:rPr>
+          <w:noProof/>
+          <w:lang w:val="lv-LV"/>
+        </w:rPr>
+      </w:pPr>
+      <w:r>
+        <w:rPr>
+          <w:noProof/>
+          <w:lang w:val="lv-LV"/>
+        </w:rPr>
+        <w:t>3</w:t>
+      </w:r>
+      <w:r>
+        <w:rPr>
+          <w:noProof/>
+          <w:lang w:val="lv-LV"/>
+        </w:rPr>
+        <w:t>. Koda fragmenti ar komentāriem</w:t>
+      </w:r>
+      <w:r>
+        <w:rPr>
+          <w:noProof/>
+          <w:lang w:val="lv-LV"/>
+        </w:rPr>
+        <w:t xml:space="preserve"> un piebildes</w:t>
+      </w:r>
+    </w:p>
+    <w:p>
+      <w:pPr>
+        <w:rPr>
+          <w:b/>
+          <w:bCs/>
+          <w:noProof/>
+          <w:lang w:val="lv-LV"/>
+        </w:rPr>
+      </w:pPr>
+      <w:r>
+        <w:rPr>
+          <w:b/>
+          <w:bCs/>
+          <w:noProof/>
+          <w:lang w:val="lv-LV"/>
+        </w:rPr>
+        <w:t>if piemērs:</w:t>
+      </w:r>
+    </w:p>
+    <w:p>
+      <w:pPr>
+        <w:rPr>
+          <w:noProof/>
+          <w:sz w:val="20"/>
+          <w:szCs w:val="20"/>
+          <w:lang w:val="lv-LV"/>
+        </w:rPr>
+      </w:pPr>
+      <w:r>
+        <w:rPr>
+          <w:rFonts w:ascii="Courier New" w:eastAsia="Courier New" w:hAnsi="Courier New"/>
+          <w:noProof/>
+          <w:sz w:val="18"/>
+          <w:szCs w:val="20"/>
+          <w:lang w:val="lv-LV"/>
+        </w:rPr>
+        <w:t>int x = 5;</w:t>
+      </w:r>
+      <w:r>
+        <w:rPr>
+          <w:rFonts w:ascii="Courier New" w:eastAsia="Courier New" w:hAnsi="Courier New"/>
+          <w:noProof/>
+          <w:sz w:val="18"/>
+          <w:szCs w:val="20"/>
+          <w:lang w:val="lv-LV"/>
+        </w:rPr>
+        <w:t xml:space="preserve"> </w:t>
+      </w:r>
+      <w:r>
+        <w:rPr>
+          <w:rFonts w:ascii="Courier New" w:eastAsia="Courier New" w:hAnsi="Courier New"/>
+          <w:noProof/>
+          <w:color w:val="00B050"/>
+          <w:sz w:val="18"/>
+          <w:szCs w:val="20"/>
+          <w:lang w:val="lv-LV"/>
+        </w:rPr>
+        <w:t>//</w:t>
+      </w:r>
+      <w:r>
+        <w:rPr>
+          <w:rFonts w:ascii="Courier New" w:eastAsia="Courier New" w:hAnsi="Courier New"/>
+          <w:noProof/>
+          <w:color w:val="00B050"/>
+          <w:sz w:val="18"/>
+          <w:szCs w:val="20"/>
+          <w:lang w:val="lv-LV"/>
+        </w:rPr>
+        <w:t xml:space="preserve"> </w:t>
+      </w:r>
+      <w:r>
+        <w:rPr>
+          <w:rFonts w:ascii="Courier New" w:eastAsia="Courier New" w:hAnsi="Courier New"/>
+          <w:noProof/>
+          <w:color w:val="00B050"/>
+          <w:sz w:val="18"/>
+          <w:szCs w:val="20"/>
+          <w:lang w:val="lv-LV"/>
+        </w:rPr>
+        <w:t>Mainīgā vērtība</w:t>
+      </w:r>
+      <w:r>
+        <w:rPr>
+          <w:rFonts w:ascii="Courier New" w:eastAsia="Courier New" w:hAnsi="Courier New"/>
+          <w:noProof/>
+          <w:color w:val="00B050"/>
+          <w:sz w:val="18"/>
+          <w:szCs w:val="20"/>
+          <w:lang w:val="lv-LV"/>
+        </w:rPr>
+        <w:br/>
+      </w:r>
+      <w:r>
+        <w:rPr>
+          <w:rFonts w:ascii="Courier New" w:eastAsia="Courier New" w:hAnsi="Courier New"/>
+          <w:noProof/>
+          <w:sz w:val="18"/>
+          <w:szCs w:val="20"/>
+          <w:lang w:val="lv-LV"/>
+        </w:rPr>
+        <w:t>if (x &gt; 0) {</w:t>
+      </w:r>
+      <w:r>
+        <w:rPr>
+          <w:rFonts w:ascii="Courier New" w:eastAsia="Courier New" w:hAnsi="Courier New"/>
+          <w:noProof/>
+          <w:sz w:val="18"/>
+          <w:szCs w:val="20"/>
+          <w:lang w:val="lv-LV"/>
+        </w:rPr>
+        <w:t xml:space="preserve"> </w:t>
+      </w:r>
+      <w:r>
+        <w:rPr>
+          <w:rFonts w:ascii="Courier New" w:eastAsia="Courier New" w:hAnsi="Courier New"/>
+          <w:noProof/>
+          <w:color w:val="00B050"/>
+          <w:sz w:val="18"/>
+          <w:szCs w:val="20"/>
+          <w:lang w:val="lv-LV"/>
+        </w:rPr>
+        <w:t>//</w:t>
+      </w:r>
+      <w:r>
+        <w:rPr>
+          <w:rFonts w:ascii="Courier New" w:eastAsia="Courier New" w:hAnsi="Courier New"/>
+          <w:noProof/>
+          <w:color w:val="00B050"/>
+          <w:sz w:val="18"/>
+          <w:szCs w:val="20"/>
+          <w:lang w:val="lv-LV"/>
+        </w:rPr>
+        <w:t xml:space="preserve"> </w:t>
+      </w:r>
+      <w:r>
+        <w:rPr>
+          <w:rFonts w:ascii="Courier New" w:eastAsia="Courier New" w:hAnsi="Courier New"/>
+          <w:noProof/>
+          <w:color w:val="00B050"/>
+          <w:sz w:val="18"/>
+          <w:szCs w:val="20"/>
+          <w:lang w:val="lv-LV"/>
+        </w:rPr>
+        <w:t xml:space="preserve">Uzdod </w:t>
+      </w:r>
+      <w:r>
+        <w:rPr>
+          <w:rFonts w:ascii="Courier New" w:eastAsia="Courier New" w:hAnsi="Courier New"/>
+          <w:noProof/>
+          <w:color w:val="00B050"/>
+          <w:sz w:val="18"/>
+          <w:szCs w:val="20"/>
+          <w:lang w:val="lv-LV"/>
+        </w:rPr>
+        <w:t xml:space="preserve">loģiskā </w:t>
+      </w:r>
+      <w:r>
+        <w:rPr>
+          <w:rFonts w:ascii="Courier New" w:eastAsia="Courier New" w:hAnsi="Courier New"/>
+          <w:noProof/>
+          <w:color w:val="00B050"/>
+          <w:sz w:val="18"/>
+          <w:szCs w:val="20"/>
+          <w:lang w:val="lv-LV"/>
+        </w:rPr>
+        <w:t>operatora nosacījumu</w:t>
+      </w:r>
+      <w:r>
+        <w:rPr>
+          <w:rFonts w:ascii="Courier New" w:eastAsia="Courier New" w:hAnsi="Courier New"/>
+          <w:noProof/>
+          <w:color w:val="00B050"/>
+          <w:sz w:val="18"/>
+          <w:szCs w:val="20"/>
+          <w:lang w:val="lv-LV"/>
+        </w:rPr>
+        <w:br/>
+      </w:r>
+      <w:r>
+        <w:rPr>
+          <w:rFonts w:ascii="Courier New" w:eastAsia="Courier New" w:hAnsi="Courier New"/>
+          <w:noProof/>
+          <w:sz w:val="18"/>
+          <w:szCs w:val="20"/>
+          <w:lang w:val="lv-LV"/>
+        </w:rPr>
+        <w:t xml:space="preserve">    System.out.println("x ir pozitīvs</w:t>
+      </w:r>
+      <w:r>
+        <w:rPr>
+          <w:rFonts w:ascii="Courier New" w:eastAsia="Courier New" w:hAnsi="Courier New"/>
+          <w:noProof/>
+          <w:sz w:val="18"/>
+          <w:szCs w:val="20"/>
+          <w:lang w:val="lv-LV"/>
+        </w:rPr>
+        <w:t>!</w:t>
+      </w:r>
+      <w:r>
+        <w:rPr>
+          <w:rFonts w:ascii="Courier New" w:eastAsia="Courier New" w:hAnsi="Courier New"/>
+          <w:noProof/>
+          <w:sz w:val="18"/>
+          <w:szCs w:val="20"/>
+          <w:lang w:val="lv-LV"/>
+        </w:rPr>
+        <w:t xml:space="preserve">"); </w:t>
+      </w:r>
+      <w:r>
+        <w:rPr>
+          <w:rFonts w:ascii="Courier New" w:eastAsia="Courier New" w:hAnsi="Courier New"/>
+          <w:noProof/>
+          <w:color w:val="00B050"/>
+          <w:sz w:val="18"/>
+          <w:szCs w:val="20"/>
+          <w:lang w:val="lv-LV"/>
+        </w:rPr>
+        <w:t xml:space="preserve">// </w:t>
+      </w:r>
+      <w:r>
+        <w:rPr>
+          <w:rFonts w:ascii="Courier New" w:eastAsia="Courier New" w:hAnsi="Courier New"/>
+          <w:noProof/>
+          <w:color w:val="00B050"/>
+          <w:sz w:val="18"/>
+          <w:szCs w:val="20"/>
+          <w:lang w:val="lv-LV"/>
+        </w:rPr>
+        <w:t>I</w:t>
+      </w:r>
+      <w:r>
+        <w:rPr>
+          <w:rFonts w:ascii="Courier New" w:eastAsia="Courier New" w:hAnsi="Courier New"/>
+          <w:noProof/>
+          <w:color w:val="00B050"/>
+          <w:sz w:val="18"/>
+          <w:szCs w:val="20"/>
+          <w:lang w:val="lv-LV"/>
+        </w:rPr>
+        <w:t>zvad</w:t>
+      </w:r>
+      <w:r>
+        <w:rPr>
+          <w:rFonts w:ascii="Courier New" w:eastAsia="Courier New" w:hAnsi="Courier New"/>
+          <w:noProof/>
+          <w:color w:val="00B050"/>
+          <w:sz w:val="18"/>
+          <w:szCs w:val="20"/>
+          <w:lang w:val="lv-LV"/>
+        </w:rPr>
+        <w:t>a</w:t>
+      </w:r>
+      <w:r>
+        <w:rPr>
+          <w:rFonts w:ascii="Courier New" w:eastAsia="Courier New" w:hAnsi="Courier New"/>
+          <w:noProof/>
+          <w:color w:val="00B050"/>
+          <w:sz w:val="18"/>
+          <w:szCs w:val="20"/>
+          <w:lang w:val="lv-LV"/>
+        </w:rPr>
+        <w:t xml:space="preserve"> ja </w:t>
+      </w:r>
+      <w:r>
+        <w:rPr>
+          <w:rFonts w:ascii="Courier New" w:eastAsia="Courier New" w:hAnsi="Courier New"/>
+          <w:noProof/>
+          <w:color w:val="00B050"/>
+          <w:sz w:val="18"/>
+          <w:szCs w:val="20"/>
+          <w:lang w:val="lv-LV"/>
+        </w:rPr>
+        <w:t>ir patiess</w:t>
+      </w:r>
+      <w:r>
+        <w:rPr>
+          <w:rFonts w:ascii="Courier New" w:eastAsia="Courier New" w:hAnsi="Courier New"/>
+          <w:noProof/>
+          <w:color w:val="00B050"/>
+          <w:sz w:val="18"/>
+          <w:szCs w:val="20"/>
+          <w:lang w:val="lv-LV"/>
+        </w:rPr>
+        <w:t>, izprintēs!</w:t>
+      </w:r>
+      <w:r>
+        <w:rPr>
+          <w:rFonts w:ascii="Courier New" w:eastAsia="Courier New" w:hAnsi="Courier New"/>
+          <w:noProof/>
+          <w:color w:val="00B050"/>
+          <w:sz w:val="18"/>
+          <w:szCs w:val="20"/>
+          <w:lang w:val="lv-LV"/>
+        </w:rPr>
+        <w:br/>
+      </w:r>
+      <w:r>
+        <w:rPr>
+          <w:rFonts w:ascii="Courier New" w:eastAsia="Courier New" w:hAnsi="Courier New"/>
+          <w:noProof/>
+          <w:sz w:val="18"/>
+          <w:szCs w:val="20"/>
+          <w:lang w:val="lv-LV"/>
+        </w:rPr>
+        <w:t>}</w:t>
+      </w:r>
+    </w:p>
+    <w:p>
+      <w:pPr>
+        <w:rPr>
+          <w:b/>
+          <w:bCs/>
+          <w:noProof/>
+          <w:lang w:val="lv-LV"/>
+        </w:rPr>
+      </w:pPr>
+      <w:r>
+        <w:rPr>
+          <w:b/>
+          <w:bCs/>
+          <w:noProof/>
+          <w:lang w:val="lv-LV"/>
+        </w:rPr>
+        <w:t>if</w:t>
+      </w:r>
+      <w:r>
+        <w:rPr>
+          <w:b/>
+          <w:bCs/>
+          <w:noProof/>
+          <w:lang w:val="lv-LV"/>
+        </w:rPr>
+        <w:t xml:space="preserve">, </w:t>
+      </w:r>
+      <w:r>
+        <w:rPr>
+          <w:b/>
+          <w:bCs/>
+          <w:noProof/>
+          <w:lang w:val="lv-LV"/>
+        </w:rPr>
+        <w:t>else piemērs:</w:t>
+      </w:r>
+    </w:p>
+    <w:p>
+      <w:pPr>
+        <w:rPr>
+          <w:rFonts w:ascii="Courier New" w:eastAsia="Courier New" w:hAnsi="Courier New"/>
+          <w:noProof/>
+          <w:sz w:val="20"/>
+          <w:lang w:val="lv-LV"/>
+        </w:rPr>
+      </w:pPr>
+      <w:r>
+        <w:rPr>
+          <w:rFonts w:ascii="Courier New" w:eastAsia="Courier New" w:hAnsi="Courier New"/>
+          <w:noProof/>
+          <w:sz w:val="20"/>
+          <w:lang w:val="lv-LV"/>
+        </w:rPr>
+        <w:t>bool</w:t>
+      </w:r>
+      <w:r>
+        <w:rPr>
+          <w:rFonts w:ascii="Courier New" w:eastAsia="Courier New" w:hAnsi="Courier New"/>
+          <w:noProof/>
+          <w:sz w:val="20"/>
+          <w:lang w:val="lv-LV"/>
+        </w:rPr>
+        <w:t>ean</w:t>
+      </w:r>
+      <w:r>
+        <w:rPr>
+          <w:rFonts w:ascii="Courier New" w:eastAsia="Courier New" w:hAnsi="Courier New"/>
+          <w:noProof/>
+          <w:sz w:val="20"/>
+          <w:lang w:val="lv-LV"/>
+        </w:rPr>
+        <w:t xml:space="preserve"> </w:t>
+      </w:r>
+      <w:r>
+        <w:rPr>
+          <w:rFonts w:ascii="Courier New" w:eastAsia="Courier New" w:hAnsi="Courier New"/>
+          <w:noProof/>
+          <w:sz w:val="20"/>
+          <w:lang w:val="lv-LV"/>
+        </w:rPr>
+        <w:t>suns</w:t>
+      </w:r>
+      <w:r>
+        <w:rPr>
+          <w:rFonts w:ascii="Courier New" w:eastAsia="Courier New" w:hAnsi="Courier New"/>
+          <w:noProof/>
+          <w:sz w:val="20"/>
+          <w:lang w:val="lv-LV"/>
+        </w:rPr>
+        <w:t xml:space="preserve"> = </w:t>
+      </w:r>
+      <w:r>
+        <w:rPr>
+          <w:rFonts w:ascii="Courier New" w:eastAsia="Courier New" w:hAnsi="Courier New"/>
+          <w:noProof/>
+          <w:sz w:val="20"/>
+          <w:lang w:val="lv-LV"/>
+        </w:rPr>
+        <w:t>false</w:t>
+      </w:r>
+      <w:r>
+        <w:rPr>
+          <w:rFonts w:ascii="Courier New" w:eastAsia="Courier New" w:hAnsi="Courier New"/>
+          <w:noProof/>
+          <w:sz w:val="20"/>
+          <w:lang w:val="lv-LV"/>
+        </w:rPr>
+        <w:t>;</w:t>
+      </w:r>
+      <w:r>
+        <w:rPr>
+          <w:rFonts w:ascii="Courier New" w:eastAsia="Courier New" w:hAnsi="Courier New"/>
+          <w:noProof/>
+          <w:sz w:val="20"/>
+          <w:lang w:val="lv-LV"/>
+        </w:rPr>
+        <w:t xml:space="preserve"> </w:t>
+      </w:r>
+      <w:r>
+        <w:rPr>
+          <w:rFonts w:ascii="Courier New" w:eastAsia="Courier New" w:hAnsi="Courier New"/>
+          <w:noProof/>
+          <w:color w:val="00B050"/>
+          <w:sz w:val="20"/>
+          <w:lang w:val="lv-LV"/>
+        </w:rPr>
+        <w:t>//</w:t>
+      </w:r>
+      <w:r>
+        <w:rPr>
+          <w:rFonts w:ascii="Courier New" w:eastAsia="Courier New" w:hAnsi="Courier New"/>
+          <w:noProof/>
+          <w:color w:val="00B050"/>
+          <w:sz w:val="20"/>
+          <w:lang w:val="lv-LV"/>
+        </w:rPr>
+        <w:t xml:space="preserve"> </w:t>
+      </w:r>
+      <w:r>
+        <w:rPr>
+          <w:rFonts w:ascii="Courier New" w:eastAsia="Courier New" w:hAnsi="Courier New"/>
+          <w:noProof/>
+          <w:color w:val="00B050"/>
+          <w:sz w:val="20"/>
+          <w:lang w:val="lv-LV"/>
+        </w:rPr>
+        <w:t>Mainīgā vērtība</w:t>
+      </w:r>
+      <w:r>
+        <w:rPr>
+          <w:rFonts w:ascii="Courier New" w:eastAsia="Courier New" w:hAnsi="Courier New"/>
+          <w:noProof/>
+          <w:color w:val="00B050"/>
+          <w:sz w:val="20"/>
+          <w:lang w:val="lv-LV"/>
+        </w:rPr>
+        <w:br/>
+      </w:r>
+      <w:r>
+        <w:rPr>
+          <w:rFonts w:ascii="Courier New" w:eastAsia="Courier New" w:hAnsi="Courier New"/>
+          <w:noProof/>
+          <w:sz w:val="20"/>
+          <w:lang w:val="lv-LV"/>
+        </w:rPr>
+        <w:t>if (</w:t>
+      </w:r>
+      <w:r>
+        <w:rPr>
+          <w:rFonts w:ascii="Courier New" w:eastAsia="Courier New" w:hAnsi="Courier New"/>
+          <w:noProof/>
+          <w:sz w:val="20"/>
+          <w:lang w:val="lv-LV"/>
+        </w:rPr>
+        <w:t xml:space="preserve">suns </w:t>
+      </w:r>
+      <w:r>
+        <w:rPr>
+          <w:rFonts w:ascii="Courier New" w:eastAsia="Courier New" w:hAnsi="Courier New"/>
+          <w:noProof/>
+          <w:sz w:val="20"/>
+          <w:lang w:val="lv-LV"/>
+        </w:rPr>
+        <w:t>=</w:t>
+      </w:r>
+      <w:r>
+        <w:rPr>
+          <w:rFonts w:ascii="Courier New" w:eastAsia="Courier New" w:hAnsi="Courier New"/>
+          <w:noProof/>
+          <w:sz w:val="20"/>
+          <w:lang w:val="lv-LV"/>
+        </w:rPr>
+        <w:t>= true</w:t>
+      </w:r>
+      <w:r>
+        <w:rPr>
+          <w:rFonts w:ascii="Courier New" w:eastAsia="Courier New" w:hAnsi="Courier New"/>
+          <w:noProof/>
+          <w:sz w:val="20"/>
+          <w:lang w:val="lv-LV"/>
+        </w:rPr>
+        <w:t>) {</w:t>
+      </w:r>
+      <w:r>
+        <w:rPr>
+          <w:rFonts w:ascii="Courier New" w:eastAsia="Courier New" w:hAnsi="Courier New"/>
+          <w:noProof/>
+          <w:sz w:val="20"/>
+          <w:lang w:val="lv-LV"/>
+        </w:rPr>
+        <w:t xml:space="preserve"> </w:t>
+      </w:r>
+      <w:r>
+        <w:rPr>
+          <w:rFonts w:ascii="Courier New" w:eastAsia="Courier New" w:hAnsi="Courier New"/>
+          <w:noProof/>
+          <w:color w:val="00B050"/>
+          <w:sz w:val="20"/>
+          <w:lang w:val="lv-LV"/>
+        </w:rPr>
+        <w:t>//</w:t>
+      </w:r>
+      <w:r>
+        <w:rPr>
+          <w:rFonts w:ascii="Courier New" w:eastAsia="Courier New" w:hAnsi="Courier New"/>
+          <w:noProof/>
+          <w:color w:val="00B050"/>
+          <w:sz w:val="20"/>
+          <w:lang w:val="lv-LV"/>
+        </w:rPr>
+        <w:t xml:space="preserve"> </w:t>
+      </w:r>
+      <w:r>
+        <w:rPr>
+          <w:rFonts w:ascii="Courier New" w:eastAsia="Courier New" w:hAnsi="Courier New"/>
+          <w:noProof/>
+          <w:color w:val="00B050"/>
+          <w:sz w:val="20"/>
+          <w:lang w:val="lv-LV"/>
+        </w:rPr>
+        <w:t xml:space="preserve">Uzdod </w:t>
+      </w:r>
+      <w:r>
+        <w:rPr>
+          <w:rFonts w:ascii="Courier New" w:eastAsia="Courier New" w:hAnsi="Courier New"/>
+          <w:noProof/>
+          <w:color w:val="00B050"/>
+          <w:sz w:val="20"/>
+          <w:lang w:val="lv-LV"/>
+        </w:rPr>
+        <w:t xml:space="preserve">salīdzināšanas </w:t>
+      </w:r>
+      <w:r>
+        <w:rPr>
+          <w:rFonts w:ascii="Courier New" w:eastAsia="Courier New" w:hAnsi="Courier New"/>
+          <w:noProof/>
+          <w:color w:val="00B050"/>
+          <w:sz w:val="20"/>
+          <w:lang w:val="lv-LV"/>
+        </w:rPr>
+        <w:t>nosacījumu</w:t>
+      </w:r>
+      <w:r>
+        <w:rPr>
+          <w:rFonts w:ascii="Courier New" w:eastAsia="Courier New" w:hAnsi="Courier New"/>
+          <w:noProof/>
+          <w:sz w:val="20"/>
+          <w:lang w:val="lv-LV"/>
+        </w:rPr>
+        <w:br/>
+        <w:t xml:space="preserve">    System.out.println("</w:t>
+      </w:r>
+      <w:r>
+        <w:rPr>
+          <w:rFonts w:ascii="Courier New" w:eastAsia="Courier New" w:hAnsi="Courier New"/>
+          <w:noProof/>
+          <w:sz w:val="20"/>
+          <w:lang w:val="lv-LV"/>
+        </w:rPr>
+        <w:t>Tas ir suns</w:t>
+      </w:r>
+      <w:r>
+        <w:rPr>
+          <w:rFonts w:ascii="Courier New" w:eastAsia="Courier New" w:hAnsi="Courier New"/>
+          <w:noProof/>
+          <w:sz w:val="20"/>
+          <w:lang w:val="lv-LV"/>
+        </w:rPr>
+        <w:t>!</w:t>
+      </w:r>
+      <w:r>
+        <w:rPr>
+          <w:rFonts w:ascii="Courier New" w:eastAsia="Courier New" w:hAnsi="Courier New"/>
+          <w:noProof/>
+          <w:sz w:val="20"/>
+          <w:lang w:val="lv-LV"/>
+        </w:rPr>
+        <w:t>");</w:t>
+      </w:r>
+      <w:r>
+        <w:rPr>
+          <w:rFonts w:ascii="Courier New" w:eastAsia="Courier New" w:hAnsi="Courier New"/>
+          <w:noProof/>
+          <w:sz w:val="20"/>
+          <w:lang w:val="lv-LV"/>
+        </w:rPr>
+        <w:t xml:space="preserve"> </w:t>
+      </w:r>
+      <w:r>
+        <w:rPr>
+          <w:rFonts w:ascii="Courier New" w:eastAsia="Courier New" w:hAnsi="Courier New"/>
+          <w:noProof/>
+          <w:color w:val="00B050"/>
+          <w:sz w:val="20"/>
+          <w:lang w:val="lv-LV"/>
+        </w:rPr>
+        <w:t>//</w:t>
+      </w:r>
+      <w:r>
+        <w:rPr>
+          <w:rFonts w:ascii="Courier New" w:eastAsia="Courier New" w:hAnsi="Courier New"/>
+          <w:noProof/>
+          <w:color w:val="00B050"/>
+          <w:sz w:val="20"/>
+          <w:lang w:val="lv-LV"/>
+        </w:rPr>
+        <w:t xml:space="preserve"> </w:t>
+      </w:r>
+      <w:r>
+        <w:rPr>
+          <w:rFonts w:ascii="Courier New" w:eastAsia="Courier New" w:hAnsi="Courier New"/>
+          <w:noProof/>
+          <w:color w:val="00B050"/>
+          <w:sz w:val="20"/>
+          <w:lang w:val="lv-LV"/>
+        </w:rPr>
+        <w:t>Izvada ja ir patiess</w:t>
+      </w:r>
+      <w:r>
+        <w:rPr>
+          <w:rFonts w:ascii="Courier New" w:eastAsia="Courier New" w:hAnsi="Courier New"/>
+          <w:noProof/>
+          <w:sz w:val="20"/>
+          <w:lang w:val="lv-LV"/>
+        </w:rPr>
+        <w:br/>
+        <w:t>} else {</w:t>
+      </w:r>
+      <w:r>
+        <w:rPr>
+          <w:rFonts w:ascii="Courier New" w:eastAsia="Courier New" w:hAnsi="Courier New"/>
+          <w:noProof/>
+          <w:sz w:val="20"/>
+          <w:lang w:val="lv-LV"/>
+        </w:rPr>
+        <w:br/>
+        <w:t xml:space="preserve">    System.out.println("</w:t>
+      </w:r>
+      <w:r>
+        <w:rPr>
+          <w:rFonts w:ascii="Courier New" w:eastAsia="Courier New" w:hAnsi="Courier New"/>
+          <w:noProof/>
+          <w:sz w:val="20"/>
+          <w:lang w:val="lv-LV"/>
+        </w:rPr>
+        <w:t>Tas nav suns</w:t>
+      </w:r>
+      <w:r>
+        <w:rPr>
+          <w:rFonts w:ascii="Courier New" w:eastAsia="Courier New" w:hAnsi="Courier New"/>
+          <w:noProof/>
+          <w:sz w:val="20"/>
+          <w:lang w:val="lv-LV"/>
+        </w:rPr>
+        <w:t>!</w:t>
+      </w:r>
+      <w:r>
+        <w:rPr>
+          <w:rFonts w:ascii="Courier New" w:eastAsia="Courier New" w:hAnsi="Courier New"/>
+          <w:noProof/>
+          <w:sz w:val="20"/>
+          <w:lang w:val="lv-LV"/>
+        </w:rPr>
+        <w:t>");</w:t>
+      </w:r>
+      <w:r>
+        <w:rPr>
+          <w:rFonts w:ascii="Courier New" w:eastAsia="Courier New" w:hAnsi="Courier New"/>
+          <w:noProof/>
+          <w:sz w:val="20"/>
+          <w:lang w:val="lv-LV"/>
+        </w:rPr>
+        <w:t xml:space="preserve"> </w:t>
+      </w:r>
+      <w:r>
+        <w:rPr>
+          <w:rFonts w:ascii="Courier New" w:eastAsia="Courier New" w:hAnsi="Courier New"/>
+          <w:noProof/>
+          <w:color w:val="00B050"/>
+          <w:sz w:val="20"/>
+          <w:lang w:val="lv-LV"/>
+        </w:rPr>
+        <w:t>//Izvad</w:t>
+      </w:r>
+      <w:r>
+        <w:rPr>
+          <w:rFonts w:ascii="Courier New" w:eastAsia="Courier New" w:hAnsi="Courier New"/>
+          <w:noProof/>
+          <w:color w:val="00B050"/>
+          <w:sz w:val="20"/>
+          <w:lang w:val="lv-LV"/>
+        </w:rPr>
+        <w:t>a</w:t>
+      </w:r>
+      <w:r>
+        <w:rPr>
+          <w:rFonts w:ascii="Courier New" w:eastAsia="Courier New" w:hAnsi="Courier New"/>
+          <w:noProof/>
+          <w:color w:val="00B050"/>
+          <w:sz w:val="20"/>
+          <w:lang w:val="lv-LV"/>
+        </w:rPr>
+        <w:t xml:space="preserve"> ja </w:t>
+      </w:r>
+      <w:r>
+        <w:rPr>
+          <w:rFonts w:ascii="Courier New" w:eastAsia="Courier New" w:hAnsi="Courier New"/>
+          <w:noProof/>
+          <w:color w:val="00B050"/>
+          <w:sz w:val="20"/>
+          <w:lang w:val="lv-LV"/>
+        </w:rPr>
+        <w:t>nav</w:t>
+      </w:r>
+      <w:r>
+        <w:rPr>
+          <w:rFonts w:ascii="Courier New" w:eastAsia="Courier New" w:hAnsi="Courier New"/>
+          <w:noProof/>
+          <w:color w:val="00B050"/>
+          <w:sz w:val="20"/>
+          <w:lang w:val="lv-LV"/>
+        </w:rPr>
+        <w:t xml:space="preserve"> patiess</w:t>
+      </w:r>
+      <w:r>
+        <w:rPr>
+          <w:rFonts w:ascii="Courier New" w:eastAsia="Courier New" w:hAnsi="Courier New"/>
+          <w:noProof/>
+          <w:color w:val="00B050"/>
+          <w:sz w:val="20"/>
+          <w:lang w:val="lv-LV"/>
+        </w:rPr>
+        <w:t>, izprintēs!</w:t>
+      </w:r>
+      <w:r>
+        <w:rPr>
+          <w:rFonts w:ascii="Courier New" w:eastAsia="Courier New" w:hAnsi="Courier New"/>
+          <w:noProof/>
+          <w:color w:val="00B050"/>
+          <w:sz w:val="20"/>
+          <w:lang w:val="lv-LV"/>
+        </w:rPr>
+        <w:br/>
+      </w:r>
+      <w:r>
+        <w:rPr>
+          <w:rFonts w:ascii="Courier New" w:eastAsia="Courier New" w:hAnsi="Courier New"/>
+          <w:noProof/>
+          <w:sz w:val="20"/>
+          <w:lang w:val="lv-LV"/>
+        </w:rPr>
+        <w:t>}</w:t>
+      </w:r>
+    </w:p>
+    <w:p>
+      <w:pPr>
+        <w:rPr>
+          <w:rFonts w:ascii="Courier New" w:eastAsia="Courier New" w:hAnsi="Courier New"/>
+          <w:noProof/>
+          <w:sz w:val="20"/>
+          <w:lang w:val="lv-LV"/>
+        </w:rPr>
+      </w:pPr>
+      <w:r>
+        <w:rPr>
+          <w:b/>
+          <w:bCs/>
+          <w:noProof/>
+          <w:lang w:val="lv-LV"/>
+        </w:rPr>
+        <w:t>if, else if, else</w:t>
+      </w:r>
+      <w:r>
+        <w:rPr>
+          <w:b/>
+          <w:bCs/>
+          <w:noProof/>
+          <w:lang w:val="lv-LV"/>
+        </w:rPr>
+        <w:t xml:space="preserve"> piemērs:</w:t>
+      </w:r>
+    </w:p>
+    <w:p>
+      <w:pPr>
+        <w:rPr>
+          <w:rFonts w:ascii="Courier New" w:eastAsia="Courier New" w:hAnsi="Courier New"/>
+          <w:noProof/>
+          <w:sz w:val="20"/>
+          <w:lang w:val="lv-LV"/>
+        </w:rPr>
+      </w:pPr>
+      <w:r>
+        <w:rPr>
+          <w:rFonts w:ascii="Courier New" w:eastAsia="Courier New" w:hAnsi="Courier New"/>
+          <w:noProof/>
+          <w:sz w:val="20"/>
+          <w:lang w:val="lv-LV"/>
+        </w:rPr>
+        <w:t xml:space="preserve">int </w:t>
+      </w:r>
+      <w:r>
+        <w:rPr>
+          <w:rFonts w:ascii="Courier New" w:eastAsia="Courier New" w:hAnsi="Courier New"/>
+          <w:noProof/>
+          <w:sz w:val="20"/>
+          <w:lang w:val="lv-LV"/>
+        </w:rPr>
+        <w:t>atzime</w:t>
+      </w:r>
+      <w:r>
+        <w:rPr>
+          <w:rFonts w:ascii="Courier New" w:eastAsia="Courier New" w:hAnsi="Courier New"/>
+          <w:noProof/>
+          <w:sz w:val="20"/>
+          <w:lang w:val="lv-LV"/>
+        </w:rPr>
+        <w:t xml:space="preserve"> = </w:t>
+      </w:r>
+      <w:r>
+        <w:rPr>
+          <w:rFonts w:ascii="Courier New" w:eastAsia="Courier New" w:hAnsi="Courier New"/>
+          <w:noProof/>
+          <w:sz w:val="20"/>
+          <w:lang w:val="lv-LV"/>
+        </w:rPr>
+        <w:t>75;</w:t>
+      </w:r>
+      <w:r>
+        <w:rPr>
+          <w:rFonts w:ascii="Courier New" w:eastAsia="Courier New" w:hAnsi="Courier New"/>
+          <w:noProof/>
+          <w:sz w:val="20"/>
+          <w:lang w:val="lv-LV"/>
+        </w:rPr>
+        <w:t xml:space="preserve"> </w:t>
+      </w:r>
+      <w:r>
+        <w:rPr>
+          <w:rFonts w:ascii="Courier New" w:eastAsia="Courier New" w:hAnsi="Courier New"/>
+          <w:noProof/>
+          <w:color w:val="00B050"/>
+          <w:sz w:val="20"/>
+          <w:lang w:val="lv-LV"/>
+        </w:rPr>
+        <w:t>// Mainīga vērtība</w:t>
+      </w:r>
+      <w:r>
+        <w:rPr>
+          <w:rFonts w:ascii="Courier New" w:eastAsia="Courier New" w:hAnsi="Courier New"/>
+          <w:noProof/>
+          <w:color w:val="00B050"/>
+          <w:sz w:val="20"/>
+          <w:lang w:val="lv-LV"/>
+        </w:rPr>
+        <w:br/>
+      </w:r>
+      <w:r>
+        <w:rPr>
+          <w:rFonts w:ascii="Courier New" w:eastAsia="Courier New" w:hAnsi="Courier New"/>
+          <w:noProof/>
+          <w:sz w:val="20"/>
+          <w:lang w:val="lv-LV"/>
+        </w:rPr>
+        <w:t>if (</w:t>
+      </w:r>
+      <w:r>
+        <w:rPr>
+          <w:rFonts w:ascii="Courier New" w:eastAsia="Courier New" w:hAnsi="Courier New"/>
+          <w:noProof/>
+          <w:sz w:val="20"/>
+          <w:lang w:val="lv-LV"/>
+        </w:rPr>
+        <w:t>atzime</w:t>
+      </w:r>
+      <w:r>
+        <w:rPr>
+          <w:rFonts w:ascii="Courier New" w:eastAsia="Courier New" w:hAnsi="Courier New"/>
+          <w:noProof/>
+          <w:sz w:val="20"/>
+          <w:lang w:val="lv-LV"/>
+        </w:rPr>
+        <w:t xml:space="preserve"> &gt; </w:t>
+      </w:r>
+      <w:r>
+        <w:rPr>
+          <w:rFonts w:ascii="Courier New" w:eastAsia="Courier New" w:hAnsi="Courier New"/>
+          <w:noProof/>
+          <w:sz w:val="20"/>
+          <w:lang w:val="lv-LV"/>
+        </w:rPr>
+        <w:t>80</w:t>
+      </w:r>
+      <w:r>
+        <w:rPr>
+          <w:rFonts w:ascii="Courier New" w:eastAsia="Courier New" w:hAnsi="Courier New"/>
+          <w:noProof/>
+          <w:sz w:val="20"/>
+          <w:lang w:val="lv-LV"/>
+        </w:rPr>
+        <w:t>) {</w:t>
+      </w:r>
+      <w:r>
+        <w:rPr>
+          <w:rFonts w:ascii="Courier New" w:eastAsia="Courier New" w:hAnsi="Courier New"/>
+          <w:noProof/>
+          <w:sz w:val="20"/>
+          <w:lang w:val="lv-LV"/>
+        </w:rPr>
+        <w:t xml:space="preserve"> </w:t>
+      </w:r>
+      <w:r>
+        <w:rPr>
+          <w:rFonts w:ascii="Courier New" w:eastAsia="Courier New" w:hAnsi="Courier New"/>
+          <w:noProof/>
+          <w:color w:val="00B050"/>
+          <w:sz w:val="20"/>
+          <w:lang w:val="lv-LV"/>
+        </w:rPr>
+        <w:t>// Pirmais salīdzinašanas nosacījums</w:t>
+      </w:r>
+      <w:r>
+        <w:rPr>
+          <w:rFonts w:ascii="Courier New" w:eastAsia="Courier New" w:hAnsi="Courier New"/>
+          <w:noProof/>
+          <w:sz w:val="20"/>
+          <w:lang w:val="lv-LV"/>
+        </w:rPr>
+        <w:br/>
+        <w:t xml:space="preserve">    System.out.println("Izcili</w:t>
+      </w:r>
+      <w:r>
+        <w:rPr>
+          <w:rFonts w:ascii="Courier New" w:eastAsia="Courier New" w:hAnsi="Courier New"/>
+          <w:noProof/>
+          <w:sz w:val="20"/>
+          <w:lang w:val="lv-LV"/>
+        </w:rPr>
+        <w:t>!</w:t>
+      </w:r>
+      <w:r>
+        <w:rPr>
+          <w:rFonts w:ascii="Courier New" w:eastAsia="Courier New" w:hAnsi="Courier New"/>
+          <w:noProof/>
+          <w:sz w:val="20"/>
+          <w:lang w:val="lv-LV"/>
+        </w:rPr>
+        <w:t>");</w:t>
+      </w:r>
+      <w:r>
+        <w:rPr>
+          <w:rFonts w:ascii="Courier New" w:eastAsia="Courier New" w:hAnsi="Courier New"/>
+          <w:noProof/>
+          <w:sz w:val="20"/>
+          <w:lang w:val="lv-LV"/>
+        </w:rPr>
+        <w:br/>
+        <w:t>} else if (</w:t>
+      </w:r>
+      <w:r>
+        <w:rPr>
+          <w:rFonts w:ascii="Courier New" w:eastAsia="Courier New" w:hAnsi="Courier New"/>
+          <w:noProof/>
+          <w:sz w:val="20"/>
+          <w:lang w:val="lv-LV"/>
+        </w:rPr>
+        <w:t>atzime</w:t>
+      </w:r>
+      <w:r>
+        <w:rPr>
+          <w:rFonts w:ascii="Courier New" w:eastAsia="Courier New" w:hAnsi="Courier New"/>
+          <w:noProof/>
+          <w:sz w:val="20"/>
+          <w:lang w:val="lv-LV"/>
+        </w:rPr>
+        <w:t xml:space="preserve"> &gt;</w:t>
+      </w:r>
+      <w:r>
+        <w:rPr>
+          <w:rFonts w:ascii="Courier New" w:eastAsia="Courier New" w:hAnsi="Courier New"/>
+          <w:noProof/>
+          <w:sz w:val="20"/>
+          <w:lang w:val="lv-LV"/>
+        </w:rPr>
+        <w:t>=</w:t>
+      </w:r>
+      <w:r>
+        <w:rPr>
+          <w:rFonts w:ascii="Courier New" w:eastAsia="Courier New" w:hAnsi="Courier New"/>
+          <w:noProof/>
+          <w:sz w:val="20"/>
+          <w:lang w:val="lv-LV"/>
+        </w:rPr>
+        <w:t xml:space="preserve"> </w:t>
+      </w:r>
+      <w:r>
+        <w:rPr>
+          <w:rFonts w:ascii="Courier New" w:eastAsia="Courier New" w:hAnsi="Courier New"/>
+          <w:noProof/>
+          <w:sz w:val="20"/>
+          <w:lang w:val="lv-LV"/>
+        </w:rPr>
+        <w:t>60</w:t>
+      </w:r>
+      <w:r>
+        <w:rPr>
+          <w:rFonts w:ascii="Courier New" w:eastAsia="Courier New" w:hAnsi="Courier New"/>
+          <w:noProof/>
+          <w:sz w:val="20"/>
+          <w:lang w:val="lv-LV"/>
+        </w:rPr>
+        <w:t>) {</w:t>
+      </w:r>
+      <w:r>
+        <w:rPr>
+          <w:rFonts w:ascii="Courier New" w:eastAsia="Courier New" w:hAnsi="Courier New"/>
+          <w:noProof/>
+          <w:sz w:val="20"/>
+          <w:lang w:val="lv-LV"/>
+        </w:rPr>
+        <w:t xml:space="preserve"> </w:t>
+      </w:r>
+      <w:r>
+        <w:rPr>
+          <w:rFonts w:ascii="Courier New" w:eastAsia="Courier New" w:hAnsi="Courier New"/>
+          <w:noProof/>
+          <w:color w:val="00B050"/>
+          <w:sz w:val="20"/>
+          <w:lang w:val="lv-LV"/>
+        </w:rPr>
+        <w:t>// Otrais salīdzināšanas nosacījums</w:t>
+      </w:r>
+      <w:r>
+        <w:rPr>
+          <w:rFonts w:ascii="Courier New" w:eastAsia="Courier New" w:hAnsi="Courier New"/>
+          <w:noProof/>
+          <w:sz w:val="20"/>
+          <w:lang w:val="lv-LV"/>
+        </w:rPr>
+        <w:br/>
+        <w:t xml:space="preserve">    System.out.println("Labi</w:t>
+      </w:r>
+      <w:r>
+        <w:rPr>
+          <w:rFonts w:ascii="Courier New" w:eastAsia="Courier New" w:hAnsi="Courier New"/>
+          <w:noProof/>
+          <w:sz w:val="20"/>
+          <w:lang w:val="lv-LV"/>
+        </w:rPr>
+        <w:t>!</w:t>
+      </w:r>
+      <w:r>
+        <w:rPr>
+          <w:rFonts w:ascii="Courier New" w:eastAsia="Courier New" w:hAnsi="Courier New"/>
+          <w:noProof/>
+          <w:sz w:val="20"/>
+          <w:lang w:val="lv-LV"/>
+        </w:rPr>
+        <w:t>");</w:t>
+      </w:r>
+      <w:r>
+        <w:rPr>
+          <w:rFonts w:ascii="Courier New" w:eastAsia="Courier New" w:hAnsi="Courier New"/>
+          <w:noProof/>
+          <w:sz w:val="20"/>
+          <w:lang w:val="lv-LV"/>
+        </w:rPr>
+        <w:t xml:space="preserve"> </w:t>
+      </w:r>
+      <w:r>
+        <w:rPr>
+          <w:rFonts w:ascii="Courier New" w:eastAsia="Courier New" w:hAnsi="Courier New"/>
+          <w:noProof/>
+          <w:color w:val="00B050"/>
+          <w:sz w:val="20"/>
+          <w:lang w:val="lv-LV"/>
+        </w:rPr>
+        <w:t>// Atzime &gt;=60</w:t>
+      </w:r>
+      <w:r>
+        <w:rPr>
+          <w:rFonts w:ascii="Courier New" w:eastAsia="Courier New" w:hAnsi="Courier New"/>
+          <w:noProof/>
+          <w:color w:val="00B050"/>
+          <w:sz w:val="20"/>
+          <w:lang w:val="lv-LV"/>
+        </w:rPr>
+        <w:t xml:space="preserve"> bet &lt; 80</w:t>
+      </w:r>
+      <w:r>
+        <w:rPr>
+          <w:rFonts w:ascii="Courier New" w:eastAsia="Courier New" w:hAnsi="Courier New"/>
+          <w:noProof/>
+          <w:color w:val="00B050"/>
+          <w:sz w:val="20"/>
+          <w:lang w:val="lv-LV"/>
+        </w:rPr>
+        <w:t>, izprintēs!</w:t>
+      </w:r>
+      <w:r>
+        <w:rPr>
+          <w:rFonts w:ascii="Courier New" w:eastAsia="Courier New" w:hAnsi="Courier New"/>
+          <w:noProof/>
+          <w:sz w:val="20"/>
+          <w:lang w:val="lv-LV"/>
+        </w:rPr>
+        <w:br/>
+        <w:t>} else {</w:t>
+      </w:r>
+      <w:r>
+        <w:rPr>
+          <w:rFonts w:ascii="Courier New" w:eastAsia="Courier New" w:hAnsi="Courier New"/>
+          <w:noProof/>
+          <w:sz w:val="20"/>
+          <w:lang w:val="lv-LV"/>
+        </w:rPr>
+        <w:t xml:space="preserve"> </w:t>
+      </w:r>
+      <w:r>
+        <w:rPr>
+          <w:rFonts w:ascii="Courier New" w:eastAsia="Courier New" w:hAnsi="Courier New"/>
+          <w:noProof/>
+          <w:color w:val="00B050"/>
+          <w:sz w:val="20"/>
+          <w:lang w:val="lv-LV"/>
+        </w:rPr>
+        <w:t>// Pretējais gadījums</w:t>
+      </w:r>
+      <w:r>
+        <w:rPr>
+          <w:rFonts w:ascii="Courier New" w:eastAsia="Courier New" w:hAnsi="Courier New"/>
+          <w:noProof/>
+          <w:color w:val="00B050"/>
+          <w:sz w:val="20"/>
+          <w:lang w:val="lv-LV"/>
+        </w:rPr>
+        <w:t xml:space="preserve"> </w:t>
+      </w:r>
+      <w:r>
+        <w:rPr>
+          <w:rFonts w:ascii="Courier New" w:eastAsia="Courier New" w:hAnsi="Courier New"/>
+          <w:noProof/>
+          <w:color w:val="00B050"/>
+          <w:sz w:val="20"/>
+          <w:lang w:val="lv-LV"/>
+        </w:rPr>
+        <w:t>iepriekšējiem</w:t>
+      </w:r>
+      <w:r>
+        <w:rPr>
+          <w:rFonts w:ascii="Courier New" w:eastAsia="Courier New" w:hAnsi="Courier New"/>
+          <w:noProof/>
+          <w:color w:val="00B050"/>
+          <w:sz w:val="20"/>
+          <w:lang w:val="lv-LV"/>
+        </w:rPr>
+        <w:t xml:space="preserve"> nosacījumiem</w:t>
+      </w:r>
+      <w:r>
+        <w:rPr>
+          <w:rFonts w:ascii="Courier New" w:eastAsia="Courier New" w:hAnsi="Courier New"/>
+          <w:noProof/>
+          <w:color w:val="00B050"/>
+          <w:sz w:val="20"/>
+          <w:lang w:val="lv-LV"/>
+        </w:rPr>
+        <w:br/>
+      </w:r>
+      <w:r>
+        <w:rPr>
+          <w:rFonts w:ascii="Courier New" w:eastAsia="Courier New" w:hAnsi="Courier New"/>
+          <w:noProof/>
+          <w:sz w:val="20"/>
+          <w:lang w:val="lv-LV"/>
+        </w:rPr>
+        <w:t xml:space="preserve">    System.out.println("Neapmierinoši</w:t>
+      </w:r>
+      <w:r>
+        <w:rPr>
+          <w:rFonts w:ascii="Courier New" w:eastAsia="Courier New" w:hAnsi="Courier New"/>
+          <w:noProof/>
+          <w:sz w:val="20"/>
+          <w:lang w:val="lv-LV"/>
+        </w:rPr>
+        <w:t>!</w:t>
+      </w:r>
+      <w:r>
+        <w:rPr>
+          <w:rFonts w:ascii="Courier New" w:eastAsia="Courier New" w:hAnsi="Courier New"/>
+          <w:noProof/>
+          <w:sz w:val="20"/>
+          <w:lang w:val="lv-LV"/>
+        </w:rPr>
+        <w:t>");</w:t>
+      </w:r>
+      <w:r>
+        <w:rPr>
+          <w:rFonts w:ascii="Courier New" w:eastAsia="Courier New" w:hAnsi="Courier New"/>
+          <w:noProof/>
+          <w:sz w:val="20"/>
+          <w:lang w:val="lv-LV"/>
+        </w:rPr>
+        <w:br/>
+        <w:t>}</w:t>
+      </w:r>
+    </w:p>
+    <w:p>
+      <w:pPr>
         <w:rPr>
           <w:rFonts w:eastAsia="Courier New"/>
           <w:noProof/>
@@ -3587,8 +3800,168 @@
           <w:rFonts w:eastAsia="Courier New"/>
           <w:noProof/>
           <w:szCs w:val="24"/>
-          <w:lang w:val="lv-LV"/>
-        </w:rPr>
+        </w:rPr>
+        <w:drawing>
+          <wp:anchor distT="0" distB="0" distL="114300" distR="114300" simplePos="0" relativeHeight="251654144" behindDoc="0" locked="0" layoutInCell="1" allowOverlap="1" wp14:anchorId="6442FBB2" wp14:editId="2017C8DB">
+            <wp:simplePos x="0" y="0"/>
+            <wp:positionH relativeFrom="column">
+              <wp:posOffset>197769</wp:posOffset>
+            </wp:positionH>
+            <wp:positionV relativeFrom="paragraph">
+              <wp:posOffset>552422</wp:posOffset>
+            </wp:positionV>
+            <wp:extent cx="3044825" cy="1949450"/>
+            <wp:effectExtent l="0" t="0" r="3175" b="0"/>
+            <wp:wrapTopAndBottom/>
+            <wp:docPr id="9" name="Picture 8">
+              <a:extLst xmlns:a="http://schemas.openxmlformats.org/drawingml/2006/main">
+                <a:ext uri="{FF2B5EF4-FFF2-40B4-BE49-F238E27FC236}">
+                  <a16:creationId xmlns:a16="http://schemas.microsoft.com/office/drawing/2014/main" id="{32DA1FF3-D833-485C-B828-839195DE7D63}"/>
+                </a:ext>
+              </a:extLst>
+            </wp:docPr>
+            <wp:cNvGraphicFramePr>
+              <a:graphicFrameLocks xmlns:a="http://schemas.openxmlformats.org/drawingml/2006/main" noChangeAspect="1"/>
+            </wp:cNvGraphicFramePr>
+            <a:graphic xmlns:a="http://schemas.openxmlformats.org/drawingml/2006/main">
+              <a:graphicData uri="http://schemas.openxmlformats.org/drawingml/2006/picture">
+                <pic:pic xmlns:pic="http://schemas.openxmlformats.org/drawingml/2006/picture">
+                  <pic:nvPicPr>
+                    <pic:cNvPr id="9" name="Picture 8">
+                      <a:extLst>
+                        <a:ext uri="{FF2B5EF4-FFF2-40B4-BE49-F238E27FC236}">
+                          <a16:creationId xmlns:a16="http://schemas.microsoft.com/office/drawing/2014/main" id="{32DA1FF3-D833-485C-B828-839195DE7D63}"/>
+                        </a:ext>
+                      </a:extLst>
+                    </pic:cNvPr>
+                    <pic:cNvPicPr>
+                      <a:picLocks noChangeAspect="1"/>
+                    </pic:cNvPicPr>
+                  </pic:nvPicPr>
+                  <pic:blipFill>
+                    <a:blip r:embed="rId12"/>
+                    <a:stretch>
+                      <a:fillRect/>
+                    </a:stretch>
+                  </pic:blipFill>
+                  <pic:spPr>
+                    <a:xfrm>
+                      <a:off x="0" y="0"/>
+                      <a:ext cx="3044825" cy="1949450"/>
+                    </a:xfrm>
+                    <a:prstGeom prst="rect">
+                      <a:avLst/>
+                    </a:prstGeom>
+                  </pic:spPr>
+                </pic:pic>
+              </a:graphicData>
+            </a:graphic>
+            <wp14:sizeRelH relativeFrom="margin">
+              <wp14:pctWidth>0</wp14:pctWidth>
+            </wp14:sizeRelH>
+            <wp14:sizeRelV relativeFrom="margin">
+              <wp14:pctHeight>0</wp14:pctHeight>
+            </wp14:sizeRelV>
+          </wp:anchor>
+        </w:drawing>
+      </w:r>
+      <w:r>
+        <w:rPr>
+          <w:rFonts w:eastAsia="Courier New"/>
+          <w:noProof/>
+          <w:szCs w:val="24"/>
+        </w:rPr>
+        <w:drawing>
+          <wp:anchor distT="0" distB="0" distL="114300" distR="114300" simplePos="0" relativeHeight="251665408" behindDoc="0" locked="0" layoutInCell="1" allowOverlap="1" wp14:anchorId="1B920DCC" wp14:editId="4B813D71">
+            <wp:simplePos x="0" y="0"/>
+            <wp:positionH relativeFrom="column">
+              <wp:posOffset>3606355</wp:posOffset>
+            </wp:positionH>
+            <wp:positionV relativeFrom="paragraph">
+              <wp:posOffset>1056195</wp:posOffset>
+            </wp:positionV>
+            <wp:extent cx="1042670" cy="835660"/>
+            <wp:effectExtent l="0" t="0" r="5080" b="2540"/>
+            <wp:wrapTopAndBottom/>
+            <wp:docPr id="11" name="Picture 10">
+              <a:extLst xmlns:a="http://schemas.openxmlformats.org/drawingml/2006/main">
+                <a:ext uri="{FF2B5EF4-FFF2-40B4-BE49-F238E27FC236}">
+                  <a16:creationId xmlns:a16="http://schemas.microsoft.com/office/drawing/2014/main" id="{B787AD46-B0FE-47DB-842C-E2C9BD0BC9FB}"/>
+                </a:ext>
+              </a:extLst>
+            </wp:docPr>
+            <wp:cNvGraphicFramePr>
+              <a:graphicFrameLocks xmlns:a="http://schemas.openxmlformats.org/drawingml/2006/main" noChangeAspect="1"/>
+            </wp:cNvGraphicFramePr>
+            <a:graphic xmlns:a="http://schemas.openxmlformats.org/drawingml/2006/main">
+              <a:graphicData uri="http://schemas.openxmlformats.org/drawingml/2006/picture">
+                <pic:pic xmlns:pic="http://schemas.openxmlformats.org/drawingml/2006/picture">
+                  <pic:nvPicPr>
+                    <pic:cNvPr id="11" name="Picture 10">
+                      <a:extLst>
+                        <a:ext uri="{FF2B5EF4-FFF2-40B4-BE49-F238E27FC236}">
+                          <a16:creationId xmlns:a16="http://schemas.microsoft.com/office/drawing/2014/main" id="{B787AD46-B0FE-47DB-842C-E2C9BD0BC9FB}"/>
+                        </a:ext>
+                      </a:extLst>
+                    </pic:cNvPr>
+                    <pic:cNvPicPr>
+                      <a:picLocks noChangeAspect="1"/>
+                    </pic:cNvPicPr>
+                  </pic:nvPicPr>
+                  <pic:blipFill>
+                    <a:blip r:embed="rId13"/>
+                    <a:stretch>
+                      <a:fillRect/>
+                    </a:stretch>
+                  </pic:blipFill>
+                  <pic:spPr>
+                    <a:xfrm>
+                      <a:off x="0" y="0"/>
+                      <a:ext cx="1042670" cy="835660"/>
+                    </a:xfrm>
+                    <a:prstGeom prst="rect">
+                      <a:avLst/>
+                    </a:prstGeom>
+                  </pic:spPr>
+                </pic:pic>
+              </a:graphicData>
+            </a:graphic>
+            <wp14:sizeRelH relativeFrom="margin">
+              <wp14:pctWidth>0</wp14:pctWidth>
+            </wp14:sizeRelH>
+            <wp14:sizeRelV relativeFrom="margin">
+              <wp14:pctHeight>0</wp14:pctHeight>
+            </wp14:sizeRelV>
+          </wp:anchor>
+        </w:drawing>
+      </w:r>
+      <w:r>
+        <w:rPr>
+          <w:rFonts w:eastAsia="Courier New"/>
+          <w:noProof/>
+          <w:szCs w:val="24"/>
+          <w:lang w:val="lv-LV"/>
+        </w:rPr>
+        <w:br w:type="page"/>
+      </w:r>
+    </w:p>
+    <w:p>
+      <w:pPr>
+        <w:rPr>
+          <w:rFonts w:eastAsia="Courier New"/>
+          <w:noProof/>
+          <w:szCs w:val="24"/>
+          <w:lang w:val="lv-LV"/>
+        </w:rPr>
+      </w:pPr>
+      <w:r>
+        <w:rPr>
+          <w:rFonts w:eastAsia="Courier New"/>
+          <w:noProof/>
+          <w:szCs w:val="24"/>
+          <w:lang w:val="lv-LV"/>
+        </w:rPr>
+        <w:lastRenderedPageBreak/>
         <w:t xml:space="preserve">Java valodā </w:t>
       </w:r>
       <w:r>
@@ -3788,7 +4161,7 @@
           <w:szCs w:val="24"/>
           <w:lang w:val="lv-LV"/>
         </w:rPr>
-        <w:t xml:space="preserve"> pēc kārtas.</w:t>
+        <w:t>.</w:t>
       </w:r>
     </w:p>
     <w:p>
@@ -3807,7 +4180,25 @@
           <w:szCs w:val="24"/>
           <w:lang w:val="lv-LV"/>
         </w:rPr>
-        <w:t xml:space="preserve">Case vērtībām ir jābūt </w:t>
+        <w:t>Case vērtīb</w:t>
+      </w:r>
+      <w:r>
+        <w:rPr>
+          <w:rFonts w:eastAsia="Courier New"/>
+          <w:noProof/>
+          <w:szCs w:val="24"/>
+          <w:lang w:val="lv-LV"/>
+        </w:rPr>
+        <w:t>ai</w:t>
+      </w:r>
+      <w:r>
+        <w:rPr>
+          <w:rFonts w:eastAsia="Courier New"/>
+          <w:noProof/>
+          <w:szCs w:val="24"/>
+          <w:lang w:val="lv-LV"/>
+        </w:rPr>
+        <w:t xml:space="preserve"> ir jābūt </w:t>
       </w:r>
       <w:r>
         <w:rPr>
@@ -3845,6 +4236,17 @@
       <w:r>
         <w:rPr>
           <w:rFonts w:eastAsia="Courier New"/>
+          <w:b/>
+          <w:bCs/>
+          <w:noProof/>
+          <w:szCs w:val="24"/>
+          <w:lang w:val="lv-LV"/>
+        </w:rPr>
+        <w:t>,</w:t>
+      </w:r>
+      <w:r>
+        <w:rPr>
+          <w:rFonts w:eastAsia="Courier New"/>
           <w:noProof/>
           <w:szCs w:val="24"/>
           <w:lang w:val="lv-LV"/>
@@ -4736,7 +5138,25 @@
           <w:lang w:val="lv-LV"/>
         </w:rPr>
         <w:lastRenderedPageBreak/>
-        <w:t xml:space="preserve">Pastāv arī saīsinātais operators "if else", kas pazīstams kā </w:t>
+        <w:t>Pastāv arī saīsinātais operators "if else"</w:t>
+      </w:r>
+      <w:r>
+        <w:rPr>
+          <w:rFonts w:eastAsia="Courier New"/>
+          <w:noProof/>
+          <w:szCs w:val="24"/>
+          <w:lang w:val="lv-LV"/>
+        </w:rPr>
+        <w:t xml:space="preserve"> vietā</w:t>
+      </w:r>
+      <w:r>
+        <w:rPr>
+          <w:rFonts w:eastAsia="Courier New"/>
+          <w:noProof/>
+          <w:szCs w:val="24"/>
+          <w:lang w:val="lv-LV"/>
+        </w:rPr>
+        <w:t xml:space="preserve">, kas pazīstams kā </w:t>
       </w:r>
       <w:r>
         <w:rPr>
@@ -4850,7 +5270,7 @@
                     <pic:cNvPicPr/>
                   </pic:nvPicPr>
                   <pic:blipFill>
-                    <a:blip r:embed="rId10"/>
+                    <a:blip r:embed="rId14"/>
                     <a:stretch>
                       <a:fillRect/>
                     </a:stretch>
@@ -4954,7 +5374,7 @@
                     <pic:cNvPicPr/>
                   </pic:nvPicPr>
                   <pic:blipFill>
-                    <a:blip r:embed="rId11"/>
+                    <a:blip r:embed="rId15"/>
                     <a:stretch>
                       <a:fillRect/>
                     </a:stretch>
@@ -6570,7 +6990,7 @@
         </w:rPr>
         <w:t xml:space="preserve">: </w:t>
       </w:r>
-      <w:hyperlink r:id="rId12" w:history="1">
+      <w:hyperlink r:id="rId16" w:history="1">
         <w:r>
           <w:rPr>
             <w:rStyle w:val="Hyperlink"/>
@@ -6609,7 +7029,7 @@
         </w:rPr>
         <w:t xml:space="preserve">: </w:t>
       </w:r>
-      <w:hyperlink r:id="rId13" w:history="1">
+      <w:hyperlink r:id="rId17" w:history="1">
         <w:r>
           <w:rPr>
             <w:rStyle w:val="Hyperlink"/>
@@ -6634,7 +7054,7 @@
         </w:rPr>
         <w:t xml:space="preserve">-W3Schools Java Switch: </w:t>
       </w:r>
-      <w:hyperlink r:id="rId14" w:history="1">
+      <w:hyperlink r:id="rId18" w:history="1">
         <w:r>
           <w:rPr>
             <w:rStyle w:val="Hyperlink"/>
@@ -6687,7 +7107,7 @@
         </w:rPr>
         <w:t xml:space="preserve">: </w:t>
       </w:r>
-      <w:hyperlink r:id="rId15" w:history="1">
+      <w:hyperlink r:id="rId19" w:history="1">
         <w:r>
           <w:rPr>
             <w:rStyle w:val="Hyperlink"/>
@@ -6740,7 +7160,7 @@
         </w:rPr>
         <w:t xml:space="preserve">: </w:t>
       </w:r>
-      <w:hyperlink r:id="rId16" w:history="1">
+      <w:hyperlink r:id="rId20" w:history="1">
         <w:r>
           <w:rPr>
             <w:rStyle w:val="Hyperlink"/>
@@ -6766,7 +7186,7 @@
         </w:rPr>
         <w:t xml:space="preserve">- Programiz Java: </w:t>
       </w:r>
-      <w:hyperlink r:id="rId17" w:history="1">
+      <w:hyperlink r:id="rId21" w:history="1">
         <w:r>
           <w:rPr>
             <w:rStyle w:val="Hyperlink"/>
@@ -6805,7 +7225,7 @@
         </w:rPr>
         <w:t xml:space="preserve">: </w:t>
       </w:r>
-      <w:hyperlink r:id="rId18" w:history="1">
+      <w:hyperlink r:id="rId22" w:history="1">
         <w:r>
           <w:rPr>
             <w:rStyle w:val="Hyperlink"/>
@@ -6817,12 +7237,12 @@
       </w:hyperlink>
     </w:p>
     <w:sectPr>
-      <w:headerReference w:type="even" r:id="rId19"/>
-      <w:headerReference w:type="default" r:id="rId20"/>
-      <w:footerReference w:type="even" r:id="rId21"/>
-      <w:footerReference w:type="default" r:id="rId22"/>
-      <w:headerReference w:type="first" r:id="rId23"/>
-      <w:footerReference w:type="first" r:id="rId24"/>
+      <w:headerReference w:type="even" r:id="rId23"/>
+      <w:headerReference w:type="default" r:id="rId24"/>
+      <w:footerReference w:type="even" r:id="rId25"/>
+      <w:footerReference w:type="default" r:id="rId26"/>
+      <w:headerReference w:type="first" r:id="rId27"/>
+      <w:footerReference w:type="first" r:id="rId28"/>
       <w:pgSz w:w="12240" w:h="15840"/>
       <w:pgMar w:top="1440" w:right="1800" w:bottom="1440" w:left="1800" w:header="720" w:footer="720" w:gutter="0"/>
       <w:cols w:space="720"/>
@@ -7869,7 +8289,6 @@
   <w:style w:type="character" w:default="1" w:styleId="DefaultParagraphFont">
     <w:name w:val="Default Paragraph Font"/>
     <w:uiPriority w:val="1"/>
-    <w:semiHidden/>
     <w:unhideWhenUsed/>
   </w:style>
   <w:style w:type="table" w:default="1" w:styleId="TableNormal">

</xml_diff>